<commit_message>
Removing spin up mortality fraction.  Updated documentation.
</commit_message>
<xml_diff>
--- a/docs/LANDIS-II Biomass Succession v7 User Guide.docx
+++ b/docs/LANDIS-II Biomass Succession v7 User Guide.docx
@@ -143,7 +143,7 @@
         <w:rPr>
           <w:noProof/>
         </w:rPr>
-        <w:t>May 31, 2024</w:t>
+        <w:t>September 25, 2024</w:t>
       </w:r>
       <w:r>
         <w:rPr>
@@ -8772,7 +8772,15 @@
         <w:t xml:space="preserve">xtension generally follows the methods </w:t>
       </w:r>
       <w:r>
-        <w:t>outlined in Scheller and Mladenoff (2004).  Biomass Succession calculates how c</w:t>
+        <w:t xml:space="preserve">outlined in Scheller and </w:t>
+      </w:r>
+      <w:proofErr w:type="spellStart"/>
+      <w:r>
+        <w:t>Mladenoff</w:t>
+      </w:r>
+      <w:proofErr w:type="spellEnd"/>
+      <w:r>
+        <w:t xml:space="preserve"> (2004).  Biomass Succession calculates how c</w:t>
       </w:r>
       <w:r>
         <w:t xml:space="preserve">ohorts reproduce, age, and die.  </w:t>
@@ -8864,7 +8872,15 @@
       </w:r>
       <w:proofErr w:type="gramEnd"/>
       <w:r>
-        <w:t xml:space="preserve"> and these data could be updated every 5 years into the future corresponding to climate change.  The user is responsible for supplying these data.  Other extensions (e.g., PnET and NECN) calculate many of these variables internally (for each species, ecoregion, and time step).</w:t>
+        <w:t xml:space="preserve"> and these data could be updated every 5 years into the future corresponding to climate change.  The user is responsible for supplying these data.  Other extensions (e.g., </w:t>
+      </w:r>
+      <w:proofErr w:type="spellStart"/>
+      <w:r>
+        <w:t>PnET</w:t>
+      </w:r>
+      <w:proofErr w:type="spellEnd"/>
+      <w:r>
+        <w:t xml:space="preserve"> and NECN) calculate many of these variables internally (for each species, ecoregion, and time step).</w:t>
       </w:r>
     </w:p>
     <w:p>
@@ -8926,7 +8942,15 @@
         <w:pStyle w:val="textbody"/>
       </w:pPr>
       <w:r>
-        <w:t xml:space="preserve">If serotiny (only possible </w:t>
+        <w:t xml:space="preserve">If </w:t>
+      </w:r>
+      <w:proofErr w:type="spellStart"/>
+      <w:r>
+        <w:t>serotiny</w:t>
+      </w:r>
+      <w:proofErr w:type="spellEnd"/>
+      <w:r>
+        <w:t xml:space="preserve"> (only possible </w:t>
       </w:r>
       <w:r>
         <w:t>immediately following</w:t>
@@ -8941,7 +8965,15 @@
         <w:t>)</w:t>
       </w:r>
       <w:r>
-        <w:t xml:space="preserve"> is triggered for one or more species, then neither resprouting nor seeding will occur.  Serotiny is given precedence over resprouting as it typically has a higher threshold for success than resprouting.  This slightly favors </w:t>
+        <w:t xml:space="preserve"> is triggered for one or more species, then neither resprouting nor seeding will occur.  </w:t>
+      </w:r>
+      <w:proofErr w:type="spellStart"/>
+      <w:r>
+        <w:t>Serotiny</w:t>
+      </w:r>
+      <w:proofErr w:type="spellEnd"/>
+      <w:r>
+        <w:t xml:space="preserve"> is given precedence over resprouting as it typically has a higher threshold for success than resprouting.  This slightly favors </w:t>
       </w:r>
       <w:r>
         <w:lastRenderedPageBreak/>
@@ -8961,7 +8993,15 @@
         <w:pStyle w:val="textbody"/>
       </w:pPr>
       <w:r>
-        <w:t>Finally, if neither planting, serotiny, nor resprouting occurred, seeding dispersal into a sight will occur.</w:t>
+        <w:t xml:space="preserve">Finally, if neither planting, </w:t>
+      </w:r>
+      <w:proofErr w:type="spellStart"/>
+      <w:r>
+        <w:t>serotiny</w:t>
+      </w:r>
+      <w:proofErr w:type="spellEnd"/>
+      <w:r>
+        <w:t>, nor resprouting occurred, seeding dispersal into a sight will occur.</w:t>
       </w:r>
     </w:p>
     <w:p>
@@ -9024,10 +9064,10 @@
             <v:path o:extrusionok="f" gradientshapeok="t" o:connecttype="rect"/>
             <o:lock v:ext="edit" aspectratio="t"/>
           </v:shapetype>
-          <v:shape id="_x0000_i1025" type="#_x0000_t75" style="width:307.2pt;height:18pt" o:ole="">
+          <v:shape id="_x0000_i1025" type="#_x0000_t75" style="width:307.5pt;height:18pt" o:ole="">
             <v:imagedata r:id="rId9" o:title=""/>
           </v:shape>
-          <o:OLEObject Type="Embed" ProgID="Equation.3" ShapeID="_x0000_i1025" DrawAspect="Content" ObjectID="_1778667064" r:id="rId10"/>
+          <o:OLEObject Type="Embed" ProgID="Equation.3" ShapeID="_x0000_i1025" DrawAspect="Content" ObjectID="_1788746824" r:id="rId10"/>
         </w:object>
       </w:r>
     </w:p>
@@ -9038,6 +9078,7 @@
       <w:r>
         <w:t xml:space="preserve">where </w:t>
       </w:r>
+      <w:proofErr w:type="spellStart"/>
       <w:r>
         <w:t>ANPP</w:t>
       </w:r>
@@ -9055,6 +9096,7 @@
         </w:rPr>
         <w:t>i</w:t>
       </w:r>
+      <w:proofErr w:type="spellEnd"/>
       <w:r>
         <w:t xml:space="preserve"> is the maximum </w:t>
       </w:r>
@@ -9079,6 +9121,7 @@
         </w:rPr>
         <w:t xml:space="preserve"> </w:t>
       </w:r>
+      <w:proofErr w:type="spellStart"/>
       <w:proofErr w:type="gramStart"/>
       <w:r>
         <w:rPr>
@@ -9086,6 +9129,7 @@
         </w:rPr>
         <w:t>i</w:t>
       </w:r>
+      <w:proofErr w:type="spellEnd"/>
       <w:r>
         <w:rPr>
           <w:i/>
@@ -9202,7 +9246,15 @@
         <w:ind w:right="758"/>
       </w:pPr>
       <w:r>
-        <w:t xml:space="preserve">Cohort net growth is based on the principles outlined in Scheller and Mladenoff (2004).  Cohort net growth takes into consideration the age of the cohort, species, ecoregion, and competition.  Cohort net growth is gross growth minus development-related mortality.  </w:t>
+        <w:t xml:space="preserve">Cohort net growth is based on the principles outlined in Scheller and </w:t>
+      </w:r>
+      <w:proofErr w:type="spellStart"/>
+      <w:r>
+        <w:t>Mladenoff</w:t>
+      </w:r>
+      <w:proofErr w:type="spellEnd"/>
+      <w:r>
+        <w:t xml:space="preserve"> (2004).  Cohort net growth takes into consideration the age of the cohort, species, ecoregion, and competition.  Cohort net growth is gross growth minus development-related mortality.  </w:t>
       </w:r>
       <w:r>
         <w:rPr>
@@ -9263,10 +9315,10 @@
           <w:position w:val="-32"/>
         </w:rPr>
         <w:object w:dxaOrig="3300" w:dyaOrig="760" w14:anchorId="254D16AA">
-          <v:shape id="_x0000_i1026" type="#_x0000_t75" style="width:164.4pt;height:40.2pt" o:ole="">
+          <v:shape id="_x0000_i1026" type="#_x0000_t75" style="width:164.25pt;height:40.5pt" o:ole="">
             <v:imagedata r:id="rId11" o:title=""/>
           </v:shape>
-          <o:OLEObject Type="Embed" ProgID="Equation.3" ShapeID="_x0000_i1026" DrawAspect="Content" ObjectID="_1778667065" r:id="rId12"/>
+          <o:OLEObject Type="Embed" ProgID="Equation.3" ShapeID="_x0000_i1026" DrawAspect="Content" ObjectID="_1788746825" r:id="rId12"/>
         </w:object>
       </w:r>
       <w:r>
@@ -9288,12 +9340,14 @@
         <w:lastRenderedPageBreak/>
         <w:t xml:space="preserve">where </w:t>
       </w:r>
+      <w:proofErr w:type="spellStart"/>
       <w:r>
         <w:rPr>
           <w:i/>
         </w:rPr>
         <w:t>i</w:t>
       </w:r>
+      <w:proofErr w:type="spellEnd"/>
       <w:r>
         <w:t xml:space="preserve"> is species, </w:t>
       </w:r>
@@ -9306,6 +9360,7 @@
       <w:r>
         <w:t xml:space="preserve"> is age cohort.  </w:t>
       </w:r>
+      <w:proofErr w:type="spellStart"/>
       <w:r>
         <w:rPr>
           <w:i/>
@@ -9319,11 +9374,20 @@
         </w:rPr>
         <w:t>ij</w:t>
       </w:r>
+      <w:proofErr w:type="spellEnd"/>
       <w:r>
         <w:t xml:space="preserve"> is the biomass for a single cohort.  </w:t>
       </w:r>
       <w:r>
-        <w:t xml:space="preserve">(This equation is a correction to the original found in Scheller and Mladenoff, 2004.)  </w:t>
+        <w:t xml:space="preserve">(This equation is a correction to the original found in Scheller and </w:t>
+      </w:r>
+      <w:proofErr w:type="spellStart"/>
+      <w:r>
+        <w:t>Mladenoff</w:t>
+      </w:r>
+      <w:proofErr w:type="spellEnd"/>
+      <w:r>
+        <w:t xml:space="preserve">, 2004.)  </w:t>
       </w:r>
       <w:r>
         <w:t>The second formulation was added to allow any recent non-disturbance mortality (i.e., from cohort senescence) to contribute to growing space.  The purpose of the second formulation is to allow young cohorts some growing space as may be generated by within-cell gap</w:t>
@@ -9357,10 +9421,10 @@
           <w:position w:val="-14"/>
         </w:rPr>
         <w:object w:dxaOrig="2700" w:dyaOrig="380" w14:anchorId="196B37C0">
-          <v:shape id="_x0000_i1027" type="#_x0000_t75" style="width:135pt;height:18.6pt" o:ole="">
+          <v:shape id="_x0000_i1027" type="#_x0000_t75" style="width:135pt;height:18.75pt" o:ole="">
             <v:imagedata r:id="rId13" o:title=""/>
           </v:shape>
-          <o:OLEObject Type="Embed" ProgID="Equation.3" ShapeID="_x0000_i1027" DrawAspect="Content" ObjectID="_1778667066" r:id="rId14"/>
+          <o:OLEObject Type="Embed" ProgID="Equation.3" ShapeID="_x0000_i1027" DrawAspect="Content" ObjectID="_1788746826" r:id="rId14"/>
         </w:object>
       </w:r>
       <w:r>
@@ -9381,12 +9445,14 @@
       <w:r>
         <w:t xml:space="preserve">where </w:t>
       </w:r>
+      <w:proofErr w:type="spellStart"/>
       <w:r>
         <w:rPr>
           <w:i/>
         </w:rPr>
         <w:t>PrevYearMortality</w:t>
       </w:r>
+      <w:proofErr w:type="spellEnd"/>
       <w:r>
         <w:t xml:space="preserve"> is </w:t>
       </w:r>
@@ -9423,9 +9489,11 @@
         </w:rPr>
         <w:t xml:space="preserve">  Therefore, </w:t>
       </w:r>
+      <w:proofErr w:type="spellStart"/>
       <w:r>
         <w:t>PrevYearMortality</w:t>
       </w:r>
+      <w:proofErr w:type="spellEnd"/>
       <w:r>
         <w:rPr>
           <w:i/>
@@ -9440,6 +9508,7 @@
       <w:r>
         <w:t>As of v3.0, competition (</w:t>
       </w:r>
+      <w:proofErr w:type="spellStart"/>
       <w:r>
         <w:rPr>
           <w:i/>
@@ -9453,6 +9522,7 @@
         </w:rPr>
         <w:t>ij</w:t>
       </w:r>
+      <w:proofErr w:type="spellEnd"/>
       <w:r>
         <w:t xml:space="preserve">) is expressed as measure of cohort biomass compared to </w:t>
       </w:r>
@@ -9673,7 +9743,14 @@
         <w:rPr>
           <w:i/>
         </w:rPr>
-        <w:t>In versions earlier than 3.0, competition was simply the ratio of B</w:t>
+        <w:t xml:space="preserve">In versions earlier than 3.0, competition was simply the ratio of </w:t>
+      </w:r>
+      <w:proofErr w:type="spellStart"/>
+      <w:r>
+        <w:rPr>
+          <w:i/>
+        </w:rPr>
+        <w:t>B</w:t>
       </w:r>
       <w:r>
         <w:rPr>
@@ -9682,11 +9759,19 @@
         </w:rPr>
         <w:t>POTij</w:t>
       </w:r>
+      <w:proofErr w:type="spellEnd"/>
       <w:r>
         <w:rPr>
           <w:i/>
         </w:rPr>
-        <w:t xml:space="preserve"> to B</w:t>
+        <w:t xml:space="preserve"> to </w:t>
+      </w:r>
+      <w:proofErr w:type="spellStart"/>
+      <w:r>
+        <w:rPr>
+          <w:i/>
+        </w:rPr>
+        <w:t>B</w:t>
       </w:r>
       <w:r>
         <w:rPr>
@@ -9695,11 +9780,19 @@
         </w:rPr>
         <w:t>MAXi</w:t>
       </w:r>
+      <w:proofErr w:type="spellEnd"/>
       <w:r>
         <w:rPr>
           <w:i/>
         </w:rPr>
-        <w:t xml:space="preserve"> (B</w:t>
+        <w:t xml:space="preserve"> (</w:t>
+      </w:r>
+      <w:proofErr w:type="spellStart"/>
+      <w:r>
+        <w:rPr>
+          <w:i/>
+        </w:rPr>
+        <w:t>B</w:t>
       </w:r>
       <w:r>
         <w:rPr>
@@ -9708,6 +9801,7 @@
         </w:rPr>
         <w:t>PMij</w:t>
       </w:r>
+      <w:proofErr w:type="spellEnd"/>
       <w:r>
         <w:rPr>
           <w:i/>
@@ -9733,10 +9827,10 @@
           <w:position w:val="-14"/>
         </w:rPr>
         <w:object w:dxaOrig="3540" w:dyaOrig="460" w14:anchorId="414678DF">
-          <v:shape id="_x0000_i1028" type="#_x0000_t75" style="width:177pt;height:22.2pt" o:ole="">
+          <v:shape id="_x0000_i1028" type="#_x0000_t75" style="width:177pt;height:22.5pt" o:ole="">
             <v:imagedata r:id="rId15" o:title=""/>
           </v:shape>
-          <o:OLEObject Type="Embed" ProgID="Equation.3" ShapeID="_x0000_i1028" DrawAspect="Content" ObjectID="_1778667067" r:id="rId16"/>
+          <o:OLEObject Type="Embed" ProgID="Equation.3" ShapeID="_x0000_i1028" DrawAspect="Content" ObjectID="_1788746827" r:id="rId16"/>
         </w:object>
       </w:r>
       <w:r>
@@ -9774,6 +9868,7 @@
       <w:r>
         <w:t xml:space="preserve"> is the ratio of cohort biomass (</w:t>
       </w:r>
+      <w:proofErr w:type="spellStart"/>
       <w:r>
         <w:rPr>
           <w:i/>
@@ -9787,9 +9882,11 @@
         </w:rPr>
         <w:t>ij</w:t>
       </w:r>
+      <w:proofErr w:type="spellEnd"/>
       <w:r>
         <w:t>) to cohort potential (</w:t>
       </w:r>
+      <w:proofErr w:type="spellStart"/>
       <w:r>
         <w:rPr>
           <w:i/>
@@ -9803,6 +9900,7 @@
         </w:rPr>
         <w:t>POTij</w:t>
       </w:r>
+      <w:proofErr w:type="spellEnd"/>
       <w:r>
         <w:t xml:space="preserve">), and </w:t>
       </w:r>
@@ -9835,10 +9933,10 @@
           <w:position w:val="-14"/>
         </w:rPr>
         <w:object w:dxaOrig="4720" w:dyaOrig="380" w14:anchorId="4797DEB9">
-          <v:shape id="_x0000_i1029" type="#_x0000_t75" style="width:237pt;height:18.6pt" o:ole="">
+          <v:shape id="_x0000_i1029" type="#_x0000_t75" style="width:237pt;height:18.75pt" o:ole="">
             <v:imagedata r:id="rId17" o:title=""/>
           </v:shape>
-          <o:OLEObject Type="Embed" ProgID="Equation.3" ShapeID="_x0000_i1029" DrawAspect="Content" ObjectID="_1778667068" r:id="rId18"/>
+          <o:OLEObject Type="Embed" ProgID="Equation.3" ShapeID="_x0000_i1029" DrawAspect="Content" ObjectID="_1788746828" r:id="rId18"/>
         </w:object>
       </w:r>
       <w:r>
@@ -9872,6 +9970,7 @@
       <w:r>
         <w:t>Mortality is caused by senescence (below) and ‘development’.  Development mortality (</w:t>
       </w:r>
+      <w:proofErr w:type="spellStart"/>
       <w:r>
         <w:rPr>
           <w:i/>
@@ -9885,6 +9984,7 @@
         </w:rPr>
         <w:t>BIOij</w:t>
       </w:r>
+      <w:proofErr w:type="spellEnd"/>
       <w:r>
         <w:t>) is the ongoing loss of individual trees and branches.  It does not include leaf litter.  Development mortality is low when a cohort is young or small, accelerates during the stem-exclusion phase (between young and mature ages), and plateaus at maturity.  It is also constrained by maximum biomass and competition to ensure that is appropriate relative to a cohort’s growth</w:t>
       </w:r>
@@ -9929,6 +10029,7 @@
       <w:r>
         <w:t xml:space="preserve"> &gt; 1, then </w:t>
       </w:r>
+      <w:proofErr w:type="spellStart"/>
       <w:r>
         <w:rPr>
           <w:i/>
@@ -9949,9 +10050,11 @@
         </w:rPr>
         <w:t>ij</w:t>
       </w:r>
+      <w:proofErr w:type="spellEnd"/>
       <w:r>
         <w:t xml:space="preserve"> = </w:t>
       </w:r>
+      <w:proofErr w:type="spellStart"/>
       <w:r>
         <w:rPr>
           <w:i/>
@@ -9965,6 +10068,7 @@
         </w:rPr>
         <w:t>MAXi</w:t>
       </w:r>
+      <w:proofErr w:type="spellEnd"/>
       <w:r>
         <w:rPr>
           <w:i/>
@@ -9974,6 +10078,7 @@
       <w:r>
         <w:t xml:space="preserve">* </w:t>
       </w:r>
+      <w:proofErr w:type="spellStart"/>
       <w:r>
         <w:rPr>
           <w:i/>
@@ -9987,6 +10092,7 @@
         </w:rPr>
         <w:t>PMij</w:t>
       </w:r>
+      <w:proofErr w:type="spellEnd"/>
       <w:r>
         <w:t xml:space="preserve">.  If </w:t>
       </w:r>
@@ -10022,10 +10128,10 @@
           <w:position w:val="-32"/>
         </w:rPr>
         <w:object w:dxaOrig="3700" w:dyaOrig="740" w14:anchorId="284845A3">
-          <v:shape id="_x0000_i1030" type="#_x0000_t75" style="width:183pt;height:36.6pt" o:ole="">
+          <v:shape id="_x0000_i1030" type="#_x0000_t75" style="width:183pt;height:36.75pt" o:ole="">
             <v:imagedata r:id="rId19" o:title=""/>
           </v:shape>
-          <o:OLEObject Type="Embed" ProgID="Equation.3" ShapeID="_x0000_i1030" DrawAspect="Content" ObjectID="_1778667069" r:id="rId20"/>
+          <o:OLEObject Type="Embed" ProgID="Equation.3" ShapeID="_x0000_i1030" DrawAspect="Content" ObjectID="_1788746829" r:id="rId20"/>
         </w:object>
       </w:r>
       <w:r>
@@ -10131,18 +10237,18 @@
         <w:t>probability of mortality</w:t>
       </w:r>
       <w:r>
-        <w:t xml:space="preserve"> can reflect </w:t>
-      </w:r>
-      <w:proofErr w:type="gramStart"/>
-      <w:r>
-        <w:t>drought</w:t>
-      </w:r>
-      <w:proofErr w:type="gramEnd"/>
-      <w:r>
-        <w:t xml:space="preserve"> or other conditions related to climate or other ecoregion circumstances</w:t>
-      </w:r>
-      <w:r>
-        <w:t xml:space="preserve"> (see Krechun et al. 2020)</w:t>
+        <w:t xml:space="preserve"> can reflect drought or other conditions related to climate or other ecoregion circumstances</w:t>
+      </w:r>
+      <w:r>
+        <w:t xml:space="preserve"> (see </w:t>
+      </w:r>
+      <w:proofErr w:type="spellStart"/>
+      <w:r>
+        <w:t>Krechun</w:t>
+      </w:r>
+      <w:proofErr w:type="spellEnd"/>
+      <w:r>
+        <w:t xml:space="preserve"> et al. 2020)</w:t>
       </w:r>
       <w:r>
         <w:t>.  The probability of mortality is applied to all cohorts of a species and ecoregion combination, regardless of age.  The probability of mortality is compared against a uniform random distribution to determine whether cohort mortality occurs.</w:t>
@@ -10230,25 +10336,17 @@
         <w:pStyle w:val="textbody"/>
       </w:pPr>
       <w:r>
-        <w:t xml:space="preserve">At the beginning of a scenario, the initial communities begin with appropriate living and dead biomass values estimated for each site.  </w:t>
+        <w:t xml:space="preserve">Beginning with v7, the user supplied initial biomass estimates from the initial communities file determines the amount of biomass on each site.  Therefore, </w:t>
       </w:r>
       <w:r>
         <w:rPr>
           <w:b/>
           <w:bCs/>
         </w:rPr>
-        <w:t>However, the user does not supply the initial biomass estimates.</w:t>
-      </w:r>
-      <w:r>
-        <w:t xml:space="preserve">  Rather, the Biomass Succession extension iterates the number of time steps equal to the maximum cohort age for each site.  Beginning at time (</w:t>
-      </w:r>
-      <w:proofErr w:type="gramStart"/>
-      <w:r>
-        <w:t>t -</w:t>
-      </w:r>
-      <w:proofErr w:type="gramEnd"/>
-      <w:r>
-        <w:t xml:space="preserve"> oldest cohort age), cohorts are added at each time step corresponding to the time when the existing cohorts were established.  Thus, each cohort undergoes growth and mortality for the number of years equal to its current age, and its initial biomass value reflects competition among cohorts.  Note: this is a computationally intensive process that may require significant time for complex initial landscapes.</w:t>
+        <w:t>there is no ‘spin up’ period</w:t>
+      </w:r>
+      <w:r>
+        <w:t xml:space="preserve">.  </w:t>
       </w:r>
     </w:p>
     <w:p>
@@ -10256,93 +10354,7 @@
         <w:pStyle w:val="textbody"/>
       </w:pPr>
       <w:r>
-        <w:t xml:space="preserve">This biomass initialization </w:t>
-      </w:r>
-      <w:r>
-        <w:t xml:space="preserve">can now </w:t>
-      </w:r>
-      <w:r>
-        <w:t>account for disturbances that would likely happen prior to initialization</w:t>
-      </w:r>
-      <w:r>
-        <w:t xml:space="preserve">.  The optional keyword </w:t>
-      </w:r>
-      <w:r>
-        <w:rPr>
-          <w:b/>
-        </w:rPr>
-        <w:t>Spinu</w:t>
-      </w:r>
-      <w:r>
-        <w:rPr>
-          <w:b/>
-        </w:rPr>
-        <w:t>pMortalityFraction</w:t>
-      </w:r>
-      <w:r>
-        <w:t xml:space="preserve"> allows additional mortality which is applied equally to all cohorts.  </w:t>
-      </w:r>
-      <w:r>
-        <w:t xml:space="preserve">The additional spin-up mortality is added to </w:t>
-      </w:r>
-      <w:r>
-        <w:rPr>
-          <w:b/>
-        </w:rPr>
-        <w:t>age-related mortality</w:t>
-      </w:r>
-      <w:r>
-        <w:t xml:space="preserve"> (</w:t>
-      </w:r>
-      <w:r>
-        <w:rPr>
-          <w:i/>
-        </w:rPr>
-        <w:t>M</w:t>
-      </w:r>
-      <w:r>
-        <w:rPr>
-          <w:i/>
-          <w:vertAlign w:val="subscript"/>
-        </w:rPr>
-        <w:t>AGEj</w:t>
-      </w:r>
-      <w:r>
-        <w:t xml:space="preserve">).  </w:t>
-      </w:r>
-      <w:r>
-        <w:t xml:space="preserve">If the </w:t>
-      </w:r>
-      <w:r>
-        <w:rPr>
-          <w:b/>
-        </w:rPr>
-        <w:t>Spinu</w:t>
-      </w:r>
-      <w:r>
-        <w:rPr>
-          <w:b/>
-        </w:rPr>
-        <w:t>pMortalityFraction</w:t>
-      </w:r>
-      <w:r>
-        <w:t xml:space="preserve"> is not used, the extension will tend to </w:t>
-      </w:r>
-      <w:proofErr w:type="gramStart"/>
-      <w:r>
-        <w:t>overestimates</w:t>
-      </w:r>
-      <w:proofErr w:type="gramEnd"/>
-      <w:r>
-        <w:t xml:space="preserve"> initial live biomass and </w:t>
-      </w:r>
-      <w:proofErr w:type="gramStart"/>
-      <w:r>
-        <w:t>underestimates</w:t>
-      </w:r>
-      <w:proofErr w:type="gramEnd"/>
-      <w:r>
-        <w:t xml:space="preserve"> initial dead biomass quantities.</w:t>
+        <w:t>As a result, initial dead wood biomass and fine fuel biomass will be underestimated.  V7.1 (under development) will allow for the optional inclusion of initial dead and fine fuel biomass maps.</w:t>
       </w:r>
     </w:p>
     <w:p>
@@ -10457,177 +10469,68 @@
         <w:pStyle w:val="textbody"/>
       </w:pPr>
       <w:r>
+        <w:t xml:space="preserve">A site will remain shade class 0 until the minimum percent biomass for shade class 1 is reached.  Likewise, the site will be assigned shade class 1 until the percentage for shade class 2 is reached.  </w:t>
+      </w:r>
+    </w:p>
+    <w:p>
+      <w:pPr>
+        <w:pStyle w:val="textbody"/>
+      </w:pPr>
+      <w:r>
+        <w:t xml:space="preserve">For example:  If the maximum possible biomass for a site is 1000 (units are arbitrary) and the actual total site biomass is 550, the resulting percentage is 55%.  The function for calculating shade progresses from lowest to highest shade class.  If the user lists shade class 3 = 45% and shade class 4 = 60%, then the shade class assigned to the site will be 3.  </w:t>
+      </w:r>
+    </w:p>
+    <w:p>
+      <w:pPr>
+        <w:pStyle w:val="textbody"/>
+        <w:rPr>
+          <w:i/>
+        </w:rPr>
+      </w:pPr>
+      <w:r>
+        <w:rPr>
+          <w:b/>
+        </w:rPr>
+        <w:t>User Tip:</w:t>
+      </w:r>
+      <w:r>
+        <w:rPr>
+          <w:i/>
+        </w:rPr>
+        <w:t xml:space="preserve">  If you want to limit the highest shade class assigned, as may be the case if an ecoregion never achieves ‘closed canopy’ conditions, assign a 100% value to a lower shade class.  For example, if you want to limit assigned shade classes to 4 or less, then set shade class 4 = 100% and shade class 5 = 100%.  When shade is being calculated, shade class 4 will meet its requirement before shade class </w:t>
+      </w:r>
+      <w:r>
+        <w:rPr>
+          <w:i/>
+        </w:rPr>
         <w:lastRenderedPageBreak/>
-        <w:t xml:space="preserve">A site will remain shade class 0 until the minimum percent biomass for shade class 1 is reached.  Likewise, the site will be assigned shade class 1 until the percentage for shade class 2 is reached.  </w:t>
+        <w:t>5.  The function that calculates shade class will therefore assign shade class 4 to the site.</w:t>
       </w:r>
     </w:p>
     <w:p>
       <w:pPr>
         <w:pStyle w:val="textbody"/>
-      </w:pPr>
-      <w:r>
-        <w:t xml:space="preserve">For example:  If the maximum possible biomass for a site is 1000 (units are arbitrary) and the actual total site biomass is 550, the resulting percentage is 55%.  The function for calculating shade progresses from lowest to highest shade class.  If the user lists shade class 3 = 45% and shade class 4 = 60%, then the shade class assigned to the site will be 3.  </w:t>
-      </w:r>
-    </w:p>
-    <w:p>
-      <w:pPr>
-        <w:pStyle w:val="textbody"/>
+        <w:rPr>
+          <w:b/>
+        </w:rPr>
+      </w:pPr>
+      <w:r>
+        <w:rPr>
+          <w:b/>
+        </w:rPr>
+        <w:t xml:space="preserve">Note:  </w:t>
+      </w:r>
+      <w:r>
         <w:rPr>
           <w:i/>
         </w:rPr>
-      </w:pPr>
+        <w:t>The calculation of shade class is independent of any growth calculations</w:t>
+      </w:r>
       <w:r>
         <w:rPr>
           <w:b/>
         </w:rPr>
-        <w:t>User Tip:</w:t>
-      </w:r>
-      <w:r>
-        <w:rPr>
-          <w:i/>
-        </w:rPr>
-        <w:t xml:space="preserve">  If you want to limit the highest shade class assigned, as may be the case if an ecoregion never achieves ‘closed canopy’ conditions, assign a 100% value to a lower shade class.  For example, if you want to limit assigned shade classes to 4 or less, then set shade class 4 = 100% and shade class 5 = 100%.  When shade is being calculated, shade class 4 will meet its requirement before shade class 5.  The function that calculates shade class will therefore assign shade class 4 to the site.</w:t>
-      </w:r>
-    </w:p>
-    <w:p>
-      <w:pPr>
-        <w:pStyle w:val="textbody"/>
-        <w:rPr>
-          <w:b/>
-        </w:rPr>
-      </w:pPr>
-      <w:r>
-        <w:rPr>
-          <w:b/>
-        </w:rPr>
-        <w:t xml:space="preserve">Note:  </w:t>
-      </w:r>
-      <w:r>
-        <w:rPr>
-          <w:i/>
-        </w:rPr>
-        <w:t>The calculation of shade class is independent of any growth calculations</w:t>
-      </w:r>
-      <w:r>
-        <w:rPr>
-          <w:b/>
-        </w:rPr>
         <w:t xml:space="preserve">.  </w:t>
-      </w:r>
-    </w:p>
-    <w:p>
-      <w:pPr>
-        <w:pStyle w:val="Heading3"/>
-      </w:pPr>
-      <w:bookmarkStart w:id="22" w:name="_Toc168054365"/>
-      <w:r>
-        <w:t>Interactions with age-only disturbances</w:t>
-      </w:r>
-      <w:bookmarkEnd w:id="22"/>
-    </w:p>
-    <w:p>
-      <w:pPr>
-        <w:pStyle w:val="textbody"/>
-      </w:pPr>
-      <w:r>
-        <w:t xml:space="preserve">Biomass Succession was written to allow disturbances that operate on age-only cohorts to interact with the two dead biomass pools.  For example, a User is able to run the Base Fire or Base Wind extensions with Biomass Succession.  Although neither disturbance extension is ‘biomass aware’, a simple interface was created that enables the biomass of cohorts killed by the disturbance to be allocated to dead biomass pools.  The interface allows a User to indicate a) whether and how much non-woody or woody </w:t>
-      </w:r>
-      <w:r>
-        <w:rPr>
-          <w:b/>
-          <w:bCs/>
-        </w:rPr>
-        <w:t xml:space="preserve">live biomass </w:t>
-      </w:r>
-      <w:r>
-        <w:t xml:space="preserve">is transferred to their respective dead pools by a disturbance type and b) whether and how much of the non-woody or woody </w:t>
-      </w:r>
-      <w:r>
-        <w:rPr>
-          <w:b/>
-          <w:bCs/>
-        </w:rPr>
-        <w:t xml:space="preserve">dead biomass pools </w:t>
-      </w:r>
-      <w:r>
-        <w:t>are removed by a disturbance type.</w:t>
-      </w:r>
-    </w:p>
-    <w:p>
-      <w:pPr>
-        <w:pStyle w:val="textbody"/>
-      </w:pPr>
-      <w:r>
-        <w:t xml:space="preserve">For example, if a fire kills a cohort, we </w:t>
-      </w:r>
-      <w:proofErr w:type="gramStart"/>
-      <w:r>
-        <w:t>would expect</w:t>
-      </w:r>
-      <w:proofErr w:type="gramEnd"/>
-      <w:r>
-        <w:t xml:space="preserve"> that all of its non-woody and some of the woody biomass to be volatilized immediately and this biomass would not enter a dead biomass pool.  In addition, we would expect some of the existing woody dead biomass pool to be volatilized during a fire and perhaps all of the existing non-woody biomass pool (i.e., the forest floor) to be volatilized.</w:t>
-      </w:r>
-    </w:p>
-    <w:p>
-      <w:pPr>
-        <w:pStyle w:val="textbody"/>
-      </w:pPr>
-      <w:r>
-        <w:lastRenderedPageBreak/>
-        <w:t xml:space="preserve">This interface does not allow dynamic changes in the transfer rates into and out of the dead pools.  Rather, the interface was designed to allow existing age-cohort disturbances to be used with Biomass Succession. </w:t>
-      </w:r>
-    </w:p>
-    <w:p>
-      <w:pPr>
-        <w:pStyle w:val="textbody"/>
-      </w:pPr>
-      <w:r>
-        <w:t>Beginning in version 5.2, t</w:t>
-      </w:r>
-      <w:r>
-        <w:t xml:space="preserve">he interface is specified in </w:t>
-      </w:r>
-      <w:r>
-        <w:t>two separate tables:  FireReductionParameters and HarvestReductionParameters</w:t>
-      </w:r>
-      <w:r>
-        <w:t>.</w:t>
-      </w:r>
-      <w:r>
-        <w:t xml:space="preserve">  The assumption is that any other disturbance (e.g., insects, wind) </w:t>
-      </w:r>
-      <w:proofErr w:type="gramStart"/>
-      <w:r>
-        <w:t>result</w:t>
-      </w:r>
-      <w:proofErr w:type="gramEnd"/>
-      <w:r>
-        <w:t xml:space="preserve"> in all mortality being added to the appropriate dead biomass pool.</w:t>
-      </w:r>
-    </w:p>
-    <w:p>
-      <w:pPr>
-        <w:pStyle w:val="Heading3"/>
-      </w:pPr>
-      <w:bookmarkStart w:id="23" w:name="_Toc168054366"/>
-      <w:r>
-        <w:t>Dynamic inputs for climate change or others</w:t>
-      </w:r>
-      <w:bookmarkEnd w:id="23"/>
-    </w:p>
-    <w:p>
-      <w:pPr>
-        <w:pStyle w:val="textbody"/>
-      </w:pPr>
-      <w:r>
-        <w:t xml:space="preserve">Only three sets of parameters can be updated:  maximum ANPP, maximum AGB, and the probability of establishment.  </w:t>
-      </w:r>
-      <w:r>
-        <w:t>By allowing the parameters to be updated, the effects of climate change on succession (or any temporal dynamics related to succession) can be simulated.  The inputs can be updated at any time step.</w:t>
-      </w:r>
-      <w:r>
-        <w:t>\</w:t>
       </w:r>
     </w:p>
     <w:p>
@@ -10641,23 +10544,134 @@
         <w:spacing w:line="276" w:lineRule="auto"/>
         <w:ind w:right="945"/>
       </w:pPr>
-      <w:bookmarkStart w:id="24" w:name="_Toc168054367"/>
+      <w:bookmarkStart w:id="22" w:name="_Toc168054367"/>
       <w:r>
         <w:t xml:space="preserve">Major </w:t>
       </w:r>
       <w:r>
         <w:t>Releases</w:t>
       </w:r>
-      <w:bookmarkEnd w:id="24"/>
+      <w:bookmarkEnd w:id="22"/>
     </w:p>
     <w:p>
       <w:pPr>
         <w:pStyle w:val="Heading3"/>
       </w:pPr>
-      <w:bookmarkStart w:id="25" w:name="_Toc391464720"/>
-      <w:bookmarkStart w:id="26" w:name="_Toc168054368"/>
-      <w:r>
-        <w:t>Version 7.0 (August 2024)</w:t>
+      <w:bookmarkStart w:id="23" w:name="_Toc168054368"/>
+      <w:bookmarkStart w:id="24" w:name="_Toc391464720"/>
+      <w:r>
+        <w:t>Version 7.0 (</w:t>
+      </w:r>
+      <w:r>
+        <w:t>September</w:t>
+      </w:r>
+      <w:r>
+        <w:t xml:space="preserve"> 2024)</w:t>
+      </w:r>
+      <w:bookmarkEnd w:id="23"/>
+    </w:p>
+    <w:p>
+      <w:pPr>
+        <w:pStyle w:val="textbody"/>
+      </w:pPr>
+      <w:proofErr w:type="gramStart"/>
+      <w:r>
+        <w:t>A number of</w:t>
+      </w:r>
+      <w:proofErr w:type="gramEnd"/>
+      <w:r>
+        <w:t xml:space="preserve"> significant updates are included with v7:</w:t>
+      </w:r>
+    </w:p>
+    <w:p>
+      <w:pPr>
+        <w:pStyle w:val="textbody"/>
+        <w:numPr>
+          <w:ilvl w:val="0"/>
+          <w:numId w:val="32"/>
+        </w:numPr>
+      </w:pPr>
+      <w:r>
+        <w:t>Update to Core v8.</w:t>
+      </w:r>
+      <w:r>
+        <w:t xml:space="preserve">  </w:t>
+      </w:r>
+    </w:p>
+    <w:p>
+      <w:pPr>
+        <w:pStyle w:val="textbody"/>
+        <w:numPr>
+          <w:ilvl w:val="0"/>
+          <w:numId w:val="32"/>
+        </w:numPr>
+      </w:pPr>
+      <w:r>
+        <w:t>Update to Climate Library v5</w:t>
+      </w:r>
+    </w:p>
+    <w:p>
+      <w:pPr>
+        <w:pStyle w:val="textbody"/>
+        <w:numPr>
+          <w:ilvl w:val="0"/>
+          <w:numId w:val="32"/>
+        </w:numPr>
+      </w:pPr>
+      <w:r>
+        <w:t xml:space="preserve">Initial biomass determined by the initial </w:t>
+      </w:r>
+      <w:proofErr w:type="gramStart"/>
+      <w:r>
+        <w:t>communities</w:t>
+      </w:r>
+      <w:proofErr w:type="gramEnd"/>
+      <w:r>
+        <w:t xml:space="preserve"> input</w:t>
+      </w:r>
+    </w:p>
+    <w:p>
+      <w:pPr>
+        <w:pStyle w:val="Heading3"/>
+      </w:pPr>
+      <w:bookmarkStart w:id="25" w:name="_Toc168054369"/>
+      <w:r>
+        <w:t>Version 6.0 (May 2021)</w:t>
+      </w:r>
+      <w:bookmarkEnd w:id="25"/>
+    </w:p>
+    <w:p>
+      <w:pPr>
+        <w:pStyle w:val="textbody"/>
+      </w:pPr>
+      <w:r>
+        <w:t xml:space="preserve">Beginning in v6, there is also now a random mortality per time step, per species, per ecoregion.  This </w:t>
+      </w:r>
+      <w:r>
+        <w:rPr>
+          <w:b/>
+        </w:rPr>
+        <w:t>probability of mortality</w:t>
+      </w:r>
+      <w:r>
+        <w:t xml:space="preserve"> can reflect drought or other conditions related to climate or other ecoregion circumstances.  The probability of mortality is applied to all cohorts of a species and ecoregion combination, regardless of age.  The probability of mortality is compared against a uniform random distribution to determine whether cohort mortality occurs.</w:t>
+      </w:r>
+    </w:p>
+    <w:p>
+      <w:pPr>
+        <w:pStyle w:val="textbody"/>
+      </w:pPr>
+      <w:r>
+        <w:t>In addition, the species table and species-ecoregion table have been converted to csv formats.</w:t>
+      </w:r>
+    </w:p>
+    <w:p>
+      <w:pPr>
+        <w:pStyle w:val="Heading3"/>
+      </w:pPr>
+      <w:bookmarkStart w:id="26" w:name="_Toc168054370"/>
+      <w:r>
+        <w:t>Version 5.3 (March 2021)</w:t>
       </w:r>
       <w:bookmarkEnd w:id="26"/>
     </w:p>
@@ -10666,16 +10680,16 @@
         <w:pStyle w:val="textbody"/>
       </w:pPr>
       <w:r>
-        <w:t>Updated to Core v8.</w:t>
+        <w:t>Updated to Climate Library v4.2.</w:t>
       </w:r>
     </w:p>
     <w:p>
       <w:pPr>
         <w:pStyle w:val="Heading3"/>
       </w:pPr>
-      <w:bookmarkStart w:id="27" w:name="_Toc168054369"/>
-      <w:r>
-        <w:t>Version 6.0 (May 2021)</w:t>
+      <w:bookmarkStart w:id="27" w:name="_Toc168054371"/>
+      <w:r>
+        <w:t>Version 5.2 (September 2019)</w:t>
       </w:r>
       <w:bookmarkEnd w:id="27"/>
     </w:p>
@@ -10684,531 +10698,216 @@
         <w:pStyle w:val="textbody"/>
       </w:pPr>
       <w:r>
-        <w:t xml:space="preserve">Beginning in v6, there is also now a random mortality per time step, per species, per ecoregion.  This </w:t>
-      </w:r>
-      <w:r>
-        <w:rPr>
-          <w:b/>
-        </w:rPr>
-        <w:t>probability of mortality</w:t>
-      </w:r>
-      <w:r>
-        <w:t xml:space="preserve"> can reflect </w:t>
-      </w:r>
-      <w:proofErr w:type="gramStart"/>
-      <w:r>
-        <w:t>drought</w:t>
-      </w:r>
-      <w:proofErr w:type="gramEnd"/>
-      <w:r>
-        <w:t xml:space="preserve"> or other conditions related to climate or other ecoregion circumstances.  The probability of mortality is applied to all cohorts of a species and ecoregion combination, regardless of age.  The probability of mortality is compared against a uniform random distribution to determine whether cohort mortality occurs.</w:t>
-      </w:r>
+        <w:t>Updated to Succession Library v8 and Climate Library v4.</w:t>
+      </w:r>
+    </w:p>
+    <w:p>
+      <w:pPr>
+        <w:pStyle w:val="Heading3"/>
+      </w:pPr>
+      <w:bookmarkStart w:id="28" w:name="_Toc168054372"/>
+      <w:r>
+        <w:t>Version 5.1 (March 2019)</w:t>
+      </w:r>
+      <w:bookmarkEnd w:id="28"/>
     </w:p>
     <w:p>
       <w:pPr>
         <w:pStyle w:val="textbody"/>
       </w:pPr>
       <w:r>
-        <w:t>In addition, the species table and species-ecoregion table have been converted to csv formats.</w:t>
+        <w:t>Updated to Succession Library v7.</w:t>
       </w:r>
     </w:p>
     <w:p>
       <w:pPr>
         <w:pStyle w:val="Heading3"/>
       </w:pPr>
-      <w:bookmarkStart w:id="28" w:name="_Toc168054370"/>
-      <w:r>
-        <w:t>Version 5.3 (March 2021)</w:t>
-      </w:r>
-      <w:bookmarkEnd w:id="28"/>
+      <w:bookmarkStart w:id="29" w:name="_Toc168054373"/>
+      <w:r>
+        <w:t>Version 5.0 (August 2018)</w:t>
+      </w:r>
+      <w:bookmarkEnd w:id="29"/>
     </w:p>
     <w:p>
       <w:pPr>
         <w:pStyle w:val="textbody"/>
       </w:pPr>
       <w:r>
-        <w:t>Updated to Climate Library v4.2.</w:t>
+        <w:t xml:space="preserve">Biomass Succession was recompiled for Core v7.0.  In addition, the </w:t>
+      </w:r>
+      <w:r>
+        <w:t xml:space="preserve">separate </w:t>
+      </w:r>
+      <w:r>
+        <w:t xml:space="preserve">age-only-disturbance </w:t>
+      </w:r>
+      <w:r>
+        <w:t xml:space="preserve">input text file </w:t>
+      </w:r>
+      <w:r>
+        <w:t xml:space="preserve">was replaced with </w:t>
+      </w:r>
+      <w:proofErr w:type="spellStart"/>
+      <w:r>
+        <w:t>FireReduction</w:t>
+      </w:r>
+      <w:r>
+        <w:t>Parameters</w:t>
+      </w:r>
+      <w:proofErr w:type="spellEnd"/>
+      <w:r>
+        <w:t xml:space="preserve"> and </w:t>
+      </w:r>
+      <w:proofErr w:type="spellStart"/>
+      <w:r>
+        <w:t>HarvestReductionParameters</w:t>
+      </w:r>
+      <w:proofErr w:type="spellEnd"/>
+      <w:r>
+        <w:t xml:space="preserve"> tables in </w:t>
+      </w:r>
+      <w:r>
+        <w:lastRenderedPageBreak/>
+        <w:t>the primary input file</w:t>
+      </w:r>
+      <w:r>
+        <w:t>.</w:t>
+      </w:r>
+      <w:r>
+        <w:t xml:space="preserve">  Doing so eliminated confusion regarding default behavior and simplified the code.</w:t>
       </w:r>
     </w:p>
     <w:p>
       <w:pPr>
         <w:pStyle w:val="Heading3"/>
       </w:pPr>
-      <w:bookmarkStart w:id="29" w:name="_Toc168054371"/>
-      <w:r>
-        <w:t>Version 5.2 (September 2019)</w:t>
-      </w:r>
-      <w:bookmarkEnd w:id="29"/>
+      <w:bookmarkStart w:id="30" w:name="_Toc168054374"/>
+      <w:r>
+        <w:t>Version 4</w:t>
+      </w:r>
+      <w:r>
+        <w:t>.</w:t>
+      </w:r>
+      <w:r>
+        <w:t>0</w:t>
+      </w:r>
+      <w:r>
+        <w:t xml:space="preserve"> (June 2017)</w:t>
+      </w:r>
+      <w:bookmarkEnd w:id="30"/>
     </w:p>
     <w:p>
       <w:pPr>
         <w:pStyle w:val="textbody"/>
       </w:pPr>
       <w:r>
-        <w:t>Updated to Succession Library v8 and Climate Library v4.</w:t>
+        <w:t xml:space="preserve">Added </w:t>
+      </w:r>
+      <w:proofErr w:type="spellStart"/>
+      <w:r>
+        <w:t>PartialCohortMortality</w:t>
+      </w:r>
+      <w:proofErr w:type="spellEnd"/>
+      <w:r>
+        <w:t xml:space="preserve"> interface to fix error whereby partial cohort mortality (particularly from Biomass Harvest) was not properly allocating dead material.</w:t>
+      </w:r>
+    </w:p>
+    <w:p>
+      <w:pPr>
+        <w:pStyle w:val="textbody"/>
+      </w:pPr>
+      <w:r>
+        <w:t>Access to the C</w:t>
+      </w:r>
+      <w:r>
+        <w:t xml:space="preserve">limate </w:t>
+      </w:r>
+      <w:r>
+        <w:t>L</w:t>
+      </w:r>
+      <w:r>
+        <w:t xml:space="preserve">ibrary </w:t>
+      </w:r>
+      <w:r>
+        <w:t xml:space="preserve">was also added.  This </w:t>
+      </w:r>
+      <w:r>
+        <w:t>enable</w:t>
+      </w:r>
+      <w:r>
+        <w:t>s</w:t>
+      </w:r>
+      <w:r>
+        <w:t xml:space="preserve"> a suite of LANDIS-II model extensions to </w:t>
+      </w:r>
+      <w:r>
+        <w:t>use</w:t>
+      </w:r>
+      <w:r>
+        <w:t xml:space="preserve"> the same stream of climate data</w:t>
+      </w:r>
+      <w:r>
+        <w:t xml:space="preserve"> (see the climate library user’s manual (</w:t>
+      </w:r>
+      <w:r>
+        <w:t>LANDIS-II Climate Library v1.0 User Guide</w:t>
+      </w:r>
+      <w:r>
+        <w:t>)</w:t>
+      </w:r>
+      <w:r>
+        <w:t xml:space="preserve">.  By feeding in climate data </w:t>
+      </w:r>
+      <w:r>
+        <w:t xml:space="preserve">only </w:t>
+      </w:r>
+      <w:r>
+        <w:t xml:space="preserve">once, the climate </w:t>
+      </w:r>
+      <w:r>
+        <w:t>is</w:t>
+      </w:r>
+      <w:r>
+        <w:t xml:space="preserve"> seamlessly integrated across </w:t>
+      </w:r>
+      <w:r>
+        <w:t>all extensions specified in the scenario file.  As outlined in the Climate Library User’s Guide, the user can feed in daily or monthly data without having to calculate standard deviation.</w:t>
       </w:r>
     </w:p>
     <w:p>
       <w:pPr>
         <w:pStyle w:val="Heading3"/>
       </w:pPr>
-      <w:bookmarkStart w:id="30" w:name="_Toc168054372"/>
-      <w:r>
-        <w:lastRenderedPageBreak/>
-        <w:t>Version 5.1 (March 2019)</w:t>
-      </w:r>
-      <w:bookmarkEnd w:id="30"/>
+      <w:bookmarkStart w:id="31" w:name="_Toc168054375"/>
+      <w:r>
+        <w:t xml:space="preserve">Older </w:t>
+      </w:r>
+      <w:r>
+        <w:t>Version</w:t>
+      </w:r>
+      <w:r>
+        <w:t>s</w:t>
+      </w:r>
+      <w:r>
+        <w:t xml:space="preserve"> </w:t>
+      </w:r>
+      <w:bookmarkEnd w:id="31"/>
     </w:p>
     <w:p>
       <w:pPr>
         <w:pStyle w:val="textbody"/>
       </w:pPr>
       <w:r>
-        <w:t>Updated to Succession Library v7.</w:t>
-      </w:r>
-    </w:p>
-    <w:p>
-      <w:pPr>
-        <w:pStyle w:val="Heading3"/>
-      </w:pPr>
-      <w:bookmarkStart w:id="31" w:name="_Toc168054373"/>
-      <w:r>
-        <w:t>Version 5.0 (August 2018)</w:t>
-      </w:r>
-      <w:bookmarkEnd w:id="31"/>
+        <w:t>Documentation for versions 3.x and earlier can be found on GitHub:</w:t>
+      </w:r>
     </w:p>
     <w:p>
       <w:pPr>
         <w:pStyle w:val="textbody"/>
       </w:pPr>
       <w:r>
-        <w:t xml:space="preserve">Biomass Succession was recompiled for Core v7.0.  In addition, the </w:t>
-      </w:r>
-      <w:r>
-        <w:t xml:space="preserve">separate </w:t>
-      </w:r>
-      <w:r>
-        <w:t xml:space="preserve">age-only-disturbance </w:t>
-      </w:r>
-      <w:r>
-        <w:t xml:space="preserve">input text file </w:t>
-      </w:r>
-      <w:r>
-        <w:t>was replaced with FireReduction</w:t>
-      </w:r>
-      <w:r>
-        <w:t>Parameters and HarvestReductionParameters tables in the primary input file</w:t>
-      </w:r>
-      <w:r>
-        <w:t>.</w:t>
-      </w:r>
-      <w:r>
-        <w:t xml:space="preserve">  Doing so eliminated confusion regarding default behavior and simplified the code.</w:t>
-      </w:r>
-    </w:p>
-    <w:p>
-      <w:pPr>
-        <w:pStyle w:val="Heading3"/>
-      </w:pPr>
-      <w:bookmarkStart w:id="32" w:name="_Toc168054374"/>
-      <w:r>
-        <w:t>Version 4</w:t>
-      </w:r>
-      <w:r>
-        <w:t>.</w:t>
-      </w:r>
-      <w:r>
-        <w:t>0</w:t>
-      </w:r>
-      <w:r>
-        <w:t xml:space="preserve"> (June 2017)</w:t>
-      </w:r>
-      <w:bookmarkEnd w:id="32"/>
-    </w:p>
-    <w:p>
-      <w:pPr>
-        <w:pStyle w:val="textbody"/>
-      </w:pPr>
-      <w:r>
-        <w:t>Added PartialCohortMortality interface to fix error whereby partial cohort mortality (particularly from Biomass Harvest) was not properly allocating dead material.</w:t>
-      </w:r>
-    </w:p>
-    <w:p>
-      <w:pPr>
-        <w:pStyle w:val="textbody"/>
-      </w:pPr>
-      <w:r>
-        <w:t>Access to the C</w:t>
-      </w:r>
-      <w:r>
-        <w:t xml:space="preserve">limate </w:t>
-      </w:r>
-      <w:r>
-        <w:t>L</w:t>
-      </w:r>
-      <w:r>
-        <w:t xml:space="preserve">ibrary </w:t>
-      </w:r>
-      <w:r>
-        <w:t xml:space="preserve">was also added.  This </w:t>
-      </w:r>
-      <w:r>
-        <w:t>enable</w:t>
-      </w:r>
-      <w:r>
-        <w:t>s</w:t>
-      </w:r>
-      <w:r>
-        <w:t xml:space="preserve"> a suite of LANDIS-II model extensions to </w:t>
-      </w:r>
-      <w:r>
-        <w:t>use</w:t>
-      </w:r>
-      <w:r>
-        <w:t xml:space="preserve"> the same stream of climate data</w:t>
-      </w:r>
-      <w:r>
-        <w:t xml:space="preserve"> (see the climate library user’s manual (</w:t>
-      </w:r>
-      <w:r>
-        <w:t>LANDIS-II Climate Library v1.0 User Guide</w:t>
-      </w:r>
-      <w:r>
-        <w:t>)</w:t>
-      </w:r>
-      <w:r>
-        <w:t xml:space="preserve">.  By feeding in climate data </w:t>
-      </w:r>
-      <w:r>
-        <w:t xml:space="preserve">only </w:t>
-      </w:r>
-      <w:r>
-        <w:t xml:space="preserve">once, the climate </w:t>
-      </w:r>
-      <w:r>
-        <w:t>is</w:t>
-      </w:r>
-      <w:r>
-        <w:t xml:space="preserve"> seamlessly integrated across </w:t>
-      </w:r>
-      <w:r>
-        <w:t>all extensions specified in the scenario file.  As outlined in the Climate Library User’s Guide, the user can feed in daily or monthly data without having to calculate standard deviation.</w:t>
-      </w:r>
-    </w:p>
-    <w:p>
-      <w:pPr>
-        <w:pStyle w:val="Heading3"/>
-      </w:pPr>
-      <w:bookmarkStart w:id="33" w:name="_Toc168054375"/>
-      <w:r>
-        <w:t>Version 3.2</w:t>
-      </w:r>
-      <w:r>
-        <w:t xml:space="preserve"> (</w:t>
-      </w:r>
-      <w:r>
-        <w:t>May 2015</w:t>
-      </w:r>
-      <w:r>
-        <w:t>)</w:t>
-      </w:r>
-      <w:bookmarkEnd w:id="33"/>
-    </w:p>
-    <w:p>
-      <w:pPr>
-        <w:pStyle w:val="textbody"/>
-      </w:pPr>
-      <w:r>
-        <w:t>Added compatibility with other succession extensions that inherit their cohorts from Biomass Cohorts through the new dependency on the Biomass Library.  Any succession extension that uses a cohort structure that inherits from Biomass Cohorts should be able to be compatible with this version.</w:t>
-      </w:r>
-    </w:p>
-    <w:p>
-      <w:pPr>
-        <w:pStyle w:val="textbody"/>
-      </w:pPr>
-      <w:r>
-        <w:t>This User Guide has also been updated to reflect changes that were not well documented in earlier 3.x U</w:t>
-      </w:r>
-      <w:r>
-        <w:t>ser Guides.  These changes include the calculations of</w:t>
-      </w:r>
-      <w:r>
-        <w:t xml:space="preserve"> initial biomass (</w:t>
-      </w:r>
-      <w:r>
-        <w:fldChar w:fldCharType="begin"/>
-      </w:r>
-      <w:r>
-        <w:instrText xml:space="preserve"> REF _Ref421710107 \r \h </w:instrText>
-      </w:r>
-      <w:r>
-        <w:fldChar w:fldCharType="separate"/>
-      </w:r>
-      <w:r>
-        <w:t>1.1.2</w:t>
-      </w:r>
-      <w:r>
-        <w:fldChar w:fldCharType="end"/>
-      </w:r>
-      <w:r>
-        <w:t>),</w:t>
-      </w:r>
-      <w:r>
-        <w:t xml:space="preserve"> actual ANPP (equation 4), competition (equation 3) and growth mortality (equation 6).</w:t>
-      </w:r>
-    </w:p>
-    <w:p>
-      <w:pPr>
-        <w:pStyle w:val="Heading3"/>
-      </w:pPr>
-      <w:bookmarkStart w:id="34" w:name="_Toc168054376"/>
-      <w:r>
-        <w:t>Version 3.1</w:t>
-      </w:r>
-      <w:bookmarkEnd w:id="34"/>
-    </w:p>
-    <w:p>
-      <w:pPr>
-        <w:pStyle w:val="textbody"/>
-      </w:pPr>
-      <w:r>
-        <w:t>This version applies the restriction that a species must have an establishment probability &gt; 0 for planting (within a Harvest prescription) to be successful.  This behavior is now consistent with the general Model Description.</w:t>
-      </w:r>
-    </w:p>
-    <w:p>
-      <w:pPr>
-        <w:pStyle w:val="Heading3"/>
-      </w:pPr>
-      <w:bookmarkStart w:id="35" w:name="_Toc168054377"/>
-      <w:r>
-        <w:lastRenderedPageBreak/>
-        <w:t xml:space="preserve">Version </w:t>
-      </w:r>
-      <w:fldSimple w:instr=" DOCPROPERTY  &quot;Extension Version&quot;  \* MERGEFORMAT ">
-        <w:r>
-          <w:t>5.2</w:t>
-        </w:r>
-        <w:bookmarkEnd w:id="35"/>
-      </w:fldSimple>
-    </w:p>
-    <w:p>
-      <w:pPr>
-        <w:pStyle w:val="textbody"/>
-      </w:pPr>
-      <w:r>
-        <w:t xml:space="preserve">The extension is compatible with LANDIS-II v6.0.  All succession extensions for v6.0 are required to include the initial communities text file and inputs map.  Previously these were input in the </w:t>
-      </w:r>
-      <w:r>
-        <w:rPr>
-          <w:b/>
-        </w:rPr>
-        <w:t>Scenario</w:t>
-      </w:r>
-      <w:r>
-        <w:t xml:space="preserve"> file.  These details are outlined in section 5.</w:t>
-      </w:r>
-    </w:p>
-    <w:p>
-      <w:pPr>
-        <w:pStyle w:val="textbody"/>
-      </w:pPr>
-      <w:r>
-        <w:t>v3.0 added a growth curve parameter, which determines how quickly ANPP reaches its maximum (see equation 4).</w:t>
-      </w:r>
-    </w:p>
-    <w:p>
-      <w:pPr>
-        <w:pStyle w:val="textbody"/>
-      </w:pPr>
-      <w:r>
-        <w:t>In addition, the three tables for maximum ANPP, maximum aboveground biomass (AGB), and the probability of establishment have been replaced by a single text file which allows temporal updates (as would be used for climate change research) to be defined within the file.  See section 3 for further details.</w:t>
-      </w:r>
-    </w:p>
-    <w:p>
-      <w:pPr>
-        <w:pStyle w:val="textbody"/>
-      </w:pPr>
-      <w:r>
-        <w:t xml:space="preserve">The extension carries an additional species-ecoregion establishment probability modifier that is accessible to other extensions.  The modifier resets to a value of 1.0 after each succession time step.  Between succession time steps, </w:t>
-      </w:r>
-      <w:r>
-        <w:rPr>
-          <w:b/>
-        </w:rPr>
-        <w:t>disturbance extensions can change the value of the establishment modifier for any species-ecoregion combination</w:t>
-      </w:r>
-      <w:r>
-        <w:t>.  At the successive succession time step, the regular probability of establishment for each species-ecoregion is multiplied by the corresponding establishment modifier, which (if the modifier does not equal 1.0) results in an altered establishment probability for that time step.  No additional inputs are required for this new functionality.</w:t>
-      </w:r>
-      <w:r>
-        <w:t xml:space="preserve">  This functionality can, however, be accessed by disturbance extensions.</w:t>
-      </w:r>
-    </w:p>
-    <w:p>
-      <w:pPr>
-        <w:pStyle w:val="Heading3"/>
-      </w:pPr>
-      <w:bookmarkStart w:id="36" w:name="_Toc168054378"/>
-      <w:bookmarkEnd w:id="25"/>
-      <w:r>
-        <w:t>Version 2.2</w:t>
-      </w:r>
-      <w:bookmarkEnd w:id="36"/>
-    </w:p>
-    <w:p>
-      <w:pPr>
-        <w:pStyle w:val="textbody"/>
-      </w:pPr>
-      <w:r>
-        <w:t xml:space="preserve">Two new optional keywords were added:  </w:t>
-      </w:r>
-      <w:r>
-        <w:rPr>
-          <w:b/>
-        </w:rPr>
-        <w:t>CalibrateMode</w:t>
-      </w:r>
-      <w:r>
-        <w:t xml:space="preserve"> and </w:t>
-      </w:r>
-      <w:r>
-        <w:rPr>
-          <w:b/>
-        </w:rPr>
-        <w:t>SpinupMortalityFraction</w:t>
-      </w:r>
-      <w:r>
-        <w:t>.  CalibrateMode simply outputs additional information to the Landis-log file.  This can create very large log files.  SpinupMortalityFraction adds background mortality during the biomass spin-up phase.  This allows a more realistic initial condition whereas previous versions often overestimated initial biomass and underestimated initial dead biomass because there is no disturbance during the spin-up phase.</w:t>
-      </w:r>
-    </w:p>
-    <w:p>
-      <w:pPr>
-        <w:pStyle w:val="textbody"/>
-      </w:pPr>
-      <w:r>
-        <w:t xml:space="preserve">In addition, a capacity reduction was added to allow the simulation of land use change.  This feature is only enabled when Biomass Harvest is used in conjunction with the </w:t>
-      </w:r>
-      <w:r>
-        <w:rPr>
-          <w:b/>
-        </w:rPr>
-        <w:t>PreventEstablish</w:t>
-      </w:r>
-      <w:r>
-        <w:t xml:space="preserve"> parameter.  In this case, the mean biomass reduction (from Biomass Harvest) is applied </w:t>
-      </w:r>
-      <w:r>
-        <w:lastRenderedPageBreak/>
-        <w:t xml:space="preserve">to the </w:t>
-      </w:r>
-      <w:proofErr w:type="gramStart"/>
-      <w:r>
-        <w:t>species  x</w:t>
-      </w:r>
-      <w:proofErr w:type="gramEnd"/>
-      <w:r>
-        <w:t xml:space="preserve"> ecoregion maximum biomass.  No additional inputs to Biomass Succession v2 are required for this functionality.</w:t>
-      </w:r>
-    </w:p>
-    <w:p>
-      <w:pPr>
-        <w:pStyle w:val="Heading3"/>
-      </w:pPr>
-      <w:bookmarkStart w:id="37" w:name="_Toc168054379"/>
-      <w:r>
-        <w:t>Version 2.1</w:t>
-      </w:r>
-      <w:bookmarkEnd w:id="37"/>
-    </w:p>
-    <w:p>
-      <w:pPr>
-        <w:pStyle w:val="textbody"/>
-      </w:pPr>
-      <w:r>
-        <w:t xml:space="preserve">The initial biomass equation has been changed such that initial biomass is now relative to the maximum possible biomass for each </w:t>
-      </w:r>
-      <w:r>
-        <w:rPr>
-          <w:i/>
-        </w:rPr>
-        <w:t>species</w:t>
-      </w:r>
-      <w:r>
-        <w:t>.  This change removes problems arising from very large disparities in maximum biomass among species.</w:t>
-      </w:r>
-    </w:p>
-    <w:p>
-      <w:pPr>
-        <w:pStyle w:val="textbody"/>
-      </w:pPr>
-      <w:r>
-        <w:t>In addition, the processing of dead biomass has been improved, eliminating a tendency to overestimate non-woody inputs to the litter layer.</w:t>
-      </w:r>
-    </w:p>
-    <w:p>
-      <w:pPr>
-        <w:pStyle w:val="Heading3"/>
-      </w:pPr>
-      <w:bookmarkStart w:id="38" w:name="_Toc168054380"/>
-      <w:r>
-        <w:t>Version 2.0</w:t>
-      </w:r>
-      <w:bookmarkEnd w:id="38"/>
-    </w:p>
-    <w:p>
-      <w:pPr>
-        <w:pStyle w:val="textbody"/>
-      </w:pPr>
-      <w:r>
-        <w:t>First and foremost, maximum aboveground biomass (AGB) is now an input parameter.  This change was made to accommodate recent data from the literature (Keeling and Phillips 2007) that suggest that the relationship between above ground net primary productivity (ANPP) and AGB is not linear beyond ~10 Mg ha</w:t>
-      </w:r>
-      <w:r>
-        <w:rPr>
-          <w:vertAlign w:val="superscript"/>
-        </w:rPr>
-        <w:t>-1</w:t>
-      </w:r>
-      <w:r>
-        <w:t xml:space="preserve"> yr</w:t>
-      </w:r>
-      <w:r>
-        <w:rPr>
-          <w:vertAlign w:val="superscript"/>
-        </w:rPr>
-        <w:t>-1</w:t>
-      </w:r>
-      <w:r>
-        <w:t xml:space="preserve">.  In addition, separate input for maximum AGB better accommodates shrubs and grasses that have different relationships between ANPP and AGB.  </w:t>
-      </w:r>
-    </w:p>
-    <w:p>
-      <w:pPr>
-        <w:pStyle w:val="textbody"/>
-      </w:pPr>
-      <w:r>
-        <w:t>Second, the probability of establishment given light conditions (</w:t>
-      </w:r>
-      <w:smartTag w:uri="urn:schemas-microsoft-com:office:smarttags" w:element="place">
-        <w:r>
-          <w:t>P</w:t>
-        </w:r>
-        <w:r>
-          <w:rPr>
-            <w:vertAlign w:val="subscript"/>
-          </w:rPr>
-          <w:t>est</w:t>
-        </w:r>
-      </w:smartTag>
-      <w:r>
-        <w:t xml:space="preserve"> | L) can now range from 0.0 to 1.0.  In all previous versions of LANDIS, P|L was either only 0.0 or 1.0.  The original parameters are provided in the example input file given with this version.  These parameters are perhaps ‘hopeful monsters’ in that empirical or simulated data to estimate these parameters has not yet been gathered.</w:t>
-      </w:r>
-    </w:p>
-    <w:p>
-      <w:pPr>
-        <w:pStyle w:val="textbody"/>
-      </w:pPr>
-      <w:r>
-        <w:t>Finally, Meentemeyer’s decay function (Meentemeyer 1978) is now coded directly into the extension.  Percent leaf lignin by species and actual evapotranspiration by ecoregion are now separate input parameters.  The goal here was to simplify inputs as this is currently the most common method for calculating leaf decay parameters.  If leaf decay is unimportant, the user should provide high values for AET (e.g., 1000).</w:t>
+        <w:t>https://github.com/LANDIS-II-Foundation/Extension-Biomass-Succession/tree/master/docs</w:t>
       </w:r>
     </w:p>
     <w:p>
@@ -11222,119 +10921,141 @@
         <w:spacing w:line="276" w:lineRule="auto"/>
         <w:ind w:right="945"/>
       </w:pPr>
-      <w:bookmarkStart w:id="39" w:name="_Toc168054381"/>
+      <w:bookmarkStart w:id="32" w:name="_Toc168054381"/>
+      <w:bookmarkEnd w:id="24"/>
+      <w:r>
+        <w:t xml:space="preserve">Minor </w:t>
+      </w:r>
+      <w:r>
+        <w:t>Releases</w:t>
+      </w:r>
+      <w:r>
+        <w:t xml:space="preserve"> (this major release)</w:t>
+      </w:r>
+      <w:bookmarkEnd w:id="32"/>
+    </w:p>
+    <w:p>
+      <w:pPr>
+        <w:pStyle w:val="Heading2"/>
+      </w:pPr>
+      <w:bookmarkStart w:id="33" w:name="_Toc168054382"/>
+      <w:r>
+        <w:t>References</w:t>
+      </w:r>
+      <w:bookmarkEnd w:id="33"/>
+    </w:p>
+    <w:p>
+      <w:pPr>
+        <w:pStyle w:val="reference"/>
+        <w:rPr>
+          <w:rFonts w:cs="MS Sans Serif"/>
+        </w:rPr>
+      </w:pPr>
+      <w:r>
+        <w:rPr>
+          <w:rFonts w:cs="MS Sans Serif"/>
+        </w:rPr>
+        <w:t xml:space="preserve">Keeling, H. C. and </w:t>
+      </w:r>
+      <w:r>
+        <w:rPr>
+          <w:rFonts w:cs="MS Sans Serif"/>
+        </w:rPr>
+        <w:t xml:space="preserve">O.L. </w:t>
+      </w:r>
+      <w:r>
+        <w:rPr>
+          <w:rFonts w:cs="MS Sans Serif"/>
+        </w:rPr>
+        <w:t>Phillips. The global relationship between forest productivity and biomass. Global Ecology and Biogeography. 2007; 16:618-631.</w:t>
+      </w:r>
+    </w:p>
+    <w:p>
+      <w:pPr>
+        <w:pStyle w:val="reference"/>
+        <w:rPr>
+          <w:rFonts w:cs="MS Sans Serif"/>
+        </w:rPr>
+      </w:pPr>
+      <w:proofErr w:type="spellStart"/>
+      <w:r>
+        <w:rPr>
+          <w:rFonts w:cs="MS Sans Serif"/>
+        </w:rPr>
+        <w:t>Kretchun</w:t>
+      </w:r>
+      <w:proofErr w:type="spellEnd"/>
+      <w:r>
+        <w:rPr>
+          <w:rFonts w:cs="MS Sans Serif"/>
+        </w:rPr>
+        <w:t xml:space="preserve">, A.M., R.M. Scheller, D.J. Shinneman, B. Soderquist, K. Maguire, T.E. Link, E.K. Strand. 2020. Long term persistence of aspen in snowdrift-dependent ecosystems. Forest Ecology and Management 426: </w:t>
+      </w:r>
+      <w:r>
+        <w:rPr>
+          <w:rFonts w:cs="MS Sans Serif"/>
+        </w:rPr>
+        <w:t xml:space="preserve">118005.  </w:t>
+      </w:r>
+      <w:hyperlink r:id="rId21" w:history="1">
+        <w:r>
+          <w:rPr>
+            <w:rFonts w:cs="MS Sans Serif"/>
+          </w:rPr>
+          <w:t>https://doi.org/10.1016/j.foreco.2020.118005</w:t>
+        </w:r>
+      </w:hyperlink>
+    </w:p>
+    <w:p>
+      <w:pPr>
+        <w:pStyle w:val="reference"/>
+      </w:pPr>
+      <w:proofErr w:type="spellStart"/>
+      <w:r>
+        <w:rPr>
+          <w:rFonts w:cs="MS Sans Serif"/>
+        </w:rPr>
+        <w:t>Meentemeyer</w:t>
+      </w:r>
+      <w:proofErr w:type="spellEnd"/>
+      <w:r>
+        <w:rPr>
+          <w:rFonts w:cs="MS Sans Serif"/>
+        </w:rPr>
+        <w:t>, V. Macroclimate and lignin control rates of litter decomposition rates. Ecology. 1978; 59(3):465-472.</w:t>
+      </w:r>
+    </w:p>
+    <w:p>
+      <w:pPr>
+        <w:pStyle w:val="reference"/>
+      </w:pPr>
+      <w:r>
+        <w:t xml:space="preserve">Scheller, R.M. and </w:t>
+      </w:r>
+      <w:r>
+        <w:t xml:space="preserve">D.J. </w:t>
+      </w:r>
+      <w:proofErr w:type="spellStart"/>
+      <w:r>
+        <w:t>Mladenoff</w:t>
+      </w:r>
+      <w:proofErr w:type="spellEnd"/>
+      <w:r>
+        <w:t>. A forest growth and biomass module for a landscape simulation model, LANDIS:  Design, validation, and application. Ecological Modelling. 2004; 180(1):211-229.</w:t>
+      </w:r>
+    </w:p>
+    <w:p>
+      <w:pPr>
+        <w:pStyle w:val="Heading2"/>
+      </w:pPr>
+      <w:bookmarkStart w:id="34" w:name="_Toc127846704"/>
+      <w:bookmarkStart w:id="35" w:name="_Toc168054383"/>
       <w:r>
         <w:lastRenderedPageBreak/>
-        <w:t xml:space="preserve">Minor </w:t>
-      </w:r>
-      <w:r>
-        <w:t>Releases</w:t>
-      </w:r>
-      <w:r>
-        <w:t xml:space="preserve"> (this major release)</w:t>
-      </w:r>
-      <w:bookmarkEnd w:id="39"/>
-    </w:p>
-    <w:p>
-      <w:pPr>
-        <w:pStyle w:val="Heading2"/>
-      </w:pPr>
-      <w:bookmarkStart w:id="40" w:name="_Toc168054382"/>
-      <w:r>
-        <w:t>References</w:t>
-      </w:r>
-      <w:bookmarkEnd w:id="40"/>
-    </w:p>
-    <w:p>
-      <w:pPr>
-        <w:pStyle w:val="reference"/>
-        <w:rPr>
-          <w:rFonts w:cs="MS Sans Serif"/>
-        </w:rPr>
-      </w:pPr>
-      <w:r>
-        <w:rPr>
-          <w:rFonts w:cs="MS Sans Serif"/>
-        </w:rPr>
-        <w:t xml:space="preserve">Keeling, H. C. and </w:t>
-      </w:r>
-      <w:r>
-        <w:rPr>
-          <w:rFonts w:cs="MS Sans Serif"/>
-        </w:rPr>
-        <w:t xml:space="preserve">O.L. </w:t>
-      </w:r>
-      <w:r>
-        <w:rPr>
-          <w:rFonts w:cs="MS Sans Serif"/>
-        </w:rPr>
-        <w:t>Phillips. The global relationship between forest productivity and biomass. Global Ecology and Biogeography. 2007; 16:618-631.</w:t>
-      </w:r>
-    </w:p>
-    <w:p>
-      <w:pPr>
-        <w:pStyle w:val="reference"/>
-        <w:rPr>
-          <w:rFonts w:cs="MS Sans Serif"/>
-        </w:rPr>
-      </w:pPr>
-      <w:r>
-        <w:rPr>
-          <w:rFonts w:cs="MS Sans Serif"/>
-        </w:rPr>
-        <w:t xml:space="preserve">Kretchun, A.M., R.M. Scheller, D.J. Shinneman, B. Soderquist, K. Maguire, T.E. Link, E.K. Strand. 2020. Long term persistence of aspen in snowdrift-dependent ecosystems. Forest Ecology and Management 426: </w:t>
-      </w:r>
-      <w:r>
-        <w:rPr>
-          <w:rFonts w:cs="MS Sans Serif"/>
-        </w:rPr>
-        <w:t xml:space="preserve">118005.  </w:t>
-      </w:r>
-      <w:hyperlink r:id="rId21" w:history="1">
-        <w:r>
-          <w:rPr>
-            <w:rFonts w:cs="MS Sans Serif"/>
-          </w:rPr>
-          <w:t>https://doi.org/10.1016/j.foreco.2020.118005</w:t>
-        </w:r>
-      </w:hyperlink>
-    </w:p>
-    <w:p>
-      <w:pPr>
-        <w:pStyle w:val="reference"/>
-      </w:pPr>
-      <w:r>
-        <w:rPr>
-          <w:rFonts w:cs="MS Sans Serif"/>
-        </w:rPr>
-        <w:t>Meentemeyer, V. Macroclimate and lignin control rates of litter decomposition rates. Ecology. 1978; 59(3):465-472.</w:t>
-      </w:r>
-    </w:p>
-    <w:p>
-      <w:pPr>
-        <w:pStyle w:val="reference"/>
-      </w:pPr>
-      <w:r>
-        <w:t xml:space="preserve">Scheller, R.M. and </w:t>
-      </w:r>
-      <w:r>
-        <w:t xml:space="preserve">D.J. </w:t>
-      </w:r>
-      <w:r>
-        <w:t>Mladenoff. A forest growth and biomass module for a landscape simulation model, LANDIS:  Design, validation, and application. Ecological Modelling. 2004; 180(1):211-229.</w:t>
-      </w:r>
-    </w:p>
-    <w:p>
-      <w:pPr>
-        <w:pStyle w:val="Heading2"/>
-      </w:pPr>
-      <w:bookmarkStart w:id="41" w:name="_Toc127846704"/>
-      <w:bookmarkStart w:id="42" w:name="_Toc168054383"/>
-      <w:r>
         <w:t>Acknowledgments</w:t>
       </w:r>
-      <w:bookmarkEnd w:id="41"/>
-      <w:bookmarkEnd w:id="42"/>
+      <w:bookmarkEnd w:id="34"/>
+      <w:bookmarkEnd w:id="35"/>
     </w:p>
     <w:p>
       <w:pPr>
@@ -11347,7 +11068,15 @@
         <w:t>ern</w:t>
       </w:r>
       <w:r>
-        <w:t xml:space="preserve"> Research Station (Rhinelander, Wisconsin) of the U.S. Forest Service.  Valuable contributions to the development of the model and extensions were made by Brian R. Sturtevant, Eric J. Gustafson, and David J. Mladenoff. </w:t>
+        <w:t xml:space="preserve"> Research Station (Rhinelander, Wisconsin) of the U.S. Forest Service.  Valuable contributions to the development of the model and extensions were made by Brian R. Sturtevant, Eric J. Gustafson, and David J. </w:t>
+      </w:r>
+      <w:proofErr w:type="spellStart"/>
+      <w:r>
+        <w:t>Mladenoff</w:t>
+      </w:r>
+      <w:proofErr w:type="spellEnd"/>
+      <w:r>
+        <w:t xml:space="preserve">. </w:t>
       </w:r>
     </w:p>
     <w:p>
@@ -11359,7 +11088,7 @@
         </w:tabs>
         <w:ind w:left="1170" w:hanging="1170"/>
       </w:pPr>
-      <w:bookmarkStart w:id="43" w:name="_Toc168054384"/>
+      <w:bookmarkStart w:id="36" w:name="_Toc168054384"/>
       <w:r>
         <w:lastRenderedPageBreak/>
         <w:t xml:space="preserve">Succession </w:t>
@@ -11367,7 +11096,7 @@
       <w:r>
         <w:t>Input File</w:t>
       </w:r>
-      <w:bookmarkEnd w:id="43"/>
+      <w:bookmarkEnd w:id="36"/>
     </w:p>
     <w:p>
       <w:pPr>
@@ -11412,13 +11141,15 @@
       <w:pPr>
         <w:pStyle w:val="Heading2"/>
       </w:pPr>
-      <w:bookmarkStart w:id="44" w:name="_Toc112490865"/>
-      <w:bookmarkStart w:id="45" w:name="_Toc168054385"/>
+      <w:bookmarkStart w:id="37" w:name="_Toc112490865"/>
+      <w:bookmarkStart w:id="38" w:name="_Toc168054385"/>
+      <w:proofErr w:type="spellStart"/>
       <w:r>
         <w:t>LandisData</w:t>
       </w:r>
-      <w:bookmarkEnd w:id="44"/>
-      <w:bookmarkEnd w:id="45"/>
+      <w:bookmarkEnd w:id="37"/>
+      <w:bookmarkEnd w:id="38"/>
+      <w:proofErr w:type="spellEnd"/>
     </w:p>
     <w:p>
       <w:pPr>
@@ -11443,13 +11174,13 @@
       <w:pPr>
         <w:pStyle w:val="Heading2"/>
       </w:pPr>
-      <w:bookmarkStart w:id="46" w:name="_Toc112490866"/>
-      <w:bookmarkStart w:id="47" w:name="_Toc168054386"/>
+      <w:bookmarkStart w:id="39" w:name="_Toc112490866"/>
+      <w:bookmarkStart w:id="40" w:name="_Toc168054386"/>
       <w:r>
         <w:t>Timestep</w:t>
       </w:r>
-      <w:bookmarkEnd w:id="46"/>
-      <w:bookmarkEnd w:id="47"/>
+      <w:bookmarkEnd w:id="39"/>
+      <w:bookmarkEnd w:id="40"/>
     </w:p>
     <w:p>
       <w:pPr>
@@ -11474,15 +11205,17 @@
         </w:tabs>
         <w:ind w:left="648" w:hanging="648"/>
       </w:pPr>
-      <w:bookmarkStart w:id="48" w:name="_Toc107735767"/>
-      <w:bookmarkStart w:id="49" w:name="_Toc112490867"/>
-      <w:bookmarkStart w:id="50" w:name="_Toc168054387"/>
+      <w:bookmarkStart w:id="41" w:name="_Toc107735767"/>
+      <w:bookmarkStart w:id="42" w:name="_Toc112490867"/>
+      <w:bookmarkStart w:id="43" w:name="_Toc168054387"/>
+      <w:proofErr w:type="spellStart"/>
       <w:r>
         <w:t>SeedingAlgorithm</w:t>
       </w:r>
-      <w:bookmarkEnd w:id="48"/>
-      <w:bookmarkEnd w:id="49"/>
-      <w:bookmarkEnd w:id="50"/>
+      <w:bookmarkEnd w:id="41"/>
+      <w:bookmarkEnd w:id="42"/>
+      <w:bookmarkEnd w:id="43"/>
+      <w:proofErr w:type="spellEnd"/>
     </w:p>
     <w:p>
       <w:pPr>
@@ -11503,29 +11236,83 @@
           <w:sz w:val="20"/>
           <w:szCs w:val="20"/>
         </w:rPr>
-        <w:t>"WardSeedDispersal"</w:t>
-      </w:r>
-      <w:r>
-        <w:t xml:space="preserve">, </w:t>
-      </w:r>
+        <w:t>"</w:t>
+      </w:r>
+      <w:proofErr w:type="spellStart"/>
       <w:r>
         <w:rPr>
           <w:rFonts w:ascii="Courier New" w:hAnsi="Courier New" w:cs="Courier New"/>
           <w:sz w:val="20"/>
           <w:szCs w:val="20"/>
         </w:rPr>
-        <w:t>"NoDispersal"</w:t>
-      </w:r>
-      <w:r>
-        <w:t xml:space="preserve"> or </w:t>
-      </w:r>
+        <w:t>WardSeedDispersal</w:t>
+      </w:r>
+      <w:proofErr w:type="spellEnd"/>
       <w:r>
         <w:rPr>
           <w:rFonts w:ascii="Courier New" w:hAnsi="Courier New" w:cs="Courier New"/>
           <w:sz w:val="20"/>
           <w:szCs w:val="20"/>
         </w:rPr>
-        <w:t>"UniversalDispersal"</w:t>
+        <w:t>"</w:t>
+      </w:r>
+      <w:r>
+        <w:t xml:space="preserve">, </w:t>
+      </w:r>
+      <w:r>
+        <w:rPr>
+          <w:rFonts w:ascii="Courier New" w:hAnsi="Courier New" w:cs="Courier New"/>
+          <w:sz w:val="20"/>
+          <w:szCs w:val="20"/>
+        </w:rPr>
+        <w:t>"</w:t>
+      </w:r>
+      <w:proofErr w:type="spellStart"/>
+      <w:r>
+        <w:rPr>
+          <w:rFonts w:ascii="Courier New" w:hAnsi="Courier New" w:cs="Courier New"/>
+          <w:sz w:val="20"/>
+          <w:szCs w:val="20"/>
+        </w:rPr>
+        <w:t>NoDispersal</w:t>
+      </w:r>
+      <w:proofErr w:type="spellEnd"/>
+      <w:r>
+        <w:rPr>
+          <w:rFonts w:ascii="Courier New" w:hAnsi="Courier New" w:cs="Courier New"/>
+          <w:sz w:val="20"/>
+          <w:szCs w:val="20"/>
+        </w:rPr>
+        <w:t>"</w:t>
+      </w:r>
+      <w:r>
+        <w:t xml:space="preserve"> or </w:t>
+      </w:r>
+      <w:r>
+        <w:rPr>
+          <w:rFonts w:ascii="Courier New" w:hAnsi="Courier New" w:cs="Courier New"/>
+          <w:sz w:val="20"/>
+          <w:szCs w:val="20"/>
+        </w:rPr>
+        <w:t>"</w:t>
+      </w:r>
+      <w:proofErr w:type="spellStart"/>
+      <w:r>
+        <w:rPr>
+          <w:rFonts w:ascii="Courier New" w:hAnsi="Courier New" w:cs="Courier New"/>
+          <w:sz w:val="20"/>
+          <w:szCs w:val="20"/>
+        </w:rPr>
+        <w:t>UniversalDispersal</w:t>
+      </w:r>
+      <w:proofErr w:type="spellEnd"/>
+      <w:r>
+        <w:rPr>
+          <w:rFonts w:ascii="Courier New" w:hAnsi="Courier New" w:cs="Courier New"/>
+          <w:sz w:val="20"/>
+          <w:szCs w:val="20"/>
+        </w:rPr>
+        <w:t>"</w:t>
       </w:r>
       <w:r>
         <w:t xml:space="preserve">.  The algorithms are described in section 4.5.1 </w:t>
@@ -11567,18 +11354,20 @@
           <w:numId w:val="5"/>
         </w:numPr>
       </w:pPr>
-      <w:bookmarkStart w:id="51" w:name="_Toc133339089"/>
-      <w:bookmarkStart w:id="52" w:name="_Toc282434150"/>
-      <w:bookmarkStart w:id="53" w:name="_Toc107735768"/>
-      <w:bookmarkStart w:id="54" w:name="_Toc112490868"/>
-      <w:bookmarkStart w:id="55" w:name="_Ref140207509"/>
-      <w:bookmarkStart w:id="56" w:name="_Toc168054388"/>
+      <w:bookmarkStart w:id="44" w:name="_Toc133339089"/>
+      <w:bookmarkStart w:id="45" w:name="_Toc282434150"/>
+      <w:bookmarkStart w:id="46" w:name="_Toc168054388"/>
+      <w:bookmarkStart w:id="47" w:name="_Toc107735768"/>
+      <w:bookmarkStart w:id="48" w:name="_Toc112490868"/>
+      <w:bookmarkStart w:id="49" w:name="_Ref140207509"/>
+      <w:proofErr w:type="spellStart"/>
       <w:r>
         <w:t>InitialCommunities</w:t>
       </w:r>
-      <w:bookmarkEnd w:id="51"/>
-      <w:bookmarkEnd w:id="52"/>
-      <w:bookmarkEnd w:id="56"/>
+      <w:bookmarkEnd w:id="44"/>
+      <w:bookmarkEnd w:id="45"/>
+      <w:bookmarkEnd w:id="46"/>
+      <w:proofErr w:type="spellEnd"/>
     </w:p>
     <w:p>
       <w:pPr>
@@ -11596,17 +11385,19 @@
           <w:numId w:val="5"/>
         </w:numPr>
       </w:pPr>
-      <w:bookmarkStart w:id="57" w:name="_Ref109371856"/>
-      <w:bookmarkStart w:id="58" w:name="_Toc133339090"/>
-      <w:bookmarkStart w:id="59" w:name="_Toc282434151"/>
-      <w:bookmarkStart w:id="60" w:name="_Toc168054389"/>
+      <w:bookmarkStart w:id="50" w:name="_Ref109371856"/>
+      <w:bookmarkStart w:id="51" w:name="_Toc133339090"/>
+      <w:bookmarkStart w:id="52" w:name="_Toc282434151"/>
+      <w:bookmarkStart w:id="53" w:name="_Toc168054389"/>
+      <w:proofErr w:type="spellStart"/>
       <w:r>
         <w:t>InitialCommunitiesMap</w:t>
       </w:r>
-      <w:bookmarkEnd w:id="57"/>
-      <w:bookmarkEnd w:id="58"/>
-      <w:bookmarkEnd w:id="59"/>
-      <w:bookmarkEnd w:id="60"/>
+      <w:bookmarkEnd w:id="50"/>
+      <w:bookmarkEnd w:id="51"/>
+      <w:bookmarkEnd w:id="52"/>
+      <w:bookmarkEnd w:id="53"/>
+      <w:proofErr w:type="spellEnd"/>
     </w:p>
     <w:p>
       <w:pPr>
@@ -11624,16 +11415,24 @@
           <w:numId w:val="5"/>
         </w:numPr>
       </w:pPr>
-      <w:bookmarkStart w:id="61" w:name="_Toc463598773"/>
-      <w:bookmarkStart w:id="62" w:name="_Toc168054390"/>
+      <w:bookmarkStart w:id="54" w:name="_Toc463598773"/>
+      <w:bookmarkStart w:id="55" w:name="_Toc168054390"/>
+      <w:proofErr w:type="spellStart"/>
       <w:r>
         <w:t>ClimateConfigFile</w:t>
       </w:r>
-      <w:bookmarkEnd w:id="61"/>
-      <w:r>
-        <w:t xml:space="preserve"> (Optional)</w:t>
-      </w:r>
-      <w:bookmarkEnd w:id="62"/>
+      <w:bookmarkEnd w:id="54"/>
+      <w:proofErr w:type="spellEnd"/>
+      <w:r>
+        <w:t xml:space="preserve"> (</w:t>
+      </w:r>
+      <w:r>
+        <w:t>Required</w:t>
+      </w:r>
+      <w:r>
+        <w:t>)</w:t>
+      </w:r>
+      <w:bookmarkEnd w:id="55"/>
     </w:p>
     <w:p>
       <w:pPr>
@@ -11682,12 +11481,14 @@
         </w:tabs>
         <w:ind w:left="648" w:hanging="648"/>
       </w:pPr>
-      <w:bookmarkStart w:id="63" w:name="_Toc168054391"/>
+      <w:bookmarkStart w:id="56" w:name="_Toc168054391"/>
+      <w:proofErr w:type="spellStart"/>
       <w:r>
         <w:lastRenderedPageBreak/>
         <w:t>CalibrateMode</w:t>
       </w:r>
-      <w:bookmarkEnd w:id="63"/>
+      <w:bookmarkEnd w:id="56"/>
+      <w:proofErr w:type="spellEnd"/>
     </w:p>
     <w:p>
       <w:pPr>
@@ -11711,8 +11512,13 @@
       <w:r>
         <w:t xml:space="preserve">, </w:t>
       </w:r>
-      <w:r>
-        <w:t>CalibrateMode d</w:t>
+      <w:proofErr w:type="spellStart"/>
+      <w:r>
+        <w:t>CalibrateMode</w:t>
+      </w:r>
+      <w:proofErr w:type="spellEnd"/>
+      <w:r>
+        <w:t xml:space="preserve"> d</w:t>
       </w:r>
       <w:r>
         <w:t>etermines whether additional log file data is activated.</w:t>
@@ -11730,61 +11536,25 @@
         </w:tabs>
         <w:ind w:left="648" w:hanging="648"/>
       </w:pPr>
-      <w:bookmarkStart w:id="64" w:name="_Toc168054392"/>
-      <w:r>
-        <w:t>Spinu</w:t>
-      </w:r>
-      <w:r>
-        <w:t>pMortalityFraction</w:t>
-      </w:r>
-      <w:bookmarkEnd w:id="64"/>
+      <w:bookmarkStart w:id="57" w:name="_Toc168054393"/>
+      <w:proofErr w:type="spellStart"/>
+      <w:r>
+        <w:t>MinRelativeBiomass</w:t>
+      </w:r>
+      <w:proofErr w:type="spellEnd"/>
+      <w:r>
+        <w:t xml:space="preserve"> Table</w:t>
+      </w:r>
+      <w:bookmarkEnd w:id="47"/>
+      <w:bookmarkEnd w:id="48"/>
+      <w:bookmarkEnd w:id="49"/>
+      <w:bookmarkEnd w:id="57"/>
     </w:p>
     <w:p>
       <w:pPr>
         <w:pStyle w:val="textbody"/>
       </w:pPr>
       <w:r>
-        <w:t>This parameter d</w:t>
-      </w:r>
-      <w:r>
-        <w:t xml:space="preserve">etermines </w:t>
-      </w:r>
-      <w:r>
-        <w:t>how much additional mortality is active during the biomass spin-up phase.  This is used to estimate the background level of disturbance and to prevent initial overestimates of live biomass.</w:t>
-      </w:r>
-      <w:r>
-        <w:t xml:space="preserve">  Input is the fraction of cohort biomass that is added to age-related mortality.  Expected value</w:t>
-      </w:r>
-      <w:r>
-        <w:t>:</w:t>
-      </w:r>
-      <w:r>
-        <w:t xml:space="preserve"> 0.0 – 0.5.</w:t>
-      </w:r>
-    </w:p>
-    <w:p>
-      <w:pPr>
-        <w:pStyle w:val="Heading2"/>
-        <w:tabs>
-          <w:tab w:val="clear" w:pos="576"/>
-          <w:tab w:val="num" w:pos="0"/>
-        </w:tabs>
-        <w:ind w:left="648" w:hanging="648"/>
-      </w:pPr>
-      <w:bookmarkStart w:id="65" w:name="_Toc168054393"/>
-      <w:r>
-        <w:t>MinRelativeBiomass Table</w:t>
-      </w:r>
-      <w:bookmarkEnd w:id="53"/>
-      <w:bookmarkEnd w:id="54"/>
-      <w:bookmarkEnd w:id="55"/>
-      <w:bookmarkEnd w:id="65"/>
-    </w:p>
-    <w:p>
-      <w:pPr>
-        <w:pStyle w:val="textbody"/>
-      </w:pPr>
-      <w:r>
         <w:t>This table contains the min</w:t>
       </w:r>
       <w:r>
@@ -11801,15 +11571,15 @@
       <w:pPr>
         <w:pStyle w:val="Heading3"/>
       </w:pPr>
-      <w:bookmarkStart w:id="66" w:name="_Ref112227719"/>
-      <w:bookmarkStart w:id="67" w:name="_Toc112490869"/>
-      <w:bookmarkStart w:id="68" w:name="_Toc168054394"/>
+      <w:bookmarkStart w:id="58" w:name="_Ref112227719"/>
+      <w:bookmarkStart w:id="59" w:name="_Toc112490869"/>
+      <w:bookmarkStart w:id="60" w:name="_Toc168054394"/>
       <w:r>
         <w:t>First Row – Ecoregions</w:t>
       </w:r>
-      <w:bookmarkEnd w:id="66"/>
-      <w:bookmarkEnd w:id="67"/>
-      <w:bookmarkEnd w:id="68"/>
+      <w:bookmarkEnd w:id="58"/>
+      <w:bookmarkEnd w:id="59"/>
+      <w:bookmarkEnd w:id="60"/>
     </w:p>
     <w:p>
       <w:pPr>
@@ -11841,13 +11611,13 @@
       <w:pPr>
         <w:pStyle w:val="Heading3"/>
       </w:pPr>
-      <w:bookmarkStart w:id="69" w:name="_Toc112490870"/>
-      <w:bookmarkStart w:id="70" w:name="_Toc168054395"/>
+      <w:bookmarkStart w:id="61" w:name="_Toc112490870"/>
+      <w:bookmarkStart w:id="62" w:name="_Toc168054395"/>
       <w:r>
         <w:t>Other Rows</w:t>
       </w:r>
-      <w:bookmarkEnd w:id="69"/>
-      <w:bookmarkEnd w:id="70"/>
+      <w:bookmarkEnd w:id="61"/>
+      <w:bookmarkEnd w:id="62"/>
     </w:p>
     <w:p>
       <w:pPr>
@@ -11861,13 +11631,13 @@
       <w:pPr>
         <w:pStyle w:val="Heading3"/>
       </w:pPr>
-      <w:bookmarkStart w:id="71" w:name="_Toc112490871"/>
-      <w:bookmarkStart w:id="72" w:name="_Toc168054396"/>
+      <w:bookmarkStart w:id="63" w:name="_Toc112490871"/>
+      <w:bookmarkStart w:id="64" w:name="_Toc168054396"/>
       <w:r>
         <w:t>Shade Class</w:t>
       </w:r>
-      <w:bookmarkEnd w:id="71"/>
-      <w:bookmarkEnd w:id="72"/>
+      <w:bookmarkEnd w:id="63"/>
+      <w:bookmarkEnd w:id="64"/>
     </w:p>
     <w:p>
       <w:pPr>
@@ -11905,8 +11675,8 @@
       <w:pPr>
         <w:pStyle w:val="Heading3"/>
       </w:pPr>
-      <w:bookmarkStart w:id="73" w:name="_Toc112490872"/>
-      <w:bookmarkStart w:id="74" w:name="_Toc168054397"/>
+      <w:bookmarkStart w:id="65" w:name="_Toc112490872"/>
+      <w:bookmarkStart w:id="66" w:name="_Toc168054397"/>
       <w:r>
         <w:t xml:space="preserve">Minimum </w:t>
       </w:r>
@@ -11919,8 +11689,8 @@
       <w:r>
         <w:t>per Ecoregion</w:t>
       </w:r>
-      <w:bookmarkEnd w:id="73"/>
-      <w:bookmarkEnd w:id="74"/>
+      <w:bookmarkEnd w:id="65"/>
+      <w:bookmarkEnd w:id="66"/>
     </w:p>
     <w:p>
       <w:pPr>
@@ -11970,11 +11740,15 @@
         <w:t xml:space="preserve">The percentages represent the lower threshold of biomass on a site relative to the ecoregion’s maximum possible biomass (for any species) for the site to enter the shade class indicated in column 1.  Sites with less than the lowest threshold value will be assigned to shade class 0 (full sunlight). </w:t>
       </w:r>
       <w:r>
-        <w:t xml:space="preserve">The maximum biomass for an ecoregion is the maximum growth rate (for any species) multiplied by 30 (equation 2, Scheller </w:t>
-      </w:r>
-      <w:r>
-        <w:lastRenderedPageBreak/>
-        <w:t>and Mladenoff 2004)</w:t>
+        <w:t xml:space="preserve">The maximum biomass for an ecoregion is the maximum growth rate (for any species) multiplied by 30 (equation 2, Scheller and </w:t>
+      </w:r>
+      <w:proofErr w:type="spellStart"/>
+      <w:r>
+        <w:t>Mladenoff</w:t>
+      </w:r>
+      <w:proofErr w:type="spellEnd"/>
+      <w:r>
+        <w:t xml:space="preserve"> 2004)</w:t>
       </w:r>
       <w:r>
         <w:rPr>
@@ -12008,20 +11782,23 @@
         </w:tabs>
         <w:ind w:left="1170" w:hanging="1170"/>
       </w:pPr>
-      <w:bookmarkStart w:id="75" w:name="_Toc107735769"/>
-      <w:bookmarkStart w:id="76" w:name="_Toc112490873"/>
-      <w:bookmarkStart w:id="77" w:name="_Ref140207562"/>
-      <w:bookmarkStart w:id="78" w:name="_Toc168054398"/>
-      <w:r>
+      <w:bookmarkStart w:id="67" w:name="_Toc168054398"/>
+      <w:bookmarkStart w:id="68" w:name="_Toc107735769"/>
+      <w:bookmarkStart w:id="69" w:name="_Toc112490873"/>
+      <w:bookmarkStart w:id="70" w:name="_Ref140207562"/>
+      <w:proofErr w:type="spellStart"/>
+      <w:r>
+        <w:lastRenderedPageBreak/>
         <w:t>SufficientLight</w:t>
       </w:r>
+      <w:proofErr w:type="spellEnd"/>
       <w:r>
         <w:t xml:space="preserve"> </w:t>
       </w:r>
       <w:r>
         <w:t>Table</w:t>
       </w:r>
-      <w:bookmarkEnd w:id="78"/>
+      <w:bookmarkEnd w:id="67"/>
     </w:p>
     <w:p>
       <w:pPr>
@@ -12032,7 +11809,7 @@
         </w:tabs>
         <w:ind w:left="1170" w:hanging="1170"/>
       </w:pPr>
-      <w:bookmarkStart w:id="79" w:name="_Toc168054399"/>
+      <w:bookmarkStart w:id="71" w:name="_Toc168054399"/>
       <w:r>
         <w:t xml:space="preserve">Species </w:t>
       </w:r>
@@ -12045,7 +11822,7 @@
       <w:r>
         <w:t>Class</w:t>
       </w:r>
-      <w:bookmarkEnd w:id="79"/>
+      <w:bookmarkEnd w:id="71"/>
     </w:p>
     <w:p>
       <w:pPr>
@@ -12070,11 +11847,11 @@
         </w:tabs>
         <w:ind w:left="1170" w:hanging="1170"/>
       </w:pPr>
-      <w:bookmarkStart w:id="80" w:name="_Toc168054400"/>
+      <w:bookmarkStart w:id="72" w:name="_Toc168054400"/>
       <w:r>
         <w:t>Probability of Establishment, given light conditions</w:t>
       </w:r>
-      <w:bookmarkEnd w:id="80"/>
+      <w:bookmarkEnd w:id="72"/>
     </w:p>
     <w:p>
       <w:pPr>
@@ -12121,17 +11898,19 @@
         </w:tabs>
         <w:ind w:left="1170" w:hanging="1170"/>
       </w:pPr>
-      <w:bookmarkStart w:id="81" w:name="_Toc168054401"/>
+      <w:bookmarkStart w:id="73" w:name="_Toc168054401"/>
+      <w:proofErr w:type="spellStart"/>
       <w:r>
         <w:t>Species</w:t>
       </w:r>
-      <w:bookmarkEnd w:id="75"/>
-      <w:bookmarkEnd w:id="76"/>
-      <w:bookmarkEnd w:id="77"/>
+      <w:bookmarkEnd w:id="68"/>
+      <w:bookmarkEnd w:id="69"/>
+      <w:bookmarkEnd w:id="70"/>
       <w:r>
         <w:t>DataFile</w:t>
       </w:r>
-      <w:bookmarkEnd w:id="81"/>
+      <w:bookmarkEnd w:id="73"/>
+      <w:proofErr w:type="spellEnd"/>
     </w:p>
     <w:p>
       <w:pPr>
@@ -12150,16 +11929,21 @@
         </w:tabs>
         <w:ind w:left="1170" w:hanging="1170"/>
       </w:pPr>
-      <w:bookmarkStart w:id="82" w:name="_Toc112490874"/>
-      <w:bookmarkStart w:id="83" w:name="_Toc168054402"/>
+      <w:bookmarkStart w:id="74" w:name="_Toc112490874"/>
+      <w:bookmarkStart w:id="75" w:name="_Toc168054402"/>
+      <w:proofErr w:type="spellStart"/>
       <w:r>
         <w:t>Species</w:t>
       </w:r>
-      <w:bookmarkEnd w:id="82"/>
-      <w:r>
-        <w:t>Code (string)</w:t>
-      </w:r>
-      <w:bookmarkEnd w:id="83"/>
+      <w:bookmarkEnd w:id="74"/>
+      <w:r>
+        <w:t>Code</w:t>
+      </w:r>
+      <w:proofErr w:type="spellEnd"/>
+      <w:r>
+        <w:t xml:space="preserve"> (string)</w:t>
+      </w:r>
+      <w:bookmarkEnd w:id="75"/>
     </w:p>
     <w:p>
       <w:pPr>
@@ -12196,19 +11980,21 @@
         </w:tabs>
         <w:ind w:left="1170" w:hanging="1170"/>
       </w:pPr>
-      <w:bookmarkStart w:id="84" w:name="_Toc112490875"/>
-      <w:bookmarkStart w:id="85" w:name="_Toc168054403"/>
+      <w:bookmarkStart w:id="76" w:name="_Toc112490875"/>
+      <w:bookmarkStart w:id="77" w:name="_Toc168054403"/>
+      <w:proofErr w:type="spellStart"/>
       <w:r>
         <w:t>Leaf</w:t>
       </w:r>
       <w:r>
         <w:t>Longevity</w:t>
       </w:r>
-      <w:bookmarkEnd w:id="84"/>
+      <w:bookmarkEnd w:id="76"/>
+      <w:proofErr w:type="spellEnd"/>
       <w:r>
         <w:t xml:space="preserve"> (double)</w:t>
       </w:r>
-      <w:bookmarkEnd w:id="85"/>
+      <w:bookmarkEnd w:id="77"/>
     </w:p>
     <w:p>
       <w:pPr>
@@ -12239,19 +12025,21 @@
         </w:tabs>
         <w:ind w:left="1170" w:hanging="1170"/>
       </w:pPr>
-      <w:bookmarkStart w:id="86" w:name="_Toc112490876"/>
-      <w:bookmarkStart w:id="87" w:name="_Toc168054404"/>
+      <w:bookmarkStart w:id="78" w:name="_Toc112490876"/>
+      <w:bookmarkStart w:id="79" w:name="_Toc168054404"/>
+      <w:proofErr w:type="spellStart"/>
       <w:r>
         <w:t>Wood</w:t>
       </w:r>
       <w:r>
         <w:t>DecayRate</w:t>
       </w:r>
-      <w:bookmarkEnd w:id="86"/>
+      <w:bookmarkEnd w:id="78"/>
+      <w:proofErr w:type="spellEnd"/>
       <w:r>
         <w:t xml:space="preserve"> (double)</w:t>
       </w:r>
-      <w:bookmarkEnd w:id="87"/>
+      <w:bookmarkEnd w:id="79"/>
     </w:p>
     <w:p>
       <w:pPr>
@@ -12291,7 +12079,15 @@
         <w:pStyle w:val="textbody"/>
       </w:pPr>
       <w:r>
-        <w:t>Decomposition is calculated according to Equation 7 in Scheller and Mladenoff (2004) such that Dead Biomass (t+1) = Dead Biomass(t)*e^-</w:t>
+        <w:t xml:space="preserve">Decomposition is calculated according to Equation 7 in Scheller and </w:t>
+      </w:r>
+      <w:proofErr w:type="spellStart"/>
+      <w:r>
+        <w:t>Mladenoff</w:t>
+      </w:r>
+      <w:proofErr w:type="spellEnd"/>
+      <w:r>
+        <w:t xml:space="preserve"> (2004) such that Dead Biomass (t+1) = Dead Biomass(t)*e^-</w:t>
       </w:r>
       <w:r>
         <w:rPr>
@@ -12316,19 +12112,21 @@
         </w:tabs>
         <w:ind w:left="1170" w:hanging="1170"/>
       </w:pPr>
-      <w:bookmarkStart w:id="88" w:name="_Toc112490877"/>
-      <w:bookmarkStart w:id="89" w:name="_Toc168054405"/>
+      <w:bookmarkStart w:id="80" w:name="_Toc112490877"/>
+      <w:bookmarkStart w:id="81" w:name="_Toc168054405"/>
+      <w:proofErr w:type="spellStart"/>
       <w:r>
         <w:t>Mortality</w:t>
       </w:r>
       <w:r>
         <w:t>Curve</w:t>
       </w:r>
-      <w:bookmarkEnd w:id="88"/>
+      <w:bookmarkEnd w:id="80"/>
+      <w:proofErr w:type="spellEnd"/>
       <w:r>
         <w:t xml:space="preserve"> (double)</w:t>
       </w:r>
-      <w:bookmarkEnd w:id="89"/>
+      <w:bookmarkEnd w:id="81"/>
     </w:p>
     <w:p>
       <w:pPr>
@@ -12347,11 +12145,7 @@
         <w:t>number ≤ 25.</w:t>
       </w:r>
       <w:r>
-        <w:t>0.  If the parameter = 5, then age-</w:t>
-      </w:r>
-      <w:r>
-        <w:lastRenderedPageBreak/>
-        <w:t>related mortality will begin at 10% of life span.  If the parameter = 25, then age-related mortality will begin at 85% of life span.</w:t>
+        <w:t>0.  If the parameter = 5, then age-related mortality will begin at 10% of life span.  If the parameter = 25, then age-related mortality will begin at 85% of life span.</w:t>
       </w:r>
     </w:p>
     <w:p>
@@ -12363,16 +12157,19 @@
         </w:tabs>
         <w:ind w:left="1170" w:hanging="1170"/>
       </w:pPr>
-      <w:bookmarkStart w:id="90" w:name="_Toc112490878"/>
-      <w:bookmarkStart w:id="91" w:name="_Toc107735770"/>
-      <w:bookmarkStart w:id="92" w:name="_Toc168054406"/>
-      <w:r>
+      <w:bookmarkStart w:id="82" w:name="_Toc168054406"/>
+      <w:bookmarkStart w:id="83" w:name="_Toc112490878"/>
+      <w:bookmarkStart w:id="84" w:name="_Toc107735770"/>
+      <w:proofErr w:type="spellStart"/>
+      <w:r>
+        <w:lastRenderedPageBreak/>
         <w:t>GrowthCurve</w:t>
       </w:r>
+      <w:proofErr w:type="spellEnd"/>
       <w:r>
         <w:t xml:space="preserve"> (double)</w:t>
       </w:r>
-      <w:bookmarkEnd w:id="92"/>
+      <w:bookmarkEnd w:id="82"/>
     </w:p>
     <w:p>
       <w:pPr>
@@ -12397,17 +12194,19 @@
         </w:tabs>
         <w:ind w:left="1170" w:hanging="1170"/>
       </w:pPr>
-      <w:bookmarkStart w:id="93" w:name="_Toc168054407"/>
+      <w:bookmarkStart w:id="85" w:name="_Toc168054407"/>
+      <w:proofErr w:type="spellStart"/>
       <w:r>
         <w:t>Leaf</w:t>
       </w:r>
       <w:r>
         <w:t>Lignin</w:t>
       </w:r>
+      <w:proofErr w:type="spellEnd"/>
       <w:r>
         <w:t xml:space="preserve"> (double)</w:t>
       </w:r>
-      <w:bookmarkEnd w:id="93"/>
+      <w:bookmarkEnd w:id="85"/>
     </w:p>
     <w:p>
       <w:pPr>
@@ -12438,14 +12237,16 @@
         </w:tabs>
         <w:ind w:left="1170" w:hanging="1170"/>
       </w:pPr>
-      <w:bookmarkStart w:id="94" w:name="_Toc168054408"/>
+      <w:bookmarkStart w:id="86" w:name="_Toc168054408"/>
+      <w:proofErr w:type="spellStart"/>
       <w:r>
         <w:t>EcoregionParameters</w:t>
       </w:r>
+      <w:proofErr w:type="spellEnd"/>
       <w:r>
         <w:t xml:space="preserve"> Table</w:t>
       </w:r>
-      <w:bookmarkEnd w:id="94"/>
+      <w:bookmarkEnd w:id="86"/>
     </w:p>
     <w:p>
       <w:pPr>
@@ -12456,11 +12257,11 @@
         </w:tabs>
         <w:ind w:left="1170" w:hanging="1170"/>
       </w:pPr>
-      <w:bookmarkStart w:id="95" w:name="_Toc168054409"/>
+      <w:bookmarkStart w:id="87" w:name="_Toc168054409"/>
       <w:r>
         <w:t>First Column – Ecoregions</w:t>
       </w:r>
-      <w:bookmarkEnd w:id="95"/>
+      <w:bookmarkEnd w:id="87"/>
     </w:p>
     <w:p>
       <w:pPr>
@@ -12497,11 +12298,11 @@
         </w:tabs>
         <w:ind w:left="1170" w:hanging="1170"/>
       </w:pPr>
-      <w:bookmarkStart w:id="96" w:name="_Toc168054410"/>
+      <w:bookmarkStart w:id="88" w:name="_Toc168054410"/>
       <w:r>
         <w:t>Actual Evapotranspiration (AET)</w:t>
       </w:r>
-      <w:bookmarkEnd w:id="96"/>
+      <w:bookmarkEnd w:id="88"/>
     </w:p>
     <w:p>
       <w:pPr>
@@ -12531,14 +12332,16 @@
           <w:tab w:val="num" w:pos="1170"/>
         </w:tabs>
       </w:pPr>
-      <w:bookmarkStart w:id="97" w:name="_Ref140060996"/>
-      <w:bookmarkStart w:id="98" w:name="_Toc168054411"/>
-      <w:bookmarkEnd w:id="90"/>
-      <w:bookmarkEnd w:id="91"/>
+      <w:bookmarkStart w:id="89" w:name="_Toc168054411"/>
+      <w:bookmarkStart w:id="90" w:name="_Ref140060996"/>
+      <w:bookmarkEnd w:id="83"/>
+      <w:bookmarkEnd w:id="84"/>
+      <w:proofErr w:type="spellStart"/>
       <w:r>
         <w:t>SpeciesEcoregionDataFile</w:t>
       </w:r>
-      <w:bookmarkEnd w:id="98"/>
+      <w:bookmarkEnd w:id="89"/>
+      <w:proofErr w:type="spellEnd"/>
     </w:p>
     <w:p>
       <w:pPr>
@@ -12557,11 +12360,11 @@
         </w:tabs>
         <w:ind w:left="1170" w:hanging="1170"/>
       </w:pPr>
-      <w:bookmarkStart w:id="99" w:name="_Toc168054412"/>
+      <w:bookmarkStart w:id="91" w:name="_Toc168054412"/>
       <w:r>
         <w:t>Year (integer)</w:t>
       </w:r>
-      <w:bookmarkEnd w:id="99"/>
+      <w:bookmarkEnd w:id="91"/>
     </w:p>
     <w:p>
       <w:pPr>
@@ -12597,19 +12400,21 @@
         </w:tabs>
         <w:ind w:left="1170" w:hanging="1170"/>
       </w:pPr>
-      <w:bookmarkStart w:id="100" w:name="_Toc112490879"/>
-      <w:bookmarkStart w:id="101" w:name="_Toc168054413"/>
+      <w:bookmarkStart w:id="92" w:name="_Toc112490879"/>
+      <w:bookmarkStart w:id="93" w:name="_Toc168054413"/>
+      <w:proofErr w:type="spellStart"/>
       <w:r>
         <w:t>Ecoregion</w:t>
       </w:r>
       <w:r>
         <w:t>Name</w:t>
       </w:r>
-      <w:bookmarkEnd w:id="100"/>
+      <w:bookmarkEnd w:id="92"/>
+      <w:proofErr w:type="spellEnd"/>
       <w:r>
         <w:t xml:space="preserve"> (string)</w:t>
       </w:r>
-      <w:bookmarkEnd w:id="101"/>
+      <w:bookmarkEnd w:id="93"/>
     </w:p>
     <w:p>
       <w:pPr>
@@ -12637,11 +12442,7 @@
         <w:t>II Model User Guide</w:t>
       </w:r>
       <w:r>
-        <w:t xml:space="preserve">).  The ecoregions can appear in </w:t>
-      </w:r>
-      <w:r>
-        <w:lastRenderedPageBreak/>
-        <w:t>any order; they do not need to appear in the same order as in the ecoregions input file.</w:t>
+        <w:t>).  The ecoregions can appear in any order; they do not need to appear in the same order as in the ecoregions input file.</w:t>
       </w:r>
     </w:p>
     <w:p>
@@ -12667,22 +12468,25 @@
         </w:tabs>
         <w:ind w:left="1170" w:hanging="1170"/>
       </w:pPr>
-      <w:bookmarkStart w:id="102" w:name="_Toc112490880"/>
-      <w:bookmarkStart w:id="103" w:name="_Toc168054414"/>
-      <w:r>
+      <w:bookmarkStart w:id="94" w:name="_Toc112490880"/>
+      <w:bookmarkStart w:id="95" w:name="_Toc168054414"/>
+      <w:proofErr w:type="spellStart"/>
+      <w:r>
+        <w:lastRenderedPageBreak/>
         <w:t>Species</w:t>
       </w:r>
       <w:r>
         <w:t>Code</w:t>
       </w:r>
+      <w:proofErr w:type="spellEnd"/>
       <w:r>
         <w:t xml:space="preserve"> </w:t>
       </w:r>
-      <w:bookmarkEnd w:id="102"/>
+      <w:bookmarkEnd w:id="94"/>
       <w:r>
         <w:t>(string)</w:t>
       </w:r>
-      <w:bookmarkEnd w:id="103"/>
+      <w:bookmarkEnd w:id="95"/>
     </w:p>
     <w:p>
       <w:pPr>
@@ -12701,21 +12505,23 @@
         </w:tabs>
         <w:ind w:left="1170" w:hanging="1170"/>
       </w:pPr>
-      <w:bookmarkStart w:id="104" w:name="_Toc112490881"/>
-      <w:bookmarkStart w:id="105" w:name="_Ref140207863"/>
-      <w:bookmarkStart w:id="106" w:name="_Toc168054415"/>
+      <w:bookmarkStart w:id="96" w:name="_Toc112490881"/>
+      <w:bookmarkStart w:id="97" w:name="_Ref140207863"/>
+      <w:bookmarkStart w:id="98" w:name="_Toc168054415"/>
+      <w:proofErr w:type="spellStart"/>
       <w:r>
         <w:t>Prob</w:t>
       </w:r>
       <w:r>
         <w:t>Establish</w:t>
       </w:r>
+      <w:proofErr w:type="spellEnd"/>
       <w:r>
         <w:t xml:space="preserve"> (double)</w:t>
       </w:r>
-      <w:bookmarkEnd w:id="104"/>
-      <w:bookmarkEnd w:id="105"/>
-      <w:bookmarkEnd w:id="106"/>
+      <w:bookmarkEnd w:id="96"/>
+      <w:bookmarkEnd w:id="97"/>
+      <w:bookmarkEnd w:id="98"/>
     </w:p>
     <w:p>
       <w:pPr>
@@ -12746,14 +12552,19 @@
         </w:tabs>
         <w:ind w:left="1170" w:hanging="1170"/>
       </w:pPr>
-      <w:bookmarkStart w:id="107" w:name="_Toc107735771"/>
-      <w:bookmarkStart w:id="108" w:name="_Toc112490882"/>
-      <w:bookmarkStart w:id="109" w:name="_Ref140207866"/>
-      <w:bookmarkStart w:id="110" w:name="_Toc168054416"/>
-      <w:r>
-        <w:t>ProbMortality (double)</w:t>
-      </w:r>
-      <w:bookmarkEnd w:id="110"/>
+      <w:bookmarkStart w:id="99" w:name="_Toc168054416"/>
+      <w:bookmarkStart w:id="100" w:name="_Toc107735771"/>
+      <w:bookmarkStart w:id="101" w:name="_Toc112490882"/>
+      <w:bookmarkStart w:id="102" w:name="_Ref140207866"/>
+      <w:proofErr w:type="spellStart"/>
+      <w:r>
+        <w:t>ProbMortality</w:t>
+      </w:r>
+      <w:proofErr w:type="spellEnd"/>
+      <w:r>
+        <w:t xml:space="preserve"> (double)</w:t>
+      </w:r>
+      <w:bookmarkEnd w:id="99"/>
     </w:p>
     <w:p>
       <w:pPr>
@@ -12778,17 +12589,22 @@
         </w:tabs>
         <w:ind w:left="1170" w:hanging="1170"/>
       </w:pPr>
-      <w:bookmarkStart w:id="111" w:name="_Toc168054417"/>
-      <w:bookmarkEnd w:id="107"/>
+      <w:bookmarkStart w:id="103" w:name="_Toc168054417"/>
+      <w:bookmarkEnd w:id="100"/>
+      <w:proofErr w:type="spellStart"/>
       <w:r>
         <w:t>ANPP</w:t>
       </w:r>
-      <w:bookmarkEnd w:id="108"/>
-      <w:bookmarkEnd w:id="109"/>
-      <w:r>
-        <w:t>max (integer)</w:t>
-      </w:r>
-      <w:bookmarkEnd w:id="111"/>
+      <w:bookmarkEnd w:id="101"/>
+      <w:bookmarkEnd w:id="102"/>
+      <w:r>
+        <w:t>max</w:t>
+      </w:r>
+      <w:proofErr w:type="spellEnd"/>
+      <w:r>
+        <w:t xml:space="preserve"> (integer)</w:t>
+      </w:r>
+      <w:bookmarkEnd w:id="103"/>
     </w:p>
     <w:p>
       <w:pPr>
@@ -12864,21 +12680,26 @@
         </w:tabs>
         <w:ind w:left="1170" w:hanging="1170"/>
       </w:pPr>
-      <w:bookmarkStart w:id="112" w:name="_Toc112490883"/>
-      <w:bookmarkStart w:id="113" w:name="_Ref140207868"/>
-      <w:bookmarkStart w:id="114" w:name="_Toc168054418"/>
+      <w:bookmarkStart w:id="104" w:name="_Toc168054418"/>
+      <w:bookmarkStart w:id="105" w:name="_Toc112490883"/>
+      <w:bookmarkStart w:id="106" w:name="_Ref140207868"/>
+      <w:proofErr w:type="spellStart"/>
       <w:r>
         <w:t>Biomass</w:t>
       </w:r>
       <w:r>
-        <w:t>Max (integer)</w:t>
-      </w:r>
-      <w:bookmarkEnd w:id="114"/>
+        <w:t>Max</w:t>
+      </w:r>
+      <w:proofErr w:type="spellEnd"/>
+      <w:r>
+        <w:t xml:space="preserve"> (integer)</w:t>
+      </w:r>
+      <w:bookmarkEnd w:id="104"/>
       <w:r>
         <w:t xml:space="preserve"> </w:t>
       </w:r>
-      <w:bookmarkEnd w:id="112"/>
-      <w:bookmarkEnd w:id="113"/>
+      <w:bookmarkEnd w:id="105"/>
+      <w:bookmarkEnd w:id="106"/>
     </w:p>
     <w:p>
       <w:pPr>
@@ -12933,15 +12754,15 @@
         <w:pStyle w:val="Heading2"/>
         <w:ind w:left="1170" w:hanging="1170"/>
       </w:pPr>
-      <w:bookmarkStart w:id="115" w:name="_Toc510171792"/>
-      <w:bookmarkStart w:id="116" w:name="_Ref140059391"/>
-      <w:bookmarkStart w:id="117" w:name="_Toc168054419"/>
-      <w:bookmarkEnd w:id="97"/>
+      <w:bookmarkStart w:id="107" w:name="_Toc510171792"/>
+      <w:bookmarkStart w:id="108" w:name="_Toc168054419"/>
+      <w:bookmarkStart w:id="109" w:name="_Ref140059391"/>
+      <w:bookmarkEnd w:id="90"/>
       <w:r>
         <w:t>Fire Reduction Parameters</w:t>
       </w:r>
-      <w:bookmarkEnd w:id="115"/>
-      <w:bookmarkEnd w:id="117"/>
+      <w:bookmarkEnd w:id="107"/>
+      <w:bookmarkEnd w:id="108"/>
     </w:p>
     <w:p>
       <w:pPr>
@@ -12950,12 +12771,14 @@
       <w:r>
         <w:t xml:space="preserve">The </w:t>
       </w:r>
+      <w:proofErr w:type="spellStart"/>
       <w:r>
         <w:rPr>
           <w:rFonts w:ascii="Courier New" w:hAnsi="Courier New" w:cs="Courier New"/>
         </w:rPr>
         <w:t>FireReductionParameters</w:t>
       </w:r>
+      <w:proofErr w:type="spellEnd"/>
       <w:r>
         <w:t xml:space="preserve"> table allows users to specify how much dead wood and litter will be removed as a function of fire severity.  The reduction of wood and litter will occur </w:t>
       </w:r>
@@ -12992,14 +12815,13 @@
         </w:tabs>
         <w:ind w:left="1170" w:hanging="1170"/>
       </w:pPr>
-      <w:bookmarkStart w:id="118" w:name="_Toc510171793"/>
-      <w:bookmarkStart w:id="119" w:name="_Toc168054420"/>
-      <w:r>
-        <w:lastRenderedPageBreak/>
+      <w:bookmarkStart w:id="110" w:name="_Toc510171793"/>
+      <w:bookmarkStart w:id="111" w:name="_Toc168054420"/>
+      <w:r>
         <w:t>Fire Severity</w:t>
       </w:r>
-      <w:bookmarkEnd w:id="118"/>
-      <w:bookmarkEnd w:id="119"/>
+      <w:bookmarkEnd w:id="110"/>
+      <w:bookmarkEnd w:id="111"/>
     </w:p>
     <w:p>
       <w:pPr>
@@ -13018,13 +12840,14 @@
         </w:tabs>
         <w:ind w:left="1170" w:hanging="1170"/>
       </w:pPr>
-      <w:bookmarkStart w:id="120" w:name="_Toc510171794"/>
-      <w:bookmarkStart w:id="121" w:name="_Toc168054421"/>
-      <w:r>
+      <w:bookmarkStart w:id="112" w:name="_Toc510171794"/>
+      <w:bookmarkStart w:id="113" w:name="_Toc168054421"/>
+      <w:r>
+        <w:lastRenderedPageBreak/>
         <w:t>Wood Reduction</w:t>
       </w:r>
-      <w:bookmarkEnd w:id="120"/>
-      <w:bookmarkEnd w:id="121"/>
+      <w:bookmarkEnd w:id="112"/>
+      <w:bookmarkEnd w:id="113"/>
     </w:p>
     <w:p>
       <w:pPr>
@@ -13043,13 +12866,13 @@
         </w:tabs>
         <w:ind w:left="1170" w:hanging="1170"/>
       </w:pPr>
-      <w:bookmarkStart w:id="122" w:name="_Toc510171795"/>
-      <w:bookmarkStart w:id="123" w:name="_Toc168054422"/>
+      <w:bookmarkStart w:id="114" w:name="_Toc510171795"/>
+      <w:bookmarkStart w:id="115" w:name="_Toc168054422"/>
       <w:r>
         <w:t>Litter Reduction</w:t>
       </w:r>
-      <w:bookmarkEnd w:id="122"/>
-      <w:bookmarkEnd w:id="123"/>
+      <w:bookmarkEnd w:id="114"/>
+      <w:bookmarkEnd w:id="115"/>
     </w:p>
     <w:p>
       <w:pPr>
@@ -13064,13 +12887,13 @@
         <w:pStyle w:val="Heading2"/>
         <w:ind w:left="1170" w:hanging="1170"/>
       </w:pPr>
-      <w:bookmarkStart w:id="124" w:name="_Toc510171796"/>
-      <w:bookmarkStart w:id="125" w:name="_Toc168054423"/>
+      <w:bookmarkStart w:id="116" w:name="_Toc510171796"/>
+      <w:bookmarkStart w:id="117" w:name="_Toc168054423"/>
       <w:r>
         <w:t>Harvest Reduction Parameters</w:t>
       </w:r>
-      <w:bookmarkEnd w:id="124"/>
-      <w:bookmarkEnd w:id="125"/>
+      <w:bookmarkEnd w:id="116"/>
+      <w:bookmarkEnd w:id="117"/>
     </w:p>
     <w:p>
       <w:pPr>
@@ -13079,6 +12902,7 @@
       <w:r>
         <w:t xml:space="preserve">The </w:t>
       </w:r>
+      <w:proofErr w:type="spellStart"/>
       <w:r>
         <w:rPr>
           <w:rFonts w:ascii="Courier New" w:hAnsi="Courier New" w:cs="Courier New"/>
@@ -13091,6 +12915,7 @@
         </w:rPr>
         <w:t>ReductionParameters</w:t>
       </w:r>
+      <w:proofErr w:type="spellEnd"/>
       <w:r>
         <w:t xml:space="preserve"> table specifies how much dead wood and litter will be removed as a function of harvest activity </w:t>
       </w:r>
@@ -13123,13 +12948,13 @@
         </w:tabs>
         <w:ind w:left="1170" w:hanging="1170"/>
       </w:pPr>
-      <w:bookmarkStart w:id="126" w:name="_Toc510171797"/>
-      <w:bookmarkStart w:id="127" w:name="_Toc168054424"/>
+      <w:bookmarkStart w:id="118" w:name="_Toc510171797"/>
+      <w:bookmarkStart w:id="119" w:name="_Toc168054424"/>
       <w:r>
         <w:t>Prescription Name</w:t>
       </w:r>
-      <w:bookmarkEnd w:id="126"/>
-      <w:bookmarkEnd w:id="127"/>
+      <w:bookmarkEnd w:id="118"/>
+      <w:bookmarkEnd w:id="119"/>
     </w:p>
     <w:p>
       <w:pPr>
@@ -13165,7 +12990,23 @@
         <w:pStyle w:val="textbody"/>
       </w:pPr>
       <w:r>
-        <w:t>Beginning with v5.2.1, prescription names can contain wildcards (‘*’).  For example, the prescription name ‘Patch*’ would work with harvest prescriptions ‘PatchCutting’ or ‘PatchCutMaple’.  The asterisk must be at the end of the prescription name.</w:t>
+        <w:t>Beginning with v5.2.1, prescription names can contain wildcards (‘*’).  For example, the prescription name ‘Patch*’ would work with harvest prescriptions ‘</w:t>
+      </w:r>
+      <w:proofErr w:type="spellStart"/>
+      <w:r>
+        <w:t>PatchCutting</w:t>
+      </w:r>
+      <w:proofErr w:type="spellEnd"/>
+      <w:r>
+        <w:t>’ or ‘</w:t>
+      </w:r>
+      <w:proofErr w:type="spellStart"/>
+      <w:r>
+        <w:t>PatchCutMaple</w:t>
+      </w:r>
+      <w:proofErr w:type="spellEnd"/>
+      <w:r>
+        <w:t>’.  The asterisk must be at the end of the prescription name.</w:t>
       </w:r>
     </w:p>
     <w:p>
@@ -13177,13 +13018,13 @@
         </w:tabs>
         <w:ind w:left="1170" w:hanging="1170"/>
       </w:pPr>
-      <w:bookmarkStart w:id="128" w:name="_Toc510171798"/>
-      <w:bookmarkStart w:id="129" w:name="_Toc168054425"/>
+      <w:bookmarkStart w:id="120" w:name="_Toc510171798"/>
+      <w:bookmarkStart w:id="121" w:name="_Toc168054425"/>
       <w:r>
         <w:t>Dead Wood Reduction</w:t>
       </w:r>
-      <w:bookmarkEnd w:id="128"/>
-      <w:bookmarkEnd w:id="129"/>
+      <w:bookmarkEnd w:id="120"/>
+      <w:bookmarkEnd w:id="121"/>
     </w:p>
     <w:p>
       <w:pPr>
@@ -13202,14 +13043,14 @@
         </w:tabs>
         <w:ind w:left="1170" w:hanging="1170"/>
       </w:pPr>
-      <w:bookmarkStart w:id="130" w:name="_Toc510171799"/>
-      <w:bookmarkStart w:id="131" w:name="_Toc168054426"/>
+      <w:bookmarkStart w:id="122" w:name="_Toc510171799"/>
+      <w:bookmarkStart w:id="123" w:name="_Toc168054426"/>
       <w:r>
         <w:lastRenderedPageBreak/>
         <w:t>Dead Litter Reduction</w:t>
       </w:r>
-      <w:bookmarkEnd w:id="130"/>
-      <w:bookmarkEnd w:id="131"/>
+      <w:bookmarkEnd w:id="122"/>
+      <w:bookmarkEnd w:id="123"/>
     </w:p>
     <w:p>
       <w:pPr>
@@ -13228,12 +13069,12 @@
         </w:tabs>
         <w:ind w:left="1170" w:hanging="1170"/>
       </w:pPr>
-      <w:bookmarkStart w:id="132" w:name="_Toc510171800"/>
-      <w:bookmarkStart w:id="133" w:name="_Toc168054427"/>
+      <w:bookmarkStart w:id="124" w:name="_Toc168054427"/>
+      <w:bookmarkStart w:id="125" w:name="_Toc510171800"/>
       <w:r>
         <w:t>Cohort Wood Removal</w:t>
       </w:r>
-      <w:bookmarkEnd w:id="133"/>
+      <w:bookmarkEnd w:id="124"/>
     </w:p>
     <w:p>
       <w:pPr>
@@ -13282,7 +13123,7 @@
         </w:tabs>
         <w:ind w:left="1170" w:hanging="1170"/>
       </w:pPr>
-      <w:bookmarkStart w:id="134" w:name="_Toc168054428"/>
+      <w:bookmarkStart w:id="126" w:name="_Toc168054428"/>
       <w:r>
         <w:t xml:space="preserve">Cohort </w:t>
       </w:r>
@@ -13292,8 +13133,8 @@
       <w:r>
         <w:t>Removal</w:t>
       </w:r>
-      <w:bookmarkEnd w:id="132"/>
-      <w:bookmarkEnd w:id="134"/>
+      <w:bookmarkEnd w:id="125"/>
+      <w:bookmarkEnd w:id="126"/>
     </w:p>
     <w:p>
       <w:pPr>
@@ -13353,11 +13194,11 @@
           <w:numId w:val="5"/>
         </w:numPr>
       </w:pPr>
-      <w:bookmarkStart w:id="135" w:name="_Ref109371329"/>
-      <w:bookmarkStart w:id="136" w:name="_Toc133339122"/>
-      <w:bookmarkStart w:id="137" w:name="_Toc282434158"/>
-      <w:bookmarkStart w:id="138" w:name="_Toc168054429"/>
-      <w:bookmarkEnd w:id="116"/>
+      <w:bookmarkStart w:id="127" w:name="_Ref109371329"/>
+      <w:bookmarkStart w:id="128" w:name="_Toc133339122"/>
+      <w:bookmarkStart w:id="129" w:name="_Toc282434158"/>
+      <w:bookmarkStart w:id="130" w:name="_Toc168054429"/>
+      <w:bookmarkEnd w:id="109"/>
       <w:r>
         <w:lastRenderedPageBreak/>
         <w:t>In</w:t>
@@ -13365,10 +13206,10 @@
       <w:r>
         <w:t>itial Communities Input File</w:t>
       </w:r>
-      <w:bookmarkEnd w:id="135"/>
-      <w:bookmarkEnd w:id="136"/>
-      <w:bookmarkEnd w:id="137"/>
-      <w:bookmarkEnd w:id="138"/>
+      <w:bookmarkEnd w:id="127"/>
+      <w:bookmarkEnd w:id="128"/>
+      <w:bookmarkEnd w:id="129"/>
+      <w:bookmarkEnd w:id="130"/>
     </w:p>
     <w:p>
       <w:pPr>
@@ -13376,311 +13217,6 @@
       </w:pPr>
       <w:r>
         <w:t>This file contains the definitions of the initial community classes.  Each active site on the landscape is assigned to an initial community class.  The class specifies the tree species that are present along with the particular age classes that are present for each of those species.</w:t>
-      </w:r>
-    </w:p>
-    <w:p>
-      <w:pPr>
-        <w:pStyle w:val="Heading2"/>
-        <w:tabs>
-          <w:tab w:val="clear" w:pos="576"/>
-        </w:tabs>
-        <w:ind w:left="1170" w:hanging="1170"/>
-      </w:pPr>
-      <w:bookmarkStart w:id="139" w:name="_Toc133339123"/>
-      <w:bookmarkStart w:id="140" w:name="_Toc282434159"/>
-      <w:bookmarkStart w:id="141" w:name="_Toc168054430"/>
-      <w:r>
-        <w:t>Example File</w:t>
-      </w:r>
-      <w:bookmarkEnd w:id="139"/>
-      <w:bookmarkEnd w:id="140"/>
-      <w:bookmarkEnd w:id="141"/>
-    </w:p>
-    <w:p>
-      <w:pPr>
-        <w:pStyle w:val="textinputfile"/>
-      </w:pPr>
-      <w:r>
-        <w:t>LandisData   "Initial Communities"</w:t>
-      </w:r>
-    </w:p>
-    <w:p>
-      <w:pPr>
-        <w:pStyle w:val="textinputfile"/>
-        <w:rPr>
-          <w:rFonts w:cs="Times New Roman"/>
-        </w:rPr>
-      </w:pPr>
-    </w:p>
-    <w:p>
-      <w:pPr>
-        <w:pStyle w:val="textinputfile"/>
-      </w:pPr>
-      <w:r>
-        <w:t xml:space="preserve">&gt;&gt;Old jackpine oak </w:t>
-      </w:r>
-    </w:p>
-    <w:p>
-      <w:pPr>
-        <w:pStyle w:val="textinputfile"/>
-      </w:pPr>
-      <w:r>
-        <w:t>MapCode  7</w:t>
-      </w:r>
-    </w:p>
-    <w:p>
-      <w:pPr>
-        <w:pStyle w:val="textinputfile"/>
-      </w:pPr>
-      <w:r>
-        <w:t xml:space="preserve">   acerrubr 30</w:t>
-      </w:r>
-    </w:p>
-    <w:p>
-      <w:pPr>
-        <w:pStyle w:val="textinputfile"/>
-      </w:pPr>
-      <w:r>
-        <w:t xml:space="preserve">   pinubank 80 90</w:t>
-      </w:r>
-    </w:p>
-    <w:p>
-      <w:pPr>
-        <w:pStyle w:val="textinputfile"/>
-      </w:pPr>
-      <w:r>
-        <w:t xml:space="preserve">   pinuresi 110 140</w:t>
-      </w:r>
-    </w:p>
-    <w:p>
-      <w:pPr>
-        <w:pStyle w:val="textinputfile"/>
-      </w:pPr>
-      <w:r>
-        <w:t xml:space="preserve">   querelli 40 120 240</w:t>
-      </w:r>
-    </w:p>
-    <w:p>
-      <w:pPr>
-        <w:pStyle w:val="textinputfile"/>
-      </w:pPr>
-    </w:p>
-    <w:p>
-      <w:pPr>
-        <w:pStyle w:val="textinputfile"/>
-      </w:pPr>
-      <w:r>
-        <w:t>&gt;&gt; young jackpine oak</w:t>
-      </w:r>
-    </w:p>
-    <w:p>
-      <w:pPr>
-        <w:pStyle w:val="textinputfile"/>
-      </w:pPr>
-      <w:r>
-        <w:t>MapCode  0</w:t>
-      </w:r>
-    </w:p>
-    <w:p>
-      <w:pPr>
-        <w:pStyle w:val="textinputfile"/>
-      </w:pPr>
-      <w:r>
-        <w:t xml:space="preserve">   pinubank 30 50</w:t>
-      </w:r>
-    </w:p>
-    <w:p>
-      <w:pPr>
-        <w:pStyle w:val="textinputfile"/>
-      </w:pPr>
-      <w:r>
-        <w:t xml:space="preserve">   querelli 10 40 70</w:t>
-      </w:r>
-    </w:p>
-    <w:p>
-      <w:pPr>
-        <w:pStyle w:val="textinputfile"/>
-      </w:pPr>
-    </w:p>
-    <w:p>
-      <w:pPr>
-        <w:pStyle w:val="textinputfile"/>
-      </w:pPr>
-      <w:r>
-        <w:t xml:space="preserve">&gt;&gt; young aspen   </w:t>
-      </w:r>
-    </w:p>
-    <w:p>
-      <w:pPr>
-        <w:pStyle w:val="textinputfile"/>
-      </w:pPr>
-      <w:r>
-        <w:t>MapCode 2</w:t>
-      </w:r>
-    </w:p>
-    <w:p>
-      <w:pPr>
-        <w:pStyle w:val="textinputfile"/>
-      </w:pPr>
-      <w:r>
-        <w:t xml:space="preserve">   poputrem 10 20</w:t>
-      </w:r>
-    </w:p>
-    <w:p>
-      <w:pPr>
-        <w:pStyle w:val="textinputfile"/>
-      </w:pPr>
-    </w:p>
-    <w:p>
-      <w:pPr>
-        <w:pStyle w:val="textinputfile"/>
-      </w:pPr>
-      <w:r>
-        <w:t>&gt;&gt; old maple hardwoods</w:t>
-      </w:r>
-    </w:p>
-    <w:p>
-      <w:pPr>
-        <w:pStyle w:val="textinputfile"/>
-      </w:pPr>
-      <w:r>
-        <w:t>MapCode 55</w:t>
-      </w:r>
-    </w:p>
-    <w:p>
-      <w:pPr>
-        <w:pStyle w:val="textinputfile"/>
-      </w:pPr>
-      <w:r>
-        <w:t xml:space="preserve">   abiebals 10 60 120</w:t>
-      </w:r>
-    </w:p>
-    <w:p>
-      <w:pPr>
-        <w:pStyle w:val="textinputfile"/>
-      </w:pPr>
-      <w:r>
-        <w:t xml:space="preserve">   acerrubr 90 120</w:t>
-      </w:r>
-    </w:p>
-    <w:p>
-      <w:pPr>
-        <w:pStyle w:val="textinputfile"/>
-      </w:pPr>
-      <w:r>
-        <w:t xml:space="preserve">   acersacc 20 50 150 200</w:t>
-      </w:r>
-    </w:p>
-    <w:p>
-      <w:pPr>
-        <w:pStyle w:val="textinputfile"/>
-      </w:pPr>
-      <w:r>
-        <w:t xml:space="preserve">   betualle 40 140 200</w:t>
-      </w:r>
-    </w:p>
-    <w:p>
-      <w:pPr>
-        <w:pStyle w:val="textinputfile"/>
-      </w:pPr>
-      <w:r>
-        <w:t xml:space="preserve">   fraxamer 10 100 130 180</w:t>
-      </w:r>
-    </w:p>
-    <w:p>
-      <w:pPr>
-        <w:pStyle w:val="textinputfile"/>
-      </w:pPr>
-      <w:r>
-        <w:t xml:space="preserve">   piceglau 180</w:t>
-      </w:r>
-    </w:p>
-    <w:p>
-      <w:pPr>
-        <w:pStyle w:val="textinputfile"/>
-      </w:pPr>
-      <w:r>
-        <w:t xml:space="preserve">   querrubr 100 160 180</w:t>
-      </w:r>
-    </w:p>
-    <w:p>
-      <w:pPr>
-        <w:pStyle w:val="textinputfile"/>
-      </w:pPr>
-      <w:r>
-        <w:t xml:space="preserve">   thujocci 200 240 260</w:t>
-      </w:r>
-    </w:p>
-    <w:p>
-      <w:pPr>
-        <w:pStyle w:val="textinputfile"/>
-      </w:pPr>
-      <w:r>
-        <w:t xml:space="preserve">   tiliamer 20 80 110 150</w:t>
-      </w:r>
-    </w:p>
-    <w:p>
-      <w:pPr>
-        <w:pStyle w:val="textinputfile"/>
-      </w:pPr>
-      <w:r>
-        <w:t xml:space="preserve">   tsugcana 30 80 120 220 320 340</w:t>
-      </w:r>
-    </w:p>
-    <w:p>
-      <w:pPr>
-        <w:pStyle w:val="textinputfile"/>
-      </w:pPr>
-      <w:r>
-        <w:t xml:space="preserve">   </w:t>
-      </w:r>
-    </w:p>
-    <w:p>
-      <w:pPr>
-        <w:pStyle w:val="textinputfile"/>
-      </w:pPr>
-      <w:r>
-        <w:t>&gt;&gt; old pine - spruce - fir</w:t>
-      </w:r>
-    </w:p>
-    <w:p>
-      <w:pPr>
-        <w:pStyle w:val="textinputfile"/>
-      </w:pPr>
-      <w:r>
-        <w:t>MapCode 6</w:t>
-      </w:r>
-    </w:p>
-    <w:p>
-      <w:pPr>
-        <w:pStyle w:val="textinputfile"/>
-      </w:pPr>
-      <w:r>
-        <w:t xml:space="preserve">   abiebals 10 50 80</w:t>
-      </w:r>
-    </w:p>
-    <w:p>
-      <w:pPr>
-        <w:pStyle w:val="textinputfile"/>
-      </w:pPr>
-      <w:r>
-        <w:t xml:space="preserve">   piceglau 100 140 180 200 220</w:t>
-      </w:r>
-    </w:p>
-    <w:p>
-      <w:pPr>
-        <w:pStyle w:val="textinputfile"/>
-      </w:pPr>
-      <w:r>
-        <w:t xml:space="preserve">   pinuresi 140 160 180</w:t>
-      </w:r>
-    </w:p>
-    <w:p>
-      <w:pPr>
-        <w:pStyle w:val="textinputfile"/>
-      </w:pPr>
-      <w:r>
-        <w:t xml:space="preserve">   pinustro 200 280 350</w:t>
       </w:r>
     </w:p>
     <w:p>
@@ -13691,15 +13227,17 @@
           <w:numId w:val="5"/>
         </w:numPr>
       </w:pPr>
-      <w:bookmarkStart w:id="142" w:name="_Toc133339124"/>
-      <w:bookmarkStart w:id="143" w:name="_Toc282434160"/>
-      <w:bookmarkStart w:id="144" w:name="_Toc168054431"/>
+      <w:bookmarkStart w:id="131" w:name="_Toc133339124"/>
+      <w:bookmarkStart w:id="132" w:name="_Toc282434160"/>
+      <w:bookmarkStart w:id="133" w:name="_Toc168054431"/>
+      <w:proofErr w:type="spellStart"/>
       <w:r>
         <w:t>LandisData</w:t>
       </w:r>
-      <w:bookmarkEnd w:id="142"/>
-      <w:bookmarkEnd w:id="143"/>
-      <w:bookmarkEnd w:id="144"/>
+      <w:bookmarkEnd w:id="131"/>
+      <w:bookmarkEnd w:id="132"/>
+      <w:bookmarkEnd w:id="133"/>
+      <w:proofErr w:type="spellEnd"/>
     </w:p>
     <w:p>
       <w:pPr>
@@ -13728,16 +13266,15 @@
           <w:numId w:val="5"/>
         </w:numPr>
       </w:pPr>
-      <w:bookmarkStart w:id="145" w:name="_Toc133339125"/>
-      <w:bookmarkStart w:id="146" w:name="_Toc282434161"/>
-      <w:bookmarkStart w:id="147" w:name="_Toc168054432"/>
-      <w:r>
-        <w:lastRenderedPageBreak/>
+      <w:bookmarkStart w:id="134" w:name="_Toc133339125"/>
+      <w:bookmarkStart w:id="135" w:name="_Toc282434161"/>
+      <w:bookmarkStart w:id="136" w:name="_Toc168054432"/>
+      <w:r>
         <w:t>Initial Community Class Definitions</w:t>
       </w:r>
-      <w:bookmarkEnd w:id="145"/>
-      <w:bookmarkEnd w:id="146"/>
-      <w:bookmarkEnd w:id="147"/>
+      <w:bookmarkEnd w:id="134"/>
+      <w:bookmarkEnd w:id="135"/>
+      <w:bookmarkEnd w:id="136"/>
     </w:p>
     <w:p>
       <w:pPr>
@@ -13756,15 +13293,17 @@
         </w:numPr>
         <w:ind w:left="864" w:hanging="864"/>
       </w:pPr>
-      <w:bookmarkStart w:id="148" w:name="_Toc133339126"/>
-      <w:bookmarkStart w:id="149" w:name="_Toc282434162"/>
-      <w:bookmarkStart w:id="150" w:name="_Toc168054433"/>
+      <w:bookmarkStart w:id="137" w:name="_Toc133339126"/>
+      <w:bookmarkStart w:id="138" w:name="_Toc282434162"/>
+      <w:bookmarkStart w:id="139" w:name="_Toc168054433"/>
+      <w:proofErr w:type="spellStart"/>
       <w:r>
         <w:t>MapCode</w:t>
       </w:r>
-      <w:bookmarkEnd w:id="148"/>
-      <w:bookmarkEnd w:id="149"/>
-      <w:bookmarkEnd w:id="150"/>
+      <w:bookmarkEnd w:id="137"/>
+      <w:bookmarkEnd w:id="138"/>
+      <w:bookmarkEnd w:id="139"/>
+      <w:proofErr w:type="spellEnd"/>
     </w:p>
     <w:p>
       <w:pPr>
@@ -13773,23 +13312,21 @@
       <w:r>
         <w:t xml:space="preserve">This parameter is the code used for the class in the input map (see section </w:t>
       </w:r>
-      <w:r>
-        <w:fldChar w:fldCharType="begin"/>
-      </w:r>
-      <w:r>
-        <w:instrText xml:space="preserve"> REF _Ref109371856 \r </w:instrText>
-      </w:r>
-      <w:r>
-        <w:fldChar w:fldCharType="separate"/>
-      </w:r>
-      <w:r>
-        <w:t>2.5</w:t>
-      </w:r>
-      <w:r>
-        <w:fldChar w:fldCharType="end"/>
-      </w:r>
-      <w:r>
-        <w:t>).  Value: 0 ≤ integer ≤ 65,535.  Each class’ map code must be unique.  Map codes do not have to appear in any order, and do not need to be consecutive.</w:t>
+      <w:fldSimple w:instr=" REF _Ref109371856 \r ">
+        <w:r>
+          <w:t>2.5</w:t>
+        </w:r>
+      </w:fldSimple>
+      <w:r>
+        <w:t xml:space="preserve">).  Value: 0 ≤ integer ≤ 65,535.  Each </w:t>
+      </w:r>
+      <w:proofErr w:type="spellStart"/>
+      <w:r>
+        <w:t>class’</w:t>
+      </w:r>
+      <w:proofErr w:type="spellEnd"/>
+      <w:r>
+        <w:t xml:space="preserve"> map code must be unique.  Map codes do not have to appear in any order, and do not need to be consecutive.</w:t>
       </w:r>
     </w:p>
     <w:p>
@@ -13801,22 +13338,30 @@
         </w:numPr>
         <w:ind w:left="864" w:hanging="864"/>
       </w:pPr>
-      <w:bookmarkStart w:id="151" w:name="_Toc133339127"/>
-      <w:bookmarkStart w:id="152" w:name="_Toc282434163"/>
-      <w:bookmarkStart w:id="153" w:name="_Toc168054434"/>
+      <w:bookmarkStart w:id="140" w:name="_Toc133339127"/>
+      <w:bookmarkStart w:id="141" w:name="_Toc282434163"/>
+      <w:bookmarkStart w:id="142" w:name="_Toc168054434"/>
       <w:r>
         <w:t>Species Present</w:t>
       </w:r>
-      <w:bookmarkEnd w:id="151"/>
-      <w:bookmarkEnd w:id="152"/>
-      <w:bookmarkEnd w:id="153"/>
+      <w:bookmarkEnd w:id="140"/>
+      <w:bookmarkEnd w:id="141"/>
+      <w:bookmarkEnd w:id="142"/>
     </w:p>
     <w:p>
       <w:pPr>
         <w:pStyle w:val="textbody"/>
       </w:pPr>
       <w:r>
-        <w:t>A list of species present at the class’ sites comes after the map code.  Each species is listed on a separate data line.</w:t>
+        <w:t xml:space="preserve">A list of species present at the </w:t>
+      </w:r>
+      <w:proofErr w:type="spellStart"/>
+      <w:r>
+        <w:t>class’</w:t>
+      </w:r>
+      <w:proofErr w:type="spellEnd"/>
+      <w:r>
+        <w:t xml:space="preserve"> sites comes after the map code.  Each species is listed on a separate data line.</w:t>
       </w:r>
     </w:p>
     <w:p>
@@ -13828,8 +13373,33 @@
           <w:i/>
           <w:iCs/>
         </w:rPr>
-        <w:t>species  age  age  age</w:t>
-      </w:r>
+        <w:t xml:space="preserve">species  age  </w:t>
+      </w:r>
+      <w:proofErr w:type="spellStart"/>
+      <w:r>
+        <w:rPr>
+          <w:i/>
+          <w:iCs/>
+        </w:rPr>
+        <w:t>age</w:t>
+      </w:r>
+      <w:proofErr w:type="spellEnd"/>
+      <w:r>
+        <w:rPr>
+          <w:i/>
+          <w:iCs/>
+        </w:rPr>
+        <w:t xml:space="preserve">  </w:t>
+      </w:r>
+      <w:proofErr w:type="spellStart"/>
+      <w:r>
+        <w:rPr>
+          <w:i/>
+          <w:iCs/>
+        </w:rPr>
+        <w:t>age</w:t>
+      </w:r>
+      <w:proofErr w:type="spellEnd"/>
       <w:r>
         <w:t xml:space="preserve">  ...</w:t>
       </w:r>
@@ -13854,8 +13424,13 @@
       <w:pPr>
         <w:pStyle w:val="textinputfile"/>
       </w:pPr>
-      <w:r>
-        <w:t>acersacc  10  5  21  60  100</w:t>
+      <w:proofErr w:type="spellStart"/>
+      <w:r>
+        <w:t>acersacc</w:t>
+      </w:r>
+      <w:proofErr w:type="spellEnd"/>
+      <w:r>
+        <w:t xml:space="preserve">  10  5  21  60  100</w:t>
       </w:r>
     </w:p>
     <w:p>
@@ -13883,15 +13458,15 @@
         </w:numPr>
         <w:ind w:left="864" w:hanging="864"/>
       </w:pPr>
-      <w:bookmarkStart w:id="154" w:name="_Toc133339128"/>
-      <w:bookmarkStart w:id="155" w:name="_Toc282434164"/>
-      <w:bookmarkStart w:id="156" w:name="_Toc168054435"/>
+      <w:bookmarkStart w:id="143" w:name="_Toc133339128"/>
+      <w:bookmarkStart w:id="144" w:name="_Toc282434164"/>
+      <w:bookmarkStart w:id="145" w:name="_Toc168054435"/>
       <w:r>
         <w:t>Grouping Species Ages into Cohorts</w:t>
       </w:r>
-      <w:bookmarkEnd w:id="154"/>
-      <w:bookmarkEnd w:id="155"/>
-      <w:bookmarkEnd w:id="156"/>
+      <w:bookmarkEnd w:id="143"/>
+      <w:bookmarkEnd w:id="144"/>
+      <w:bookmarkEnd w:id="145"/>
     </w:p>
     <w:p>
       <w:pPr>
@@ -13913,8 +13488,14 @@
       <w:pPr>
         <w:pStyle w:val="textinputfile"/>
       </w:pPr>
-      <w:r>
-        <w:t>acersacc  10  25  30  40  183  200</w:t>
+      <w:proofErr w:type="spellStart"/>
+      <w:r>
+        <w:lastRenderedPageBreak/>
+        <w:t>acersacc</w:t>
+      </w:r>
+      <w:proofErr w:type="spellEnd"/>
+      <w:r>
+        <w:t xml:space="preserve">  10  25  30  40  183  200</w:t>
       </w:r>
     </w:p>
     <w:p>
@@ -13937,8 +13518,13 @@
       <w:pPr>
         <w:pStyle w:val="textinputfile"/>
       </w:pPr>
-      <w:r>
-        <w:t>acersacc  10  20  30  40  190  200</w:t>
+      <w:proofErr w:type="spellStart"/>
+      <w:r>
+        <w:t>acersacc</w:t>
+      </w:r>
+      <w:proofErr w:type="spellEnd"/>
+      <w:r>
+        <w:t xml:space="preserve">  10  20  30  40  190  200</w:t>
       </w:r>
     </w:p>
     <w:p>
@@ -13958,16 +13544,21 @@
       <w:pPr>
         <w:pStyle w:val="textinputfile"/>
       </w:pPr>
-      <w:r>
-        <w:t>acersacc  20  40  200</w:t>
+      <w:proofErr w:type="spellStart"/>
+      <w:r>
+        <w:t>acersacc</w:t>
+      </w:r>
+      <w:proofErr w:type="spellEnd"/>
+      <w:r>
+        <w:t xml:space="preserve">  20  40  200</w:t>
       </w:r>
     </w:p>
     <w:p>
       <w:pPr>
         <w:pStyle w:val="Heading1"/>
       </w:pPr>
-      <w:bookmarkStart w:id="157" w:name="_Toc112490864"/>
-      <w:bookmarkStart w:id="158" w:name="_Toc168054436"/>
+      <w:bookmarkStart w:id="146" w:name="_Toc168054436"/>
+      <w:bookmarkStart w:id="147" w:name="_Toc112490864"/>
       <w:r>
         <w:lastRenderedPageBreak/>
         <w:t>Output</w:t>
@@ -13975,7 +13566,7 @@
       <w:r>
         <w:t>s</w:t>
       </w:r>
-      <w:bookmarkEnd w:id="158"/>
+      <w:bookmarkEnd w:id="146"/>
     </w:p>
     <w:p>
       <w:pPr>
@@ -13988,7 +13579,15 @@
         <w:t>raster maps</w:t>
       </w:r>
       <w:r>
-        <w:t xml:space="preserve"> (.img files)</w:t>
+        <w:t xml:space="preserve"> (.</w:t>
+      </w:r>
+      <w:proofErr w:type="spellStart"/>
+      <w:r>
+        <w:t>img</w:t>
+      </w:r>
+      <w:proofErr w:type="spellEnd"/>
+      <w:r>
+        <w:t xml:space="preserve"> files)</w:t>
       </w:r>
       <w:r>
         <w:t xml:space="preserve"> of aboveground biomass </w:t>
@@ -14046,11 +13645,11 @@
       <w:pPr>
         <w:pStyle w:val="Heading3"/>
       </w:pPr>
-      <w:bookmarkStart w:id="159" w:name="_Toc168054437"/>
+      <w:bookmarkStart w:id="148" w:name="_Toc168054437"/>
       <w:r>
         <w:t>Time</w:t>
       </w:r>
-      <w:bookmarkEnd w:id="159"/>
+      <w:bookmarkEnd w:id="148"/>
     </w:p>
     <w:p>
       <w:pPr>
@@ -14064,11 +13663,11 @@
       <w:pPr>
         <w:pStyle w:val="Heading3"/>
       </w:pPr>
-      <w:bookmarkStart w:id="160" w:name="_Toc168054438"/>
+      <w:bookmarkStart w:id="149" w:name="_Toc168054438"/>
       <w:r>
         <w:t>Ecoregion</w:t>
       </w:r>
-      <w:bookmarkEnd w:id="160"/>
+      <w:bookmarkEnd w:id="149"/>
     </w:p>
     <w:p>
       <w:pPr>
@@ -14082,11 +13681,13 @@
       <w:pPr>
         <w:pStyle w:val="Heading3"/>
       </w:pPr>
-      <w:bookmarkStart w:id="161" w:name="_Toc168054439"/>
+      <w:bookmarkStart w:id="150" w:name="_Toc168054439"/>
+      <w:proofErr w:type="spellStart"/>
       <w:r>
         <w:t>NumSites</w:t>
       </w:r>
-      <w:bookmarkEnd w:id="161"/>
+      <w:bookmarkEnd w:id="150"/>
+      <w:proofErr w:type="spellEnd"/>
     </w:p>
     <w:p>
       <w:pPr>
@@ -14100,11 +13701,13 @@
       <w:pPr>
         <w:pStyle w:val="Heading3"/>
       </w:pPr>
-      <w:bookmarkStart w:id="162" w:name="_Toc168054440"/>
+      <w:bookmarkStart w:id="151" w:name="_Toc168054440"/>
+      <w:proofErr w:type="spellStart"/>
       <w:r>
         <w:t>LiveB</w:t>
       </w:r>
-      <w:bookmarkEnd w:id="162"/>
+      <w:bookmarkEnd w:id="151"/>
+      <w:proofErr w:type="spellEnd"/>
     </w:p>
     <w:p>
       <w:pPr>
@@ -14127,11 +13730,11 @@
       <w:pPr>
         <w:pStyle w:val="Heading3"/>
       </w:pPr>
-      <w:bookmarkStart w:id="163" w:name="_Toc168054441"/>
+      <w:bookmarkStart w:id="152" w:name="_Toc168054441"/>
       <w:r>
         <w:t>AG_NPP</w:t>
       </w:r>
-      <w:bookmarkEnd w:id="163"/>
+      <w:bookmarkEnd w:id="152"/>
     </w:p>
     <w:p>
       <w:pPr>
@@ -14169,11 +13772,13 @@
       <w:pPr>
         <w:pStyle w:val="Heading3"/>
       </w:pPr>
-      <w:bookmarkStart w:id="164" w:name="_Toc168054442"/>
+      <w:bookmarkStart w:id="153" w:name="_Toc168054442"/>
+      <w:proofErr w:type="spellStart"/>
       <w:r>
         <w:t>LitterB</w:t>
       </w:r>
-      <w:bookmarkEnd w:id="164"/>
+      <w:bookmarkEnd w:id="153"/>
+      <w:proofErr w:type="spellEnd"/>
     </w:p>
     <w:p>
       <w:pPr>
@@ -14205,34 +13810,39 @@
       <w:pPr>
         <w:pStyle w:val="Heading1"/>
       </w:pPr>
-      <w:bookmarkStart w:id="165" w:name="_Toc168054443"/>
+      <w:bookmarkStart w:id="154" w:name="_Toc168054443"/>
       <w:r>
         <w:lastRenderedPageBreak/>
         <w:t xml:space="preserve">Example </w:t>
       </w:r>
-      <w:bookmarkEnd w:id="157"/>
+      <w:bookmarkEnd w:id="147"/>
       <w:r>
         <w:t>Inputs</w:t>
       </w:r>
-      <w:bookmarkEnd w:id="165"/>
+      <w:bookmarkEnd w:id="154"/>
     </w:p>
     <w:p>
       <w:pPr>
         <w:pStyle w:val="Heading2"/>
       </w:pPr>
-      <w:bookmarkStart w:id="166" w:name="_Toc168054444"/>
+      <w:bookmarkStart w:id="155" w:name="_Toc168054444"/>
       <w:r>
         <w:t>Main Parameter File</w:t>
       </w:r>
-      <w:bookmarkEnd w:id="166"/>
+      <w:bookmarkEnd w:id="155"/>
     </w:p>
     <w:p>
       <w:pPr>
         <w:pStyle w:val="textinputfile"/>
         <w:ind w:hanging="376"/>
       </w:pPr>
-      <w:r>
-        <w:t>LandisData  "Biomass Succession"</w:t>
+      <w:proofErr w:type="spellStart"/>
+      <w:r>
+        <w:t>LandisData</w:t>
+      </w:r>
+      <w:proofErr w:type="spellEnd"/>
+      <w:r>
+        <w:t xml:space="preserve">  "Biomass Succession"</w:t>
       </w:r>
     </w:p>
     <w:p>
@@ -14261,9 +13871,19 @@
         <w:pStyle w:val="textinputfile"/>
         <w:ind w:hanging="376"/>
       </w:pPr>
-      <w:r>
-        <w:t>SeedingAlgorithm  WardSeedDispersal</w:t>
-      </w:r>
+      <w:proofErr w:type="spellStart"/>
+      <w:r>
+        <w:t>SeedingAlgorithm</w:t>
+      </w:r>
+      <w:proofErr w:type="spellEnd"/>
+      <w:r>
+        <w:t xml:space="preserve">  </w:t>
+      </w:r>
+      <w:proofErr w:type="spellStart"/>
+      <w:r>
+        <w:t>WardSeedDispersal</w:t>
+      </w:r>
+      <w:proofErr w:type="spellEnd"/>
     </w:p>
     <w:p>
       <w:pPr>
@@ -14271,8 +13891,21 @@
         <w:ind w:left="1122"/>
       </w:pPr>
       <w:r>
-        <w:t>&gt;&gt; Also NoDispersal or UniversalDispersal</w:t>
-      </w:r>
+        <w:t xml:space="preserve">&gt;&gt; Also </w:t>
+      </w:r>
+      <w:proofErr w:type="spellStart"/>
+      <w:r>
+        <w:t>NoDispersal</w:t>
+      </w:r>
+      <w:proofErr w:type="spellEnd"/>
+      <w:r>
+        <w:t xml:space="preserve"> or </w:t>
+      </w:r>
+      <w:proofErr w:type="spellStart"/>
+      <w:r>
+        <w:t>UniversalDispersal</w:t>
+      </w:r>
+      <w:proofErr w:type="spellEnd"/>
     </w:p>
     <w:p>
       <w:pPr>
@@ -14285,8 +13918,13 @@
         <w:pStyle w:val="textinputfile"/>
         <w:ind w:left="1170"/>
       </w:pPr>
-      <w:r>
-        <w:t>InitialCommunities      "./initial-communities.txt"</w:t>
+      <w:proofErr w:type="spellStart"/>
+      <w:r>
+        <w:t>InitialCommunities</w:t>
+      </w:r>
+      <w:proofErr w:type="spellEnd"/>
+      <w:r>
+        <w:t xml:space="preserve">      "./initial-communities.txt"</w:t>
       </w:r>
     </w:p>
     <w:p>
@@ -14294,8 +13932,21 @@
         <w:pStyle w:val="textinputfile"/>
         <w:ind w:left="1170"/>
       </w:pPr>
-      <w:r>
-        <w:t>InitialCommunitiesMap   "initial communities.gis"</w:t>
+      <w:proofErr w:type="spellStart"/>
+      <w:r>
+        <w:t>InitialCommunitiesMap</w:t>
+      </w:r>
+      <w:proofErr w:type="spellEnd"/>
+      <w:r>
+        <w:t xml:space="preserve">   "initial </w:t>
+      </w:r>
+      <w:proofErr w:type="spellStart"/>
+      <w:r>
+        <w:t>communities.gis</w:t>
+      </w:r>
+      <w:proofErr w:type="spellEnd"/>
+      <w:r>
+        <w:t>"</w:t>
       </w:r>
     </w:p>
     <w:p>
@@ -14309,9 +13960,11 @@
         <w:pStyle w:val="textinputfile"/>
         <w:ind w:left="1170"/>
       </w:pPr>
+      <w:proofErr w:type="spellStart"/>
       <w:r>
         <w:t>ClimateConfigFile</w:t>
       </w:r>
+      <w:proofErr w:type="spellEnd"/>
       <w:r>
         <w:tab/>
         <w:t>./ClimateGenerator.txt</w:t>
@@ -14331,8 +13984,13 @@
         <w:pStyle w:val="textinputfile"/>
         <w:ind w:hanging="376"/>
       </w:pPr>
-      <w:r>
-        <w:t>CalibrateMode no  &lt;&lt; optional parameter</w:t>
+      <w:proofErr w:type="spellStart"/>
+      <w:r>
+        <w:t>CalibrateMode</w:t>
+      </w:r>
+      <w:proofErr w:type="spellEnd"/>
+      <w:r>
+        <w:t xml:space="preserve"> no  &lt;&lt; optional parameter</w:t>
       </w:r>
     </w:p>
     <w:p>
@@ -14346,8 +14004,13 @@
         <w:pStyle w:val="textinputfile"/>
         <w:ind w:hanging="376"/>
       </w:pPr>
-      <w:r>
-        <w:t>SpinupMortalityFraction 0.001  &lt;&lt; optional parameter</w:t>
+      <w:proofErr w:type="spellStart"/>
+      <w:r>
+        <w:t>SpinupMortalityFraction</w:t>
+      </w:r>
+      <w:proofErr w:type="spellEnd"/>
+      <w:r>
+        <w:t xml:space="preserve"> 0.001  &lt;&lt; optional parameter</w:t>
       </w:r>
     </w:p>
     <w:p>
@@ -14371,8 +14034,13 @@
         <w:ind w:hanging="376"/>
       </w:pPr>
       <w:r>
-        <w:t xml:space="preserve">   MinRelativeBiomass</w:t>
-      </w:r>
+        <w:t xml:space="preserve">   </w:t>
+      </w:r>
+      <w:proofErr w:type="spellStart"/>
+      <w:r>
+        <w:t>MinRelativeBiomass</w:t>
+      </w:r>
+      <w:proofErr w:type="spellEnd"/>
     </w:p>
     <w:p>
       <w:pPr>
@@ -14487,9 +14155,11 @@
         <w:pStyle w:val="textinputfile"/>
         <w:ind w:hanging="376"/>
       </w:pPr>
+      <w:proofErr w:type="spellStart"/>
       <w:r>
         <w:t>SufficientLight</w:t>
       </w:r>
+      <w:proofErr w:type="spellEnd"/>
     </w:p>
     <w:p>
       <w:pPr>
@@ -14497,7 +14167,15 @@
         <w:ind w:hanging="376"/>
       </w:pPr>
       <w:r>
-        <w:t>&gt;&gt; Spp Shade</w:t>
+        <w:t xml:space="preserve">&gt;&gt; </w:t>
+      </w:r>
+      <w:proofErr w:type="spellStart"/>
+      <w:r>
+        <w:t>Spp</w:t>
+      </w:r>
+      <w:proofErr w:type="spellEnd"/>
+      <w:r>
+        <w:t xml:space="preserve"> Shade</w:t>
       </w:r>
       <w:r>
         <w:tab/>
@@ -14780,11 +14458,16 @@
         <w:pStyle w:val="textinputfile"/>
         <w:ind w:hanging="376"/>
       </w:pPr>
+      <w:proofErr w:type="spellStart"/>
       <w:r>
         <w:t>Species</w:t>
       </w:r>
       <w:r>
-        <w:t>DataFile SppData.csv</w:t>
+        <w:t>DataFile</w:t>
+      </w:r>
+      <w:proofErr w:type="spellEnd"/>
+      <w:r>
+        <w:t xml:space="preserve"> SppData.csv</w:t>
       </w:r>
     </w:p>
     <w:p>
@@ -14807,10 +14490,12 @@
         <w:pStyle w:val="textinputfile"/>
         <w:ind w:hanging="376"/>
       </w:pPr>
+      <w:proofErr w:type="spellStart"/>
       <w:r>
         <w:lastRenderedPageBreak/>
         <w:t>EcoregionParameters</w:t>
       </w:r>
+      <w:proofErr w:type="spellEnd"/>
     </w:p>
     <w:p>
       <w:pPr>
@@ -14881,9 +14566,11 @@
         <w:pStyle w:val="textinputfile"/>
         <w:ind w:hanging="376"/>
       </w:pPr>
+      <w:proofErr w:type="spellStart"/>
       <w:r>
         <w:t>SpeciesEcoregionDataFile</w:t>
       </w:r>
+      <w:proofErr w:type="spellEnd"/>
       <w:r>
         <w:tab/>
       </w:r>
@@ -14902,8 +14589,13 @@
         <w:pStyle w:val="textinputfile"/>
         <w:ind w:hanging="376"/>
       </w:pPr>
-      <w:r>
-        <w:t xml:space="preserve">FireReductionParameters  &lt;&lt; You can include up to </w:t>
+      <w:proofErr w:type="spellStart"/>
+      <w:r>
+        <w:t>FireReductionParameters</w:t>
+      </w:r>
+      <w:proofErr w:type="spellEnd"/>
+      <w:r>
+        <w:t xml:space="preserve">  &lt;&lt; You can include up to </w:t>
       </w:r>
     </w:p>
     <w:p>
@@ -14929,8 +14621,12 @@
       </w:r>
       <w:r>
         <w:tab/>
+      </w:r>
+      <w:proofErr w:type="spellStart"/>
+      <w:r>
         <w:t>WoodLitter</w:t>
       </w:r>
+      <w:proofErr w:type="spellEnd"/>
       <w:r>
         <w:tab/>
         <w:t>Litter</w:t>
@@ -14956,12 +14652,20 @@
       </w:r>
       <w:r>
         <w:tab/>
+      </w:r>
+      <w:proofErr w:type="spellStart"/>
+      <w:r>
         <w:t>Reduct</w:t>
       </w:r>
+      <w:proofErr w:type="spellEnd"/>
       <w:r>
         <w:tab/>
+      </w:r>
+      <w:proofErr w:type="spellStart"/>
+      <w:r>
         <w:t>Reduct</w:t>
       </w:r>
+      <w:proofErr w:type="spellEnd"/>
       <w:r>
         <w:tab/>
       </w:r>
@@ -15058,9 +14762,11 @@
         <w:pStyle w:val="textinputfile"/>
         <w:ind w:hanging="376"/>
       </w:pPr>
+      <w:proofErr w:type="spellStart"/>
       <w:r>
         <w:t>HarvestReductionParameters</w:t>
       </w:r>
+      <w:proofErr w:type="spellEnd"/>
     </w:p>
     <w:p>
       <w:pPr>
@@ -15096,8 +14802,12 @@
       </w:r>
       <w:r>
         <w:tab/>
+      </w:r>
+      <w:proofErr w:type="spellStart"/>
+      <w:r>
         <w:t>Cohort</w:t>
       </w:r>
+      <w:proofErr w:type="spellEnd"/>
     </w:p>
     <w:p>
       <w:pPr>
@@ -15112,42 +14822,56 @@
       </w:r>
       <w:r>
         <w:tab/>
+      </w:r>
+      <w:proofErr w:type="spellStart"/>
+      <w:r>
         <w:t>Reduc</w:t>
       </w:r>
       <w:r>
         <w:t>t</w:t>
       </w:r>
+      <w:proofErr w:type="spellEnd"/>
       <w:r>
         <w:tab/>
       </w:r>
+      <w:proofErr w:type="spellStart"/>
       <w:r>
         <w:t>Reduct</w:t>
       </w:r>
+      <w:proofErr w:type="spellEnd"/>
       <w:r>
         <w:tab/>
       </w:r>
+      <w:proofErr w:type="spellStart"/>
       <w:r>
         <w:t>WoodRemo</w:t>
       </w:r>
       <w:r>
         <w:t>ve</w:t>
       </w:r>
+      <w:proofErr w:type="spellEnd"/>
       <w:r>
         <w:tab/>
+      </w:r>
+      <w:proofErr w:type="spellStart"/>
+      <w:r>
         <w:t>LeafRemov</w:t>
       </w:r>
       <w:r>
         <w:t>e</w:t>
       </w:r>
+      <w:proofErr w:type="spellEnd"/>
     </w:p>
     <w:p>
       <w:pPr>
         <w:pStyle w:val="textinputfile"/>
         <w:ind w:hanging="376"/>
       </w:pPr>
+      <w:proofErr w:type="spellStart"/>
       <w:r>
         <w:t>MaxAgeClearcut</w:t>
       </w:r>
+      <w:proofErr w:type="spellEnd"/>
       <w:r>
         <w:tab/>
         <w:t>0.5</w:t>
@@ -15178,9 +14902,11 @@
         <w:pStyle w:val="textinputfile"/>
         <w:ind w:hanging="376"/>
       </w:pPr>
+      <w:proofErr w:type="spellStart"/>
       <w:r>
         <w:t>PatchCutting</w:t>
       </w:r>
+      <w:proofErr w:type="spellEnd"/>
       <w:r>
         <w:tab/>
         <w:t>1.0</w:t>
@@ -15673,6 +15399,119 @@
     </w:lvl>
   </w:abstractNum>
   <w:abstractNum w:abstractNumId="2" w15:restartNumberingAfterBreak="0">
+    <w:nsid w:val="11163BF9"/>
+    <w:multiLevelType w:val="hybridMultilevel"/>
+    <w:tmpl w:val="F672F784"/>
+    <w:lvl w:ilvl="0" w:tplc="04090001">
+      <w:start w:val="1"/>
+      <w:numFmt w:val="bullet"/>
+      <w:lvlText w:val=""/>
+      <w:lvlJc w:val="left"/>
+      <w:pPr>
+        <w:ind w:left="1872" w:hanging="360"/>
+      </w:pPr>
+      <w:rPr>
+        <w:rFonts w:ascii="Symbol" w:hAnsi="Symbol" w:hint="default"/>
+      </w:rPr>
+    </w:lvl>
+    <w:lvl w:ilvl="1" w:tplc="04090003" w:tentative="1">
+      <w:start w:val="1"/>
+      <w:numFmt w:val="bullet"/>
+      <w:lvlText w:val="o"/>
+      <w:lvlJc w:val="left"/>
+      <w:pPr>
+        <w:ind w:left="2592" w:hanging="360"/>
+      </w:pPr>
+      <w:rPr>
+        <w:rFonts w:ascii="Courier New" w:hAnsi="Courier New" w:cs="Courier New" w:hint="default"/>
+      </w:rPr>
+    </w:lvl>
+    <w:lvl w:ilvl="2" w:tplc="04090005" w:tentative="1">
+      <w:start w:val="1"/>
+      <w:numFmt w:val="bullet"/>
+      <w:lvlText w:val=""/>
+      <w:lvlJc w:val="left"/>
+      <w:pPr>
+        <w:ind w:left="3312" w:hanging="360"/>
+      </w:pPr>
+      <w:rPr>
+        <w:rFonts w:ascii="Wingdings" w:hAnsi="Wingdings" w:hint="default"/>
+      </w:rPr>
+    </w:lvl>
+    <w:lvl w:ilvl="3" w:tplc="04090001" w:tentative="1">
+      <w:start w:val="1"/>
+      <w:numFmt w:val="bullet"/>
+      <w:lvlText w:val=""/>
+      <w:lvlJc w:val="left"/>
+      <w:pPr>
+        <w:ind w:left="4032" w:hanging="360"/>
+      </w:pPr>
+      <w:rPr>
+        <w:rFonts w:ascii="Symbol" w:hAnsi="Symbol" w:hint="default"/>
+      </w:rPr>
+    </w:lvl>
+    <w:lvl w:ilvl="4" w:tplc="04090003" w:tentative="1">
+      <w:start w:val="1"/>
+      <w:numFmt w:val="bullet"/>
+      <w:lvlText w:val="o"/>
+      <w:lvlJc w:val="left"/>
+      <w:pPr>
+        <w:ind w:left="4752" w:hanging="360"/>
+      </w:pPr>
+      <w:rPr>
+        <w:rFonts w:ascii="Courier New" w:hAnsi="Courier New" w:cs="Courier New" w:hint="default"/>
+      </w:rPr>
+    </w:lvl>
+    <w:lvl w:ilvl="5" w:tplc="04090005" w:tentative="1">
+      <w:start w:val="1"/>
+      <w:numFmt w:val="bullet"/>
+      <w:lvlText w:val=""/>
+      <w:lvlJc w:val="left"/>
+      <w:pPr>
+        <w:ind w:left="5472" w:hanging="360"/>
+      </w:pPr>
+      <w:rPr>
+        <w:rFonts w:ascii="Wingdings" w:hAnsi="Wingdings" w:hint="default"/>
+      </w:rPr>
+    </w:lvl>
+    <w:lvl w:ilvl="6" w:tplc="04090001" w:tentative="1">
+      <w:start w:val="1"/>
+      <w:numFmt w:val="bullet"/>
+      <w:lvlText w:val=""/>
+      <w:lvlJc w:val="left"/>
+      <w:pPr>
+        <w:ind w:left="6192" w:hanging="360"/>
+      </w:pPr>
+      <w:rPr>
+        <w:rFonts w:ascii="Symbol" w:hAnsi="Symbol" w:hint="default"/>
+      </w:rPr>
+    </w:lvl>
+    <w:lvl w:ilvl="7" w:tplc="04090003" w:tentative="1">
+      <w:start w:val="1"/>
+      <w:numFmt w:val="bullet"/>
+      <w:lvlText w:val="o"/>
+      <w:lvlJc w:val="left"/>
+      <w:pPr>
+        <w:ind w:left="6912" w:hanging="360"/>
+      </w:pPr>
+      <w:rPr>
+        <w:rFonts w:ascii="Courier New" w:hAnsi="Courier New" w:cs="Courier New" w:hint="default"/>
+      </w:rPr>
+    </w:lvl>
+    <w:lvl w:ilvl="8" w:tplc="04090005" w:tentative="1">
+      <w:start w:val="1"/>
+      <w:numFmt w:val="bullet"/>
+      <w:lvlText w:val=""/>
+      <w:lvlJc w:val="left"/>
+      <w:pPr>
+        <w:ind w:left="7632" w:hanging="360"/>
+      </w:pPr>
+      <w:rPr>
+        <w:rFonts w:ascii="Wingdings" w:hAnsi="Wingdings" w:hint="default"/>
+      </w:rPr>
+    </w:lvl>
+  </w:abstractNum>
+  <w:abstractNum w:abstractNumId="3" w15:restartNumberingAfterBreak="0">
     <w:nsid w:val="654B3C70"/>
     <w:multiLevelType w:val="multilevel"/>
     <w:tmpl w:val="9DA2F63C"/>
@@ -15807,7 +15646,7 @@
       </w:rPr>
     </w:lvl>
   </w:abstractNum>
-  <w:abstractNum w:abstractNumId="3" w15:restartNumberingAfterBreak="0">
+  <w:abstractNum w:abstractNumId="4" w15:restartNumberingAfterBreak="0">
     <w:nsid w:val="6CD045EB"/>
     <w:multiLevelType w:val="hybridMultilevel"/>
     <w:tmpl w:val="F9EA342A"/>
@@ -15948,10 +15787,10 @@
     </w:lvl>
   </w:abstractNum>
   <w:num w:numId="1" w16cid:durableId="498547725">
-    <w:abstractNumId w:val="2"/>
+    <w:abstractNumId w:val="3"/>
   </w:num>
   <w:num w:numId="2" w16cid:durableId="1400908603">
-    <w:abstractNumId w:val="3"/>
+    <w:abstractNumId w:val="4"/>
   </w:num>
   <w:num w:numId="3" w16cid:durableId="1800025244">
     <w:abstractNumId w:val="0"/>
@@ -16768,6 +16607,9 @@
     <w:lvlOverride w:ilvl="8">
       <w:startOverride w:val="1"/>
     </w:lvlOverride>
+  </w:num>
+  <w:num w:numId="32" w16cid:durableId="1027439961">
+    <w:abstractNumId w:val="2"/>
   </w:num>
 </w:numbering>
 </file>

</xml_diff>

<commit_message>
Update LANDIS-II Biomass Succession v7 User Guide.docx
</commit_message>
<xml_diff>
--- a/docs/LANDIS-II Biomass Succession v7 User Guide.docx
+++ b/docs/LANDIS-II Biomass Succession v7 User Guide.docx
@@ -143,7 +143,7 @@
         <w:rPr>
           <w:noProof/>
         </w:rPr>
-        <w:t>June 10, 2025</w:t>
+        <w:t>August 15, 2025</w:t>
       </w:r>
       <w:r>
         <w:rPr>
@@ -8012,15 +8012,7 @@
         <w:t xml:space="preserve">xtension generally follows the methods </w:t>
       </w:r>
       <w:r>
-        <w:t xml:space="preserve">outlined in Scheller and </w:t>
-      </w:r>
-      <w:proofErr w:type="spellStart"/>
-      <w:r>
-        <w:t>Mladenoff</w:t>
-      </w:r>
-      <w:proofErr w:type="spellEnd"/>
-      <w:r>
-        <w:t xml:space="preserve"> (2004).  Biomass Succession calculates how c</w:t>
+        <w:t>outlined in Scheller and Mladenoff (2004).  Biomass Succession calculates how c</w:t>
       </w:r>
       <w:r>
         <w:t xml:space="preserve">ohorts reproduce, age, and die.  </w:t>
@@ -8096,23 +8088,7 @@
         <w:t>three</w:t>
       </w:r>
       <w:r>
-        <w:t xml:space="preserve"> critical parameters (maximum biomass, maximum growth rate, and probability of establishment).  These inputs are by species and by ecoregion.  These data can be updated at any time step (see Chapter 3 below).  For example, loblolly pine establishment could vary spatially (by ecoregion</w:t>
-      </w:r>
-      <w:proofErr w:type="gramStart"/>
-      <w:r>
-        <w:t>)</w:t>
-      </w:r>
-      <w:proofErr w:type="gramEnd"/>
-      <w:r>
-        <w:t xml:space="preserve"> and these data could be updated every 5 years into the future corresponding to climate change.  The user is responsible for supplying these data.  Other extensions (e.g., </w:t>
-      </w:r>
-      <w:proofErr w:type="spellStart"/>
-      <w:r>
-        <w:t>PnET</w:t>
-      </w:r>
-      <w:proofErr w:type="spellEnd"/>
-      <w:r>
-        <w:t xml:space="preserve"> and NECN) calculate many of these variables internally (for each species, ecoregion, and time step).</w:t>
+        <w:t xml:space="preserve"> critical parameters (maximum biomass, maximum growth rate, and probability of establishment).  These inputs are by species and by ecoregion.  These data can be updated at any time step (see Chapter 3 below).  For example, loblolly pine establishment could vary spatially (by ecoregion) and these data could be updated every 5 years into the future corresponding to climate change.  The user is responsible for supplying these data.  Other extensions (e.g., PnET and NECN) calculate many of these variables internally (for each species, ecoregion, and time step).</w:t>
       </w:r>
     </w:p>
     <w:p>
@@ -8174,15 +8150,7 @@
         <w:pStyle w:val="textbody"/>
       </w:pPr>
       <w:r>
-        <w:t xml:space="preserve">If </w:t>
-      </w:r>
-      <w:proofErr w:type="spellStart"/>
-      <w:r>
-        <w:t>serotiny</w:t>
-      </w:r>
-      <w:proofErr w:type="spellEnd"/>
-      <w:r>
-        <w:t xml:space="preserve"> (only possible </w:t>
+        <w:t xml:space="preserve">If serotiny (only possible </w:t>
       </w:r>
       <w:r>
         <w:t>immediately following</w:t>
@@ -8217,15 +8185,7 @@
         <w:pStyle w:val="textbody"/>
       </w:pPr>
       <w:r>
-        <w:t xml:space="preserve">Finally, if neither planting, </w:t>
-      </w:r>
-      <w:proofErr w:type="spellStart"/>
-      <w:r>
-        <w:t>serotiny</w:t>
-      </w:r>
-      <w:proofErr w:type="spellEnd"/>
-      <w:r>
-        <w:t>, nor resprouting occurred, seeding dispersal into a sight will occur.</w:t>
+        <w:t>Finally, if neither planting, serotiny, nor resprouting occurred, seeding dispersal into a sight will occur.</w:t>
       </w:r>
     </w:p>
     <w:p>
@@ -8289,10 +8249,10 @@
             <v:path o:extrusionok="f" gradientshapeok="t" o:connecttype="rect"/>
             <o:lock v:ext="edit" aspectratio="t"/>
           </v:shapetype>
-          <v:shape id="_x0000_i1030" type="#_x0000_t75" alt="" style="width:308.3pt;height:18.1pt;mso-width-percent:0;mso-height-percent:0;mso-width-percent:0;mso-height-percent:0" o:ole="">
+          <v:shape id="_x0000_i1025" type="#_x0000_t75" alt="" style="width:308.4pt;height:18pt;mso-width-percent:0;mso-height-percent:0;mso-width-percent:0;mso-height-percent:0" o:ole="">
             <v:imagedata r:id="rId9" o:title=""/>
           </v:shape>
-          <o:OLEObject Type="Embed" ProgID="Equation.3" ShapeID="_x0000_i1030" DrawAspect="Content" ObjectID="_1811053997" r:id="rId10"/>
+          <o:OLEObject Type="Embed" ProgID="Equation.3" ShapeID="_x0000_i1025" DrawAspect="Content" ObjectID="_1816771601" r:id="rId10"/>
         </w:object>
       </w:r>
     </w:p>
@@ -8303,7 +8263,6 @@
       <w:r>
         <w:t xml:space="preserve">where </w:t>
       </w:r>
-      <w:proofErr w:type="spellStart"/>
       <w:r>
         <w:t>ANPP</w:t>
       </w:r>
@@ -8321,7 +8280,6 @@
         </w:rPr>
         <w:t>i</w:t>
       </w:r>
-      <w:proofErr w:type="spellEnd"/>
       <w:r>
         <w:t xml:space="preserve"> is the maximum </w:t>
       </w:r>
@@ -8344,17 +8302,8 @@
         <w:rPr>
           <w:i/>
         </w:rPr>
-        <w:t xml:space="preserve"> </w:t>
-      </w:r>
-      <w:proofErr w:type="spellStart"/>
-      <w:proofErr w:type="gramStart"/>
-      <w:r>
-        <w:rPr>
-          <w:i/>
-        </w:rPr>
-        <w:t>i</w:t>
-      </w:r>
-      <w:proofErr w:type="spellEnd"/>
+        <w:t xml:space="preserve"> i</w:t>
+      </w:r>
       <w:r>
         <w:rPr>
           <w:i/>
@@ -8374,7 +8323,6 @@
         </w:rPr>
         <w:t>MAX</w:t>
       </w:r>
-      <w:proofErr w:type="gramEnd"/>
       <w:r>
         <w:rPr>
           <w:i/>
@@ -8471,15 +8419,7 @@
         <w:ind w:right="758"/>
       </w:pPr>
       <w:r>
-        <w:t xml:space="preserve">Cohort net growth is based on the principles outlined in Scheller and </w:t>
-      </w:r>
-      <w:proofErr w:type="spellStart"/>
-      <w:r>
-        <w:t>Mladenoff</w:t>
-      </w:r>
-      <w:proofErr w:type="spellEnd"/>
-      <w:r>
-        <w:t xml:space="preserve"> (2004).  Cohort net growth takes into consideration the age of the cohort, species, ecoregion, and competition.  Cohort net growth is gross growth minus development-related mortality.  </w:t>
+        <w:t xml:space="preserve">Cohort net growth is based on the principles outlined in Scheller and Mladenoff (2004).  Cohort net growth takes into consideration the age of the cohort, species, ecoregion, and competition.  Cohort net growth is gross growth minus development-related mortality.  </w:t>
       </w:r>
       <w:r>
         <w:rPr>
@@ -8541,10 +8481,10 @@
           <w:position w:val="-32"/>
         </w:rPr>
         <w:object w:dxaOrig="3300" w:dyaOrig="760" w14:anchorId="254D16AA">
-          <v:shape id="_x0000_i1029" type="#_x0000_t75" alt="" style="width:164.3pt;height:40.65pt;mso-width-percent:0;mso-height-percent:0;mso-width-percent:0;mso-height-percent:0" o:ole="">
+          <v:shape id="_x0000_i1026" type="#_x0000_t75" alt="" style="width:164.4pt;height:40.8pt;mso-width-percent:0;mso-height-percent:0;mso-width-percent:0;mso-height-percent:0" o:ole="">
             <v:imagedata r:id="rId11" o:title=""/>
           </v:shape>
-          <o:OLEObject Type="Embed" ProgID="Equation.3" ShapeID="_x0000_i1029" DrawAspect="Content" ObjectID="_1811053998" r:id="rId12"/>
+          <o:OLEObject Type="Embed" ProgID="Equation.3" ShapeID="_x0000_i1026" DrawAspect="Content" ObjectID="_1816771602" r:id="rId12"/>
         </w:object>
       </w:r>
       <w:r>
@@ -8566,14 +8506,12 @@
         <w:lastRenderedPageBreak/>
         <w:t xml:space="preserve">where </w:t>
       </w:r>
-      <w:proofErr w:type="spellStart"/>
       <w:r>
         <w:rPr>
           <w:i/>
         </w:rPr>
         <w:t>i</w:t>
       </w:r>
-      <w:proofErr w:type="spellEnd"/>
       <w:r>
         <w:t xml:space="preserve"> is species, </w:t>
       </w:r>
@@ -8603,15 +8541,7 @@
         <w:t xml:space="preserve"> is the biomass for a single cohort.  </w:t>
       </w:r>
       <w:r>
-        <w:t xml:space="preserve">(This equation is a correction to the original found in Scheller and </w:t>
-      </w:r>
-      <w:proofErr w:type="spellStart"/>
-      <w:r>
-        <w:t>Mladenoff</w:t>
-      </w:r>
-      <w:proofErr w:type="spellEnd"/>
-      <w:r>
-        <w:t xml:space="preserve">, 2004.)  </w:t>
+        <w:t xml:space="preserve">(This equation is a correction to the original found in Scheller and Mladenoff, 2004.)  </w:t>
       </w:r>
       <w:r>
         <w:t>The second formulation was added to allow any recent non-disturbance mortality (i.e., from cohort senescence) to contribute to growing space.  The purpose of the second formulation is to allow young cohorts some growing space as may be generated by within-cell gap</w:t>
@@ -8620,15 +8550,7 @@
         <w:t>-</w:t>
       </w:r>
       <w:r>
-        <w:t xml:space="preserve">phase dynamics.  For example, individual trees within an older cohort are dying due to </w:t>
-      </w:r>
-      <w:proofErr w:type="gramStart"/>
-      <w:r>
-        <w:t>old-age</w:t>
-      </w:r>
-      <w:proofErr w:type="gramEnd"/>
-      <w:r>
-        <w:t>.  Those gaps create growing space for younger cohorts.</w:t>
+        <w:t>phase dynamics.  For example, individual trees within an older cohort are dying due to old-age.  Those gaps create growing space for younger cohorts.</w:t>
       </w:r>
     </w:p>
     <w:p>
@@ -8646,10 +8568,10 @@
           <w:position w:val="-14"/>
         </w:rPr>
         <w:object w:dxaOrig="2700" w:dyaOrig="380" w14:anchorId="196B37C0">
-          <v:shape id="_x0000_i1028" type="#_x0000_t75" alt="" style="width:135.15pt;height:18.55pt;mso-width-percent:0;mso-height-percent:0;mso-width-percent:0;mso-height-percent:0" o:ole="">
+          <v:shape id="_x0000_i1027" type="#_x0000_t75" alt="" style="width:135pt;height:18.6pt;mso-width-percent:0;mso-height-percent:0;mso-width-percent:0;mso-height-percent:0" o:ole="">
             <v:imagedata r:id="rId13" o:title=""/>
           </v:shape>
-          <o:OLEObject Type="Embed" ProgID="Equation.3" ShapeID="_x0000_i1028" DrawAspect="Content" ObjectID="_1811053999" r:id="rId14"/>
+          <o:OLEObject Type="Embed" ProgID="Equation.3" ShapeID="_x0000_i1027" DrawAspect="Content" ObjectID="_1816771603" r:id="rId14"/>
         </w:object>
       </w:r>
       <w:r>
@@ -8670,14 +8592,12 @@
       <w:r>
         <w:t xml:space="preserve">where </w:t>
       </w:r>
-      <w:proofErr w:type="spellStart"/>
       <w:r>
         <w:rPr>
           <w:i/>
         </w:rPr>
         <w:t>PrevYearMortality</w:t>
       </w:r>
-      <w:proofErr w:type="spellEnd"/>
       <w:r>
         <w:t xml:space="preserve"> is </w:t>
       </w:r>
@@ -8714,11 +8634,9 @@
         </w:rPr>
         <w:t xml:space="preserve">  Therefore, </w:t>
       </w:r>
-      <w:proofErr w:type="spellStart"/>
       <w:r>
         <w:t>PrevYearMortality</w:t>
       </w:r>
-      <w:proofErr w:type="spellEnd"/>
       <w:r>
         <w:rPr>
           <w:i/>
@@ -8733,7 +8651,6 @@
       <w:r>
         <w:t>As of v3.0, competition (</w:t>
       </w:r>
-      <w:proofErr w:type="spellStart"/>
       <w:r>
         <w:rPr>
           <w:i/>
@@ -8747,17 +8664,8 @@
         </w:rPr>
         <w:t>ij</w:t>
       </w:r>
-      <w:proofErr w:type="spellEnd"/>
-      <w:r>
-        <w:t xml:space="preserve">) is expressed as measure of cohort biomass compared to </w:t>
-      </w:r>
-      <w:proofErr w:type="gramStart"/>
-      <w:r>
-        <w:t>other</w:t>
-      </w:r>
-      <w:proofErr w:type="gramEnd"/>
-      <w:r>
-        <w:t xml:space="preserve"> biomass on the site.</w:t>
+      <w:r>
+        <w:t>) is expressed as measure of cohort biomass compared to other biomass on the site.</w:t>
       </w:r>
       <w:r>
         <w:t xml:space="preserve">  If there are no other cohorts on the site, the competition index is equal to 1.0.</w:t>
@@ -8968,14 +8876,7 @@
         <w:rPr>
           <w:i/>
         </w:rPr>
-        <w:t xml:space="preserve">In versions earlier than 3.0, competition was simply the ratio of </w:t>
-      </w:r>
-      <w:proofErr w:type="spellStart"/>
-      <w:r>
-        <w:rPr>
-          <w:i/>
-        </w:rPr>
-        <w:t>B</w:t>
+        <w:t>In versions earlier than 3.0, competition was simply the ratio of B</w:t>
       </w:r>
       <w:r>
         <w:rPr>
@@ -8984,19 +8885,11 @@
         </w:rPr>
         <w:t>POTij</w:t>
       </w:r>
-      <w:proofErr w:type="spellEnd"/>
       <w:r>
         <w:rPr>
           <w:i/>
         </w:rPr>
-        <w:t xml:space="preserve"> to </w:t>
-      </w:r>
-      <w:proofErr w:type="spellStart"/>
-      <w:r>
-        <w:rPr>
-          <w:i/>
-        </w:rPr>
-        <w:t>B</w:t>
+        <w:t xml:space="preserve"> to B</w:t>
       </w:r>
       <w:r>
         <w:rPr>
@@ -9005,19 +8898,11 @@
         </w:rPr>
         <w:t>MAXi</w:t>
       </w:r>
-      <w:proofErr w:type="spellEnd"/>
       <w:r>
         <w:rPr>
           <w:i/>
         </w:rPr>
-        <w:t xml:space="preserve"> (</w:t>
-      </w:r>
-      <w:proofErr w:type="spellStart"/>
-      <w:r>
-        <w:rPr>
-          <w:i/>
-        </w:rPr>
-        <w:t>B</w:t>
+        <w:t xml:space="preserve"> (B</w:t>
       </w:r>
       <w:r>
         <w:rPr>
@@ -9026,7 +8911,6 @@
         </w:rPr>
         <w:t>PMij</w:t>
       </w:r>
-      <w:proofErr w:type="spellEnd"/>
       <w:r>
         <w:rPr>
           <w:i/>
@@ -9053,10 +8937,10 @@
           <w:position w:val="-14"/>
         </w:rPr>
         <w:object w:dxaOrig="3540" w:dyaOrig="460" w14:anchorId="414678DF">
-          <v:shape id="_x0000_i1027" type="#_x0000_t75" alt="" style="width:177.15pt;height:22.55pt;mso-width-percent:0;mso-height-percent:0;mso-width-percent:0;mso-height-percent:0" o:ole="">
+          <v:shape id="_x0000_i1028" type="#_x0000_t75" alt="" style="width:177pt;height:22.8pt;mso-width-percent:0;mso-height-percent:0;mso-width-percent:0;mso-height-percent:0" o:ole="">
             <v:imagedata r:id="rId15" o:title=""/>
           </v:shape>
-          <o:OLEObject Type="Embed" ProgID="Equation.3" ShapeID="_x0000_i1027" DrawAspect="Content" ObjectID="_1811054000" r:id="rId16"/>
+          <o:OLEObject Type="Embed" ProgID="Equation.3" ShapeID="_x0000_i1028" DrawAspect="Content" ObjectID="_1816771604" r:id="rId16"/>
         </w:object>
       </w:r>
       <w:r>
@@ -9078,7 +8962,6 @@
       <w:r>
         <w:t xml:space="preserve">where </w:t>
       </w:r>
-      <w:proofErr w:type="spellStart"/>
       <w:r>
         <w:rPr>
           <w:i/>
@@ -9092,7 +8975,6 @@
         </w:rPr>
         <w:t>APij</w:t>
       </w:r>
-      <w:proofErr w:type="spellEnd"/>
       <w:r>
         <w:t xml:space="preserve"> is the ratio of cohort biomass (</w:t>
       </w:r>
@@ -9112,7 +8994,6 @@
       <w:r>
         <w:t>) to cohort potential (</w:t>
       </w:r>
-      <w:proofErr w:type="spellStart"/>
       <w:r>
         <w:rPr>
           <w:i/>
@@ -9126,7 +9007,6 @@
         </w:rPr>
         <w:t>POTij</w:t>
       </w:r>
-      <w:proofErr w:type="spellEnd"/>
       <w:r>
         <w:t xml:space="preserve">), and </w:t>
       </w:r>
@@ -9160,10 +9040,10 @@
           <w:position w:val="-14"/>
         </w:rPr>
         <w:object w:dxaOrig="4720" w:dyaOrig="380" w14:anchorId="4797DEB9">
-          <v:shape id="_x0000_i1026" type="#_x0000_t75" alt="" style="width:236.75pt;height:18.55pt;mso-width-percent:0;mso-height-percent:0;mso-width-percent:0;mso-height-percent:0" o:ole="">
+          <v:shape id="_x0000_i1029" type="#_x0000_t75" alt="" style="width:237pt;height:18.6pt;mso-width-percent:0;mso-height-percent:0;mso-width-percent:0;mso-height-percent:0" o:ole="">
             <v:imagedata r:id="rId17" o:title=""/>
           </v:shape>
-          <o:OLEObject Type="Embed" ProgID="Equation.3" ShapeID="_x0000_i1026" DrawAspect="Content" ObjectID="_1811054001" r:id="rId18"/>
+          <o:OLEObject Type="Embed" ProgID="Equation.3" ShapeID="_x0000_i1029" DrawAspect="Content" ObjectID="_1816771605" r:id="rId18"/>
         </w:object>
       </w:r>
       <w:r>
@@ -9197,7 +9077,6 @@
       <w:r>
         <w:t>Mortality is caused by senescence (below) and ‘development’.  Development mortality (</w:t>
       </w:r>
-      <w:proofErr w:type="spellStart"/>
       <w:r>
         <w:rPr>
           <w:i/>
@@ -9211,7 +9090,6 @@
         </w:rPr>
         <w:t>BIOij</w:t>
       </w:r>
-      <w:proofErr w:type="spellEnd"/>
       <w:r>
         <w:t>) is the ongoing loss of individual trees and branches.  It does not include leaf litter.  Development mortality is low when a cohort is young or small, accelerates during the stem-exclusion phase (between young and mature ages), and plateaus at maturity.  It is also constrained by maximum biomass and competition to ensure that is appropriate relative to a cohort’s growth</w:t>
       </w:r>
@@ -9234,7 +9112,6 @@
       <w:r>
         <w:t xml:space="preserve"> has changed.  If </w:t>
       </w:r>
-      <w:proofErr w:type="spellStart"/>
       <w:r>
         <w:rPr>
           <w:i/>
@@ -9254,11 +9131,9 @@
         </w:rPr>
         <w:t>APij</w:t>
       </w:r>
-      <w:proofErr w:type="spellEnd"/>
       <w:r>
         <w:t xml:space="preserve"> &gt; 1, then </w:t>
       </w:r>
-      <w:proofErr w:type="spellStart"/>
       <w:r>
         <w:rPr>
           <w:i/>
@@ -9279,11 +9154,9 @@
         </w:rPr>
         <w:t>ij</w:t>
       </w:r>
-      <w:proofErr w:type="spellEnd"/>
       <w:r>
         <w:t xml:space="preserve"> = </w:t>
       </w:r>
-      <w:proofErr w:type="spellStart"/>
       <w:r>
         <w:rPr>
           <w:i/>
@@ -9297,7 +9170,6 @@
         </w:rPr>
         <w:t>MAXi</w:t>
       </w:r>
-      <w:proofErr w:type="spellEnd"/>
       <w:r>
         <w:rPr>
           <w:i/>
@@ -9307,7 +9179,6 @@
       <w:r>
         <w:t xml:space="preserve">* </w:t>
       </w:r>
-      <w:proofErr w:type="spellStart"/>
       <w:r>
         <w:rPr>
           <w:i/>
@@ -9321,11 +9192,9 @@
         </w:rPr>
         <w:t>PMij</w:t>
       </w:r>
-      <w:proofErr w:type="spellEnd"/>
       <w:r>
         <w:t xml:space="preserve">.  If </w:t>
       </w:r>
-      <w:proofErr w:type="spellStart"/>
       <w:r>
         <w:rPr>
           <w:i/>
@@ -9345,7 +9214,6 @@
         </w:rPr>
         <w:t>APij</w:t>
       </w:r>
-      <w:proofErr w:type="spellEnd"/>
       <w:r>
         <w:t xml:space="preserve"> ≤ 1 then:</w:t>
       </w:r>
@@ -9360,10 +9228,10 @@
           <w:position w:val="-32"/>
         </w:rPr>
         <w:object w:dxaOrig="3700" w:dyaOrig="740" w14:anchorId="284845A3">
-          <v:shape id="_x0000_i1025" type="#_x0000_t75" alt="" style="width:182.85pt;height:36.65pt;mso-width-percent:0;mso-height-percent:0;mso-width-percent:0;mso-height-percent:0" o:ole="">
+          <v:shape id="_x0000_i1030" type="#_x0000_t75" alt="" style="width:183pt;height:36.6pt;mso-width-percent:0;mso-height-percent:0;mso-width-percent:0;mso-height-percent:0" o:ole="">
             <v:imagedata r:id="rId19" o:title=""/>
           </v:shape>
-          <o:OLEObject Type="Embed" ProgID="Equation.3" ShapeID="_x0000_i1025" DrawAspect="Content" ObjectID="_1811054002" r:id="rId20"/>
+          <o:OLEObject Type="Embed" ProgID="Equation.3" ShapeID="_x0000_i1030" DrawAspect="Content" ObjectID="_1816771606" r:id="rId20"/>
         </w:object>
       </w:r>
       <w:r>
@@ -9444,15 +9312,7 @@
         <w:t xml:space="preserve"> can reflect drought or other conditions related to climate or other ecoregion circumstances</w:t>
       </w:r>
       <w:r>
-        <w:t xml:space="preserve"> (see </w:t>
-      </w:r>
-      <w:proofErr w:type="spellStart"/>
-      <w:r>
-        <w:t>Krechun</w:t>
-      </w:r>
-      <w:proofErr w:type="spellEnd"/>
-      <w:r>
-        <w:t xml:space="preserve"> et al. 2020)</w:t>
+        <w:t xml:space="preserve"> (see Krechun et al. 2020)</w:t>
       </w:r>
       <w:r>
         <w:t>.  The probability of mortality is applied to all cohorts of a species and ecoregion combination, regardless of age.  The probability of mortality is compared against a uniform random distribution to determine whether cohort mortality occurs.</w:t>
@@ -9473,15 +9333,7 @@
         <w:pStyle w:val="textbody"/>
       </w:pPr>
       <w:r>
-        <w:t xml:space="preserve">When a cohort dies and is not consumed by a mortality agent (e.g., fire or harvest), its biomass is added to one or </w:t>
-      </w:r>
-      <w:proofErr w:type="gramStart"/>
-      <w:r>
-        <w:t>both of the two</w:t>
-      </w:r>
-      <w:proofErr w:type="gramEnd"/>
-      <w:r>
-        <w:t xml:space="preserve"> dead</w:t>
+        <w:t>When a cohort dies and is not consumed by a mortality agent (e.g., fire or harvest), its biomass is added to one or both of the two dead</w:t>
       </w:r>
       <w:r>
         <w:t xml:space="preserve"> biomass pools:  </w:t>
@@ -9548,14 +9400,44 @@
         <w:pStyle w:val="textbody"/>
       </w:pPr>
       <w:r>
-        <w:t xml:space="preserve">Beginning with v7, the user supplied initial biomass estimates from the initial communities file determines the amount of biomass on each site.  Therefore, </w:t>
+        <w:t>Beginning with v7</w:t>
+      </w:r>
+      <w:r>
+        <w:t>.1</w:t>
+      </w:r>
+      <w:r>
+        <w:t xml:space="preserve">, the user </w:t>
+      </w:r>
+      <w:r>
+        <w:t xml:space="preserve">can </w:t>
+      </w:r>
+      <w:r>
+        <w:t>suppl</w:t>
+      </w:r>
+      <w:r>
+        <w:t>y</w:t>
+      </w:r>
+      <w:r>
+        <w:t xml:space="preserve"> initial biomass estimates from the initial communities file </w:t>
+      </w:r>
+      <w:r>
+        <w:t xml:space="preserve">that will </w:t>
+      </w:r>
+      <w:r>
+        <w:t>determine the amount of biomass on each site</w:t>
+      </w:r>
+      <w:r>
+        <w:t xml:space="preserve"> </w:t>
       </w:r>
       <w:r>
         <w:rPr>
           <w:b/>
           <w:bCs/>
         </w:rPr>
-        <w:t>there is no ‘spin up’ period</w:t>
+        <w:t>OR</w:t>
+      </w:r>
+      <w:r>
+        <w:t xml:space="preserve"> the user can use the cohort spin up found in all previous versions of Biomass Succession</w:t>
       </w:r>
       <w:r>
         <w:t xml:space="preserve">.  </w:t>
@@ -9566,8 +9448,19 @@
         <w:pStyle w:val="textbody"/>
       </w:pPr>
       <w:r>
-        <w:t>As a result, initial dead wood biomass and fine fuel biomass will be underestimated.  V7.1 (under development) will allow for the optional inclusion of initial dead and fine fuel biomass maps.</w:t>
-      </w:r>
+        <w:t xml:space="preserve">If the cohort spin up option is not used, </w:t>
+      </w:r>
+      <w:r>
+        <w:t>initial dead wood biomass and fine fuel biomass will be underestimated.  V7.1 (under development) will allow for the optional inclusion of initial dead and fine fuel biomass maps.</w:t>
+      </w:r>
+      <w:r>
+        <w:t xml:space="preserve">  TO BE COMPLETED.</w:t>
+      </w:r>
+    </w:p>
+    <w:p>
+      <w:pPr>
+        <w:pStyle w:val="textbody"/>
+      </w:pPr>
     </w:p>
     <w:p>
       <w:pPr>
@@ -9621,15 +9514,7 @@
         <w:t xml:space="preserve">possible biomass </w:t>
       </w:r>
       <w:r>
-        <w:t xml:space="preserve">for an ecoregion is the maximum of all species maximum biomass (from the list of maximum </w:t>
-      </w:r>
-      <w:proofErr w:type="gramStart"/>
-      <w:r>
-        <w:t>biomass</w:t>
-      </w:r>
-      <w:proofErr w:type="gramEnd"/>
-      <w:r>
-        <w:t xml:space="preserve"> by species and ecoregion provided by the user).</w:t>
+        <w:t>for an ecoregion is the maximum of all species maximum biomass (from the list of maximum biomass by species and ecoregion provided by the user).</w:t>
       </w:r>
     </w:p>
     <w:p>
@@ -9709,14 +9594,14 @@
         <w:rPr>
           <w:i/>
         </w:rPr>
-        <w:t xml:space="preserve">  If you want to limit the highest shade class assigned, as may be the case if an ecoregion never achieves ‘closed canopy’ conditions, assign a 100% value to a lower shade class.  For example, if you want to limit assigned shade classes to 4 or less, then set shade class 4 = 100% and shade class 5 = 100%.  When shade is being calculated, shade class 4 will meet its requirement before shade class </w:t>
+        <w:t xml:space="preserve">  If you want to limit the highest shade class assigned, as may be the case if an ecoregion never achieves ‘closed canopy’ </w:t>
       </w:r>
       <w:r>
         <w:rPr>
           <w:i/>
         </w:rPr>
         <w:lastRenderedPageBreak/>
-        <w:t>5.  The function that calculates shade class will therefore assign shade class 4 to the site.</w:t>
+        <w:t>conditions, assign a 100% value to a lower shade class.  For example, if you want to limit assigned shade classes to 4 or less, then set shade class 4 = 100% and shade class 5 = 100%.  When shade is being calculated, shade class 4 will meet its requirement before shade class 5.  The function that calculates shade class will therefore assign shade class 4 to the site.</w:t>
       </w:r>
     </w:p>
     <w:p>
@@ -9786,13 +9671,8 @@
       <w:pPr>
         <w:pStyle w:val="textbody"/>
       </w:pPr>
-      <w:proofErr w:type="gramStart"/>
-      <w:r>
-        <w:t>A number of</w:t>
-      </w:r>
-      <w:proofErr w:type="gramEnd"/>
-      <w:r>
-        <w:t xml:space="preserve"> significant updates are included with v7:</w:t>
+      <w:r>
+        <w:t>A number of significant updates are included with v7:</w:t>
       </w:r>
     </w:p>
     <w:p>
@@ -9834,7 +9714,13 @@
         </w:numPr>
       </w:pPr>
       <w:r>
-        <w:t>Initial biomass determined by the initial communit</w:t>
+        <w:t xml:space="preserve">Initial biomass </w:t>
+      </w:r>
+      <w:r>
+        <w:t xml:space="preserve">can be </w:t>
+      </w:r>
+      <w:r>
+        <w:t>determined by the initial communit</w:t>
       </w:r>
       <w:r>
         <w:t>y</w:t>
@@ -9941,6 +9827,7 @@
       </w:pPr>
       <w:bookmarkStart w:id="29" w:name="_Toc193102087"/>
       <w:r>
+        <w:lastRenderedPageBreak/>
         <w:t>Version 5.0 (August 2018)</w:t>
       </w:r>
       <w:bookmarkEnd w:id="29"/>
@@ -9962,30 +9849,10 @@
         <w:t xml:space="preserve">input text file </w:t>
       </w:r>
       <w:r>
-        <w:t xml:space="preserve">was replaced with </w:t>
-      </w:r>
-      <w:proofErr w:type="spellStart"/>
-      <w:r>
-        <w:t>FireReduction</w:t>
-      </w:r>
-      <w:r>
-        <w:t>Parameters</w:t>
-      </w:r>
-      <w:proofErr w:type="spellEnd"/>
-      <w:r>
-        <w:t xml:space="preserve"> and </w:t>
-      </w:r>
-      <w:proofErr w:type="spellStart"/>
-      <w:r>
-        <w:t>HarvestReductionParameters</w:t>
-      </w:r>
-      <w:proofErr w:type="spellEnd"/>
-      <w:r>
-        <w:t xml:space="preserve"> tables in </w:t>
-      </w:r>
-      <w:r>
-        <w:lastRenderedPageBreak/>
-        <w:t>the primary input file</w:t>
+        <w:t>was replaced with FireReduction</w:t>
+      </w:r>
+      <w:r>
+        <w:t>Parameters and HarvestReductionParameters tables in the primary input file</w:t>
       </w:r>
       <w:r>
         <w:t>.</w:t>
@@ -10018,15 +9885,7 @@
         <w:pStyle w:val="textbody"/>
       </w:pPr>
       <w:r>
-        <w:t xml:space="preserve">Added </w:t>
-      </w:r>
-      <w:proofErr w:type="spellStart"/>
-      <w:r>
-        <w:t>PartialCohortMortality</w:t>
-      </w:r>
-      <w:proofErr w:type="spellEnd"/>
-      <w:r>
-        <w:t xml:space="preserve"> interface to fix error whereby partial cohort mortality (particularly from Biomass Harvest) was not properly allocating dead material.</w:t>
+        <w:t>Added PartialCohortMortality interface to fix error whereby partial cohort mortality (particularly from Biomass Harvest) was not properly allocating dead material.</w:t>
       </w:r>
     </w:p>
     <w:p>
@@ -10206,75 +10065,51 @@
           <w:rFonts w:cs="MS Sans Serif"/>
         </w:rPr>
       </w:pPr>
-      <w:proofErr w:type="spellStart"/>
       <w:r>
         <w:rPr>
           <w:rFonts w:cs="MS Sans Serif"/>
         </w:rPr>
-        <w:t>Kretchun</w:t>
-      </w:r>
-      <w:proofErr w:type="spellEnd"/>
+        <w:t xml:space="preserve">Kretchun, A.M., R.M. Scheller, D.J. Shinneman, B. Soderquist, K. Maguire, T.E. Link, E.K. Strand. 2020. Long term persistence of aspen in snowdrift-dependent ecosystems. Forest Ecology and Management 426: </w:t>
+      </w:r>
       <w:r>
         <w:rPr>
           <w:rFonts w:cs="MS Sans Serif"/>
         </w:rPr>
-        <w:t xml:space="preserve">, A.M., R.M. Scheller, D.J. Shinneman, B. Soderquist, K. Maguire, T.E. Link, E.K. Strand. 2020. Long term persistence of aspen in snowdrift-dependent ecosystems. Forest Ecology and Management 426: </w:t>
-      </w:r>
+        <w:t xml:space="preserve">118005.  </w:t>
+      </w:r>
+      <w:hyperlink r:id="rId22" w:history="1">
+        <w:r>
+          <w:rPr>
+            <w:rFonts w:cs="MS Sans Serif"/>
+          </w:rPr>
+          <w:t>https://doi.org/10.1016/j.foreco.2020.118005</w:t>
+        </w:r>
+      </w:hyperlink>
+    </w:p>
+    <w:p>
+      <w:pPr>
+        <w:pStyle w:val="reference"/>
+      </w:pPr>
       <w:r>
         <w:rPr>
           <w:rFonts w:cs="MS Sans Serif"/>
         </w:rPr>
-        <w:t xml:space="preserve">118005.  </w:t>
-      </w:r>
-      <w:hyperlink r:id="rId22" w:history="1">
-        <w:r>
-          <w:rPr>
-            <w:rFonts w:cs="MS Sans Serif"/>
-          </w:rPr>
-          <w:t>https://doi.org/10.1016/j.foreco.2020.118005</w:t>
-        </w:r>
-      </w:hyperlink>
+        <w:lastRenderedPageBreak/>
+        <w:t>Meentemeyer, V. Macroclimate and lignin control rates of litter decomposition rates. Ecology. 1978; 59(3):465-472.</w:t>
+      </w:r>
     </w:p>
     <w:p>
       <w:pPr>
         <w:pStyle w:val="reference"/>
       </w:pPr>
-      <w:proofErr w:type="spellStart"/>
-      <w:r>
-        <w:rPr>
-          <w:rFonts w:cs="MS Sans Serif"/>
-        </w:rPr>
-        <w:t>Meentemeyer</w:t>
-      </w:r>
-      <w:proofErr w:type="spellEnd"/>
-      <w:r>
-        <w:rPr>
-          <w:rFonts w:cs="MS Sans Serif"/>
-        </w:rPr>
-        <w:t>, V. Macroclimate and lignin control rates of litter decomposition rates. Ecology. 1978; 59(3):465-472.</w:t>
-      </w:r>
-    </w:p>
-    <w:p>
-      <w:pPr>
-        <w:pStyle w:val="reference"/>
-      </w:pPr>
       <w:r>
         <w:t xml:space="preserve">Scheller, R.M. and </w:t>
       </w:r>
       <w:r>
         <w:t xml:space="preserve">D.J. </w:t>
       </w:r>
-      <w:proofErr w:type="spellStart"/>
-      <w:r>
-        <w:t>Mladenoff</w:t>
-      </w:r>
-      <w:proofErr w:type="spellEnd"/>
-      <w:r>
-        <w:t xml:space="preserve">. A forest growth and biomass module for a landscape simulation model, LANDIS:  Design, </w:t>
-      </w:r>
-      <w:r>
-        <w:lastRenderedPageBreak/>
-        <w:t>validation, and application. Ecological Modelling. 2004; 180(1):211-229.</w:t>
+      <w:r>
+        <w:t>Mladenoff. A forest growth and biomass module for a landscape simulation model, LANDIS:  Design, validation, and application. Ecological Modelling. 2004; 180(1):211-229.</w:t>
       </w:r>
     </w:p>
     <w:p>
@@ -10300,15 +10135,7 @@
         <w:t>ern</w:t>
       </w:r>
       <w:r>
-        <w:t xml:space="preserve"> Research Station (Rhinelander, Wisconsin) of the U.S. Forest Service.  Valuable contributions to the development of the model and extensions were made by Brian R. Sturtevant, Eric J. Gustafson, and David J. </w:t>
-      </w:r>
-      <w:proofErr w:type="spellStart"/>
-      <w:r>
-        <w:t>Mladenoff</w:t>
-      </w:r>
-      <w:proofErr w:type="spellEnd"/>
-      <w:r>
-        <w:t xml:space="preserve">. </w:t>
+        <w:t xml:space="preserve"> Research Station (Rhinelander, Wisconsin) of the U.S. Forest Service.  Valuable contributions to the development of the model and extensions were made by Brian R. Sturtevant, Eric J. Gustafson, and David J. Mladenoff. </w:t>
       </w:r>
     </w:p>
     <w:p>
@@ -10334,16 +10161,11 @@
       <w:pPr>
         <w:pStyle w:val="textbody"/>
       </w:pPr>
-      <w:proofErr w:type="gramStart"/>
       <w:r>
         <w:t xml:space="preserve">Nearly </w:t>
       </w:r>
       <w:r>
-        <w:t xml:space="preserve"> all</w:t>
-      </w:r>
-      <w:proofErr w:type="gramEnd"/>
-      <w:r>
-        <w:t xml:space="preserve"> the input parameters for this extension are specified in one main input file.  This text file must comply with the general format requirements described in section 3.1 </w:t>
+        <w:t xml:space="preserve"> all the input parameters for this extension are specified in one main input file.  This text file must comply with the general format requirements described in section 3.1 </w:t>
       </w:r>
       <w:r>
         <w:rPr>
@@ -10380,13 +10202,11 @@
       </w:pPr>
       <w:bookmarkStart w:id="37" w:name="_Toc112490865"/>
       <w:bookmarkStart w:id="38" w:name="_Toc193102094"/>
-      <w:proofErr w:type="spellStart"/>
       <w:r>
         <w:t>LandisData</w:t>
       </w:r>
       <w:bookmarkEnd w:id="37"/>
       <w:bookmarkEnd w:id="38"/>
-      <w:proofErr w:type="spellEnd"/>
     </w:p>
     <w:p>
       <w:pPr>
@@ -10445,14 +10265,12 @@
       <w:bookmarkStart w:id="41" w:name="_Toc107735767"/>
       <w:bookmarkStart w:id="42" w:name="_Toc112490867"/>
       <w:bookmarkStart w:id="43" w:name="_Toc193102096"/>
-      <w:proofErr w:type="spellStart"/>
       <w:r>
         <w:t>SeedingAlgorithm</w:t>
       </w:r>
       <w:bookmarkEnd w:id="41"/>
       <w:bookmarkEnd w:id="42"/>
       <w:bookmarkEnd w:id="43"/>
-      <w:proofErr w:type="spellEnd"/>
     </w:p>
     <w:p>
       <w:pPr>
@@ -10473,83 +10291,29 @@
           <w:sz w:val="20"/>
           <w:szCs w:val="20"/>
         </w:rPr>
-        <w:t>"</w:t>
-      </w:r>
-      <w:proofErr w:type="spellStart"/>
+        <w:t>"WardSeedDispersal"</w:t>
+      </w:r>
+      <w:r>
+        <w:t xml:space="preserve">, </w:t>
+      </w:r>
       <w:r>
         <w:rPr>
           <w:rFonts w:ascii="Courier New" w:hAnsi="Courier New" w:cs="Courier New"/>
           <w:sz w:val="20"/>
           <w:szCs w:val="20"/>
         </w:rPr>
-        <w:t>WardSeedDispersal</w:t>
-      </w:r>
-      <w:proofErr w:type="spellEnd"/>
+        <w:t>"NoDispersal"</w:t>
+      </w:r>
+      <w:r>
+        <w:t xml:space="preserve"> or </w:t>
+      </w:r>
       <w:r>
         <w:rPr>
           <w:rFonts w:ascii="Courier New" w:hAnsi="Courier New" w:cs="Courier New"/>
           <w:sz w:val="20"/>
           <w:szCs w:val="20"/>
         </w:rPr>
-        <w:t>"</w:t>
-      </w:r>
-      <w:r>
-        <w:t xml:space="preserve">, </w:t>
-      </w:r>
-      <w:r>
-        <w:rPr>
-          <w:rFonts w:ascii="Courier New" w:hAnsi="Courier New" w:cs="Courier New"/>
-          <w:sz w:val="20"/>
-          <w:szCs w:val="20"/>
-        </w:rPr>
-        <w:t>"</w:t>
-      </w:r>
-      <w:proofErr w:type="spellStart"/>
-      <w:r>
-        <w:rPr>
-          <w:rFonts w:ascii="Courier New" w:hAnsi="Courier New" w:cs="Courier New"/>
-          <w:sz w:val="20"/>
-          <w:szCs w:val="20"/>
-        </w:rPr>
-        <w:t>NoDispersal</w:t>
-      </w:r>
-      <w:proofErr w:type="spellEnd"/>
-      <w:r>
-        <w:rPr>
-          <w:rFonts w:ascii="Courier New" w:hAnsi="Courier New" w:cs="Courier New"/>
-          <w:sz w:val="20"/>
-          <w:szCs w:val="20"/>
-        </w:rPr>
-        <w:t>"</w:t>
-      </w:r>
-      <w:r>
-        <w:t xml:space="preserve"> or </w:t>
-      </w:r>
-      <w:r>
-        <w:rPr>
-          <w:rFonts w:ascii="Courier New" w:hAnsi="Courier New" w:cs="Courier New"/>
-          <w:sz w:val="20"/>
-          <w:szCs w:val="20"/>
-        </w:rPr>
-        <w:t>"</w:t>
-      </w:r>
-      <w:proofErr w:type="spellStart"/>
-      <w:r>
-        <w:rPr>
-          <w:rFonts w:ascii="Courier New" w:hAnsi="Courier New" w:cs="Courier New"/>
-          <w:sz w:val="20"/>
-          <w:szCs w:val="20"/>
-        </w:rPr>
-        <w:t>UniversalDispersal</w:t>
-      </w:r>
-      <w:proofErr w:type="spellEnd"/>
-      <w:r>
-        <w:rPr>
-          <w:rFonts w:ascii="Courier New" w:hAnsi="Courier New" w:cs="Courier New"/>
-          <w:sz w:val="20"/>
-          <w:szCs w:val="20"/>
-        </w:rPr>
-        <w:t>"</w:t>
+        <w:t>"UniversalDispersal"</w:t>
       </w:r>
       <w:r>
         <w:t xml:space="preserve">.  The algorithms are described in section 4.5.1 </w:t>
@@ -10597,14 +10361,12 @@
       <w:bookmarkStart w:id="47" w:name="_Toc107735768"/>
       <w:bookmarkStart w:id="48" w:name="_Toc112490868"/>
       <w:bookmarkStart w:id="49" w:name="_Ref140207509"/>
-      <w:proofErr w:type="spellStart"/>
       <w:r>
         <w:t>InitialCommunities</w:t>
       </w:r>
       <w:bookmarkEnd w:id="44"/>
       <w:bookmarkEnd w:id="45"/>
       <w:bookmarkEnd w:id="46"/>
-      <w:proofErr w:type="spellEnd"/>
     </w:p>
     <w:p>
       <w:pPr>
@@ -10632,7 +10394,6 @@
       <w:bookmarkStart w:id="51" w:name="_Toc133339090"/>
       <w:bookmarkStart w:id="52" w:name="_Toc282434151"/>
       <w:bookmarkStart w:id="53" w:name="_Toc193102098"/>
-      <w:proofErr w:type="spellStart"/>
       <w:r>
         <w:t>InitialCommunitiesMap</w:t>
       </w:r>
@@ -10640,7 +10401,6 @@
       <w:bookmarkEnd w:id="51"/>
       <w:bookmarkEnd w:id="52"/>
       <w:bookmarkEnd w:id="53"/>
-      <w:proofErr w:type="spellEnd"/>
     </w:p>
     <w:p>
       <w:pPr>
@@ -10666,12 +10426,10 @@
       </w:pPr>
       <w:bookmarkStart w:id="54" w:name="_Toc463598773"/>
       <w:bookmarkStart w:id="55" w:name="_Toc193102099"/>
-      <w:proofErr w:type="spellStart"/>
       <w:r>
         <w:t>ClimateConfigFile</w:t>
       </w:r>
       <w:bookmarkEnd w:id="54"/>
-      <w:proofErr w:type="spellEnd"/>
       <w:r>
         <w:t xml:space="preserve"> (</w:t>
       </w:r>
@@ -10743,12 +10501,10 @@
         <w:ind w:left="648" w:hanging="648"/>
       </w:pPr>
       <w:bookmarkStart w:id="56" w:name="_Toc193102100"/>
-      <w:proofErr w:type="spellStart"/>
       <w:r>
         <w:t>CalibrateMode</w:t>
       </w:r>
       <w:bookmarkEnd w:id="56"/>
-      <w:proofErr w:type="spellEnd"/>
     </w:p>
     <w:p>
       <w:pPr>
@@ -10772,13 +10528,8 @@
       <w:r>
         <w:t xml:space="preserve">, </w:t>
       </w:r>
-      <w:proofErr w:type="spellStart"/>
-      <w:r>
-        <w:t>CalibrateMode</w:t>
-      </w:r>
-      <w:proofErr w:type="spellEnd"/>
-      <w:r>
-        <w:t xml:space="preserve"> d</w:t>
+      <w:r>
+        <w:t>CalibrateMode d</w:t>
       </w:r>
       <w:r>
         <w:t>etermines whether additional log file data is activated.</w:t>
@@ -10797,14 +10548,9 @@
         <w:ind w:left="648" w:hanging="648"/>
       </w:pPr>
       <w:bookmarkStart w:id="57" w:name="_Toc193102101"/>
-      <w:proofErr w:type="spellStart"/>
       <w:r>
         <w:lastRenderedPageBreak/>
-        <w:t>MinRelativeBiomass</w:t>
-      </w:r>
-      <w:proofErr w:type="spellEnd"/>
-      <w:r>
-        <w:t xml:space="preserve"> Table</w:t>
+        <w:t>MinRelativeBiomass Table</w:t>
       </w:r>
       <w:bookmarkEnd w:id="47"/>
       <w:bookmarkEnd w:id="48"/>
@@ -10929,15 +10675,7 @@
         <w:t xml:space="preserve">  Shade class 5 represents the most shade.</w:t>
       </w:r>
       <w:r>
-        <w:t xml:space="preserve">  A site will be </w:t>
-      </w:r>
-      <w:proofErr w:type="gramStart"/>
-      <w:r>
-        <w:t>shade</w:t>
-      </w:r>
-      <w:proofErr w:type="gramEnd"/>
-      <w:r>
-        <w:t xml:space="preserve"> class 0 (no shade) until the minimum relative biomass for shade class 1 is reached.</w:t>
+        <w:t xml:space="preserve">  A site will be shade class 0 (no shade) until the minimum relative biomass for shade class 1 is reached.</w:t>
       </w:r>
     </w:p>
     <w:p>
@@ -11009,15 +10747,7 @@
         <w:t xml:space="preserve">The percentages represent the lower threshold of biomass on a site relative to the ecoregion’s maximum possible biomass (for any species) for the site to enter the shade class indicated in column 1.  Sites with less than the lowest threshold value will be assigned to shade class 0 (full sunlight). </w:t>
       </w:r>
       <w:r>
-        <w:t xml:space="preserve">The maximum biomass for an ecoregion is the maximum growth rate (for any species) multiplied by 30 (equation 2, Scheller and </w:t>
-      </w:r>
-      <w:proofErr w:type="spellStart"/>
-      <w:r>
-        <w:t>Mladenoff</w:t>
-      </w:r>
-      <w:proofErr w:type="spellEnd"/>
-      <w:r>
-        <w:t xml:space="preserve"> 2004)</w:t>
+        <w:t>The maximum biomass for an ecoregion is the maximum growth rate (for any species) multiplied by 30 (equation 2, Scheller and Mladenoff 2004)</w:t>
       </w:r>
       <w:r>
         <w:rPr>
@@ -11055,11 +10785,9 @@
       <w:bookmarkStart w:id="68" w:name="_Toc107735769"/>
       <w:bookmarkStart w:id="69" w:name="_Toc112490873"/>
       <w:bookmarkStart w:id="70" w:name="_Ref140207562"/>
-      <w:proofErr w:type="spellStart"/>
       <w:r>
         <w:t>SufficientLight</w:t>
       </w:r>
-      <w:proofErr w:type="spellEnd"/>
       <w:r>
         <w:t xml:space="preserve"> </w:t>
       </w:r>
@@ -11168,7 +10896,6 @@
         <w:ind w:left="1170" w:hanging="1170"/>
       </w:pPr>
       <w:bookmarkStart w:id="73" w:name="_Toc193102109"/>
-      <w:proofErr w:type="spellStart"/>
       <w:r>
         <w:t>Species</w:t>
       </w:r>
@@ -11179,7 +10906,6 @@
         <w:t>DataFile</w:t>
       </w:r>
       <w:bookmarkEnd w:id="73"/>
-      <w:proofErr w:type="spellEnd"/>
     </w:p>
     <w:p>
       <w:pPr>
@@ -11200,17 +10926,12 @@
       </w:pPr>
       <w:bookmarkStart w:id="74" w:name="_Toc112490874"/>
       <w:bookmarkStart w:id="75" w:name="_Toc193102110"/>
-      <w:proofErr w:type="spellStart"/>
       <w:r>
         <w:t>Species</w:t>
       </w:r>
       <w:bookmarkEnd w:id="74"/>
       <w:r>
-        <w:t>Code</w:t>
-      </w:r>
-      <w:proofErr w:type="spellEnd"/>
-      <w:r>
-        <w:t xml:space="preserve"> (string)</w:t>
+        <w:t>Code (string)</w:t>
       </w:r>
       <w:bookmarkEnd w:id="75"/>
     </w:p>
@@ -11251,7 +10972,6 @@
       </w:pPr>
       <w:bookmarkStart w:id="76" w:name="_Toc112490875"/>
       <w:bookmarkStart w:id="77" w:name="_Toc193102111"/>
-      <w:proofErr w:type="spellStart"/>
       <w:r>
         <w:t>Leaf</w:t>
       </w:r>
@@ -11259,7 +10979,6 @@
         <w:t>Longevity</w:t>
       </w:r>
       <w:bookmarkEnd w:id="76"/>
-      <w:proofErr w:type="spellEnd"/>
       <w:r>
         <w:t xml:space="preserve"> (double)</w:t>
       </w:r>
@@ -11296,7 +11015,6 @@
       </w:pPr>
       <w:bookmarkStart w:id="78" w:name="_Toc112490876"/>
       <w:bookmarkStart w:id="79" w:name="_Toc193102112"/>
-      <w:proofErr w:type="spellStart"/>
       <w:r>
         <w:t>Wood</w:t>
       </w:r>
@@ -11304,7 +11022,6 @@
         <w:t>DecayRate</w:t>
       </w:r>
       <w:bookmarkEnd w:id="78"/>
-      <w:proofErr w:type="spellEnd"/>
       <w:r>
         <w:t xml:space="preserve"> (double)</w:t>
       </w:r>
@@ -11348,15 +11065,7 @@
         <w:pStyle w:val="textbody"/>
       </w:pPr>
       <w:r>
-        <w:t xml:space="preserve">Decomposition is calculated according to Equation 7 in Scheller and </w:t>
-      </w:r>
-      <w:proofErr w:type="spellStart"/>
-      <w:r>
-        <w:t>Mladenoff</w:t>
-      </w:r>
-      <w:proofErr w:type="spellEnd"/>
-      <w:r>
-        <w:t xml:space="preserve"> (2004) such that Dead Biomass (t+1) = Dead Biomass(t)*e^-</w:t>
+        <w:t>Decomposition is calculated according to Equation 7 in Scheller and Mladenoff (2004) such that Dead Biomass (t+1) = Dead Biomass(t)*e^-</w:t>
       </w:r>
       <w:r>
         <w:rPr>
@@ -11383,7 +11092,6 @@
       </w:pPr>
       <w:bookmarkStart w:id="80" w:name="_Toc112490877"/>
       <w:bookmarkStart w:id="81" w:name="_Toc193102113"/>
-      <w:proofErr w:type="spellStart"/>
       <w:r>
         <w:t>Mortality</w:t>
       </w:r>
@@ -11391,7 +11099,6 @@
         <w:t>Curve</w:t>
       </w:r>
       <w:bookmarkEnd w:id="80"/>
-      <w:proofErr w:type="spellEnd"/>
       <w:r>
         <w:t xml:space="preserve"> (double)</w:t>
       </w:r>
@@ -11429,11 +11136,9 @@
       <w:bookmarkStart w:id="82" w:name="_Toc193102114"/>
       <w:bookmarkStart w:id="83" w:name="_Toc112490878"/>
       <w:bookmarkStart w:id="84" w:name="_Toc107735770"/>
-      <w:proofErr w:type="spellStart"/>
       <w:r>
         <w:t>GrowthCurve</w:t>
       </w:r>
-      <w:proofErr w:type="spellEnd"/>
       <w:r>
         <w:t xml:space="preserve"> (double)</w:t>
       </w:r>
@@ -11463,7 +11168,6 @@
         <w:ind w:left="1170" w:hanging="1170"/>
       </w:pPr>
       <w:bookmarkStart w:id="85" w:name="_Toc193102115"/>
-      <w:proofErr w:type="spellStart"/>
       <w:r>
         <w:lastRenderedPageBreak/>
         <w:t>Leaf</w:t>
@@ -11471,7 +11175,6 @@
       <w:r>
         <w:t>Lignin</w:t>
       </w:r>
-      <w:proofErr w:type="spellEnd"/>
       <w:r>
         <w:t xml:space="preserve"> (double)</w:t>
       </w:r>
@@ -11482,18 +11185,10 @@
         <w:pStyle w:val="textbody"/>
       </w:pPr>
       <w:r>
-        <w:t xml:space="preserve">The percent leaf lignin per species.  Value:  </w:t>
-      </w:r>
-      <w:proofErr w:type="gramStart"/>
-      <w:r>
-        <w:t xml:space="preserve">0.0  </w:t>
-      </w:r>
-      <w:r>
-        <w:t>≤</w:t>
-      </w:r>
-      <w:proofErr w:type="gramEnd"/>
-      <w:r>
-        <w:t xml:space="preserve"> decimal </w:t>
+        <w:t xml:space="preserve">The percent leaf lignin per species.  Value:  0.0  </w:t>
+      </w:r>
+      <w:r>
+        <w:t xml:space="preserve">≤ decimal </w:t>
       </w:r>
       <w:r>
         <w:t>number ≤ 1</w:t>
@@ -11515,11 +11210,9 @@
         <w:ind w:left="1170" w:hanging="1170"/>
       </w:pPr>
       <w:bookmarkStart w:id="86" w:name="_Toc193102116"/>
-      <w:proofErr w:type="spellStart"/>
       <w:r>
         <w:t>EcoregionParameters</w:t>
       </w:r>
-      <w:proofErr w:type="spellEnd"/>
       <w:r>
         <w:t xml:space="preserve"> Table</w:t>
       </w:r>
@@ -11613,12 +11306,10 @@
       <w:bookmarkStart w:id="90" w:name="_Ref140060996"/>
       <w:bookmarkEnd w:id="83"/>
       <w:bookmarkEnd w:id="84"/>
-      <w:proofErr w:type="spellStart"/>
       <w:r>
         <w:t>SpeciesEcoregionDataFile</w:t>
       </w:r>
       <w:bookmarkEnd w:id="89"/>
-      <w:proofErr w:type="spellEnd"/>
     </w:p>
     <w:p>
       <w:pPr>
@@ -11679,7 +11370,6 @@
       </w:pPr>
       <w:bookmarkStart w:id="92" w:name="_Toc112490879"/>
       <w:bookmarkStart w:id="93" w:name="_Toc193102121"/>
-      <w:proofErr w:type="spellStart"/>
       <w:r>
         <w:t>Ecoregion</w:t>
       </w:r>
@@ -11687,7 +11377,6 @@
         <w:t>Name</w:t>
       </w:r>
       <w:bookmarkEnd w:id="92"/>
-      <w:proofErr w:type="spellEnd"/>
       <w:r>
         <w:t xml:space="preserve"> (string)</w:t>
       </w:r>
@@ -11747,14 +11436,12 @@
       </w:pPr>
       <w:bookmarkStart w:id="94" w:name="_Toc112490880"/>
       <w:bookmarkStart w:id="95" w:name="_Toc193102122"/>
-      <w:proofErr w:type="spellStart"/>
       <w:r>
         <w:t>Species</w:t>
       </w:r>
       <w:r>
         <w:t>Code</w:t>
       </w:r>
-      <w:proofErr w:type="spellEnd"/>
       <w:r>
         <w:t xml:space="preserve"> </w:t>
       </w:r>
@@ -11784,7 +11471,6 @@
       <w:bookmarkStart w:id="96" w:name="_Toc112490881"/>
       <w:bookmarkStart w:id="97" w:name="_Ref140207863"/>
       <w:bookmarkStart w:id="98" w:name="_Toc193102123"/>
-      <w:proofErr w:type="spellStart"/>
       <w:r>
         <w:lastRenderedPageBreak/>
         <w:t>Prob</w:t>
@@ -11792,7 +11478,6 @@
       <w:r>
         <w:t>Establish</w:t>
       </w:r>
-      <w:proofErr w:type="spellEnd"/>
       <w:r>
         <w:t xml:space="preserve"> (double)</w:t>
       </w:r>
@@ -11833,13 +11518,8 @@
       <w:bookmarkStart w:id="100" w:name="_Toc107735771"/>
       <w:bookmarkStart w:id="101" w:name="_Toc112490882"/>
       <w:bookmarkStart w:id="102" w:name="_Ref140207866"/>
-      <w:proofErr w:type="spellStart"/>
-      <w:r>
-        <w:t>ProbMortality</w:t>
-      </w:r>
-      <w:proofErr w:type="spellEnd"/>
-      <w:r>
-        <w:t xml:space="preserve"> (double)</w:t>
+      <w:r>
+        <w:t>ProbMortality (double)</w:t>
       </w:r>
       <w:bookmarkEnd w:id="99"/>
     </w:p>
@@ -11868,18 +11548,13 @@
       </w:pPr>
       <w:bookmarkStart w:id="103" w:name="_Toc193102125"/>
       <w:bookmarkEnd w:id="100"/>
-      <w:proofErr w:type="spellStart"/>
       <w:r>
         <w:t>ANPP</w:t>
       </w:r>
       <w:bookmarkEnd w:id="101"/>
       <w:bookmarkEnd w:id="102"/>
       <w:r>
-        <w:t>max</w:t>
-      </w:r>
-      <w:proofErr w:type="spellEnd"/>
-      <w:r>
-        <w:t xml:space="preserve"> (integer)</w:t>
+        <w:t>max (integer)</w:t>
       </w:r>
       <w:bookmarkEnd w:id="103"/>
     </w:p>
@@ -11960,16 +11635,11 @@
       <w:bookmarkStart w:id="104" w:name="_Toc193102126"/>
       <w:bookmarkStart w:id="105" w:name="_Toc112490883"/>
       <w:bookmarkStart w:id="106" w:name="_Ref140207868"/>
-      <w:proofErr w:type="spellStart"/>
       <w:r>
         <w:t>Biomass</w:t>
       </w:r>
       <w:r>
-        <w:t>Max</w:t>
-      </w:r>
-      <w:proofErr w:type="spellEnd"/>
-      <w:r>
-        <w:t xml:space="preserve"> (integer)</w:t>
+        <w:t>Max (integer)</w:t>
       </w:r>
       <w:bookmarkEnd w:id="104"/>
       <w:r>
@@ -12048,24 +11718,14 @@
       <w:r>
         <w:t xml:space="preserve">The </w:t>
       </w:r>
-      <w:proofErr w:type="spellStart"/>
       <w:r>
         <w:rPr>
           <w:rFonts w:ascii="Courier New" w:hAnsi="Courier New" w:cs="Courier New"/>
         </w:rPr>
         <w:t>FireReductionParameters</w:t>
       </w:r>
-      <w:proofErr w:type="spellEnd"/>
-      <w:r>
-        <w:t xml:space="preserve"> table allows users to specify how much dead </w:t>
-      </w:r>
-      <w:proofErr w:type="gramStart"/>
-      <w:r>
-        <w:t>wood</w:t>
-      </w:r>
-      <w:proofErr w:type="gramEnd"/>
-      <w:r>
-        <w:t xml:space="preserve"> and litter will be removed as a function of fire severity.  The reduction of wood and litter will occur </w:t>
+      <w:r>
+        <w:t xml:space="preserve"> table allows users to specify how much dead wood and litter will be removed as a function of fire severity.  The reduction of wood and litter will occur </w:t>
       </w:r>
       <w:r>
         <w:rPr>
@@ -12187,7 +11847,6 @@
       <w:r>
         <w:t xml:space="preserve">The </w:t>
       </w:r>
-      <w:proofErr w:type="spellStart"/>
       <w:r>
         <w:rPr>
           <w:rFonts w:ascii="Courier New" w:hAnsi="Courier New" w:cs="Courier New"/>
@@ -12200,17 +11859,8 @@
         </w:rPr>
         <w:t>ReductionParameters</w:t>
       </w:r>
-      <w:proofErr w:type="spellEnd"/>
-      <w:r>
-        <w:t xml:space="preserve"> table specifies how much dead </w:t>
-      </w:r>
-      <w:proofErr w:type="gramStart"/>
-      <w:r>
-        <w:t>wood</w:t>
-      </w:r>
-      <w:proofErr w:type="gramEnd"/>
-      <w:r>
-        <w:t xml:space="preserve"> and litter will be removed as a function of harvest activity </w:t>
+      <w:r>
+        <w:t xml:space="preserve"> table specifies how much dead wood and litter will be removed as a function of harvest activity </w:t>
       </w:r>
       <w:r>
         <w:rPr>
@@ -12283,23 +11933,7 @@
         <w:pStyle w:val="textbody"/>
       </w:pPr>
       <w:r>
-        <w:t>Beginning with v5.2.1, prescription names can contain wildcards (‘*’).  For example, the prescription name ‘Patch*’ would work with harvest prescriptions ‘</w:t>
-      </w:r>
-      <w:proofErr w:type="spellStart"/>
-      <w:r>
-        <w:t>PatchCutting</w:t>
-      </w:r>
-      <w:proofErr w:type="spellEnd"/>
-      <w:r>
-        <w:t>’ or ‘</w:t>
-      </w:r>
-      <w:proofErr w:type="spellStart"/>
-      <w:r>
-        <w:t>PatchCutMaple</w:t>
-      </w:r>
-      <w:proofErr w:type="spellEnd"/>
-      <w:r>
-        <w:t>’.  The asterisk must be at the end of the prescription name.</w:t>
+        <w:t>Beginning with v5.2.1, prescription names can contain wildcards (‘*’).  For example, the prescription name ‘Patch*’ would work with harvest prescriptions ‘PatchCutting’ or ‘PatchCutMaple’.  The asterisk must be at the end of the prescription name.</w:t>
       </w:r>
     </w:p>
     <w:p>
@@ -12515,15 +12149,7 @@
         <w:pStyle w:val="textbody"/>
       </w:pPr>
       <w:r>
-        <w:t xml:space="preserve">This file contains the definitions of the initial community classes.  Each active site on the landscape is assigned to an initial community class.  The class specifies the tree species that are present along with the </w:t>
-      </w:r>
-      <w:proofErr w:type="gramStart"/>
-      <w:r>
-        <w:t>particular age</w:t>
-      </w:r>
-      <w:proofErr w:type="gramEnd"/>
-      <w:r>
-        <w:t xml:space="preserve"> classes that are present for each of those species.</w:t>
+        <w:t>This file contains the definitions of the initial community classes.  Each active site on the landscape is assigned to an initial community class.  The class specifies the tree species that are present along with the particular age classes that are present for each of those species.</w:t>
       </w:r>
     </w:p>
     <w:p>
@@ -12551,15 +12177,7 @@
         <w:pStyle w:val="textbody"/>
       </w:pPr>
       <w:r>
-        <w:t xml:space="preserve">Each initial community has an associated map </w:t>
-      </w:r>
-      <w:proofErr w:type="gramStart"/>
-      <w:r>
-        <w:t>code</w:t>
-      </w:r>
-      <w:proofErr w:type="gramEnd"/>
-      <w:r>
-        <w:t xml:space="preserve"> and a list of species present at sites in the class.  There is </w:t>
+        <w:t xml:space="preserve">Each initial community has an associated map code and a list of species present at sites in the class.  There is </w:t>
       </w:r>
       <w:r>
         <w:rPr>
@@ -12634,13 +12252,11 @@
       <w:bookmarkStart w:id="136" w:name="_Toc193102140"/>
       <w:bookmarkStart w:id="137" w:name="_Toc133339126"/>
       <w:bookmarkStart w:id="138" w:name="_Toc282434162"/>
-      <w:proofErr w:type="spellStart"/>
       <w:r>
         <w:t>FileName</w:t>
       </w:r>
       <w:bookmarkEnd w:id="135"/>
       <w:bookmarkEnd w:id="136"/>
-      <w:proofErr w:type="spellEnd"/>
       <w:r>
         <w:t xml:space="preserve"> </w:t>
       </w:r>
@@ -12692,14 +12308,12 @@
       <w:pPr>
         <w:pStyle w:val="textbody"/>
       </w:pPr>
-      <w:proofErr w:type="spellStart"/>
       <w:r>
         <w:rPr>
           <w:b/>
         </w:rPr>
         <w:t>MapCode</w:t>
       </w:r>
-      <w:proofErr w:type="spellEnd"/>
       <w:r>
         <w:t xml:space="preserve">:  This parameter is the code used for the community in the input map (see section </w:t>
       </w:r>
@@ -12716,14 +12330,12 @@
       <w:pPr>
         <w:pStyle w:val="textbody"/>
       </w:pPr>
-      <w:proofErr w:type="spellStart"/>
       <w:r>
         <w:rPr>
           <w:b/>
         </w:rPr>
         <w:t>SpeciesName</w:t>
       </w:r>
-      <w:proofErr w:type="spellEnd"/>
       <w:r>
         <w:t>:</w:t>
       </w:r>
@@ -12735,7 +12347,6 @@
       <w:pPr>
         <w:pStyle w:val="textbody"/>
       </w:pPr>
-      <w:proofErr w:type="spellStart"/>
       <w:r>
         <w:rPr>
           <w:b/>
@@ -12743,7 +12354,6 @@
         <w:lastRenderedPageBreak/>
         <w:t>CohortAge</w:t>
       </w:r>
-      <w:proofErr w:type="spellEnd"/>
       <w:r>
         <w:t>:</w:t>
       </w:r>
@@ -12755,14 +12365,12 @@
       <w:pPr>
         <w:pStyle w:val="textbody"/>
       </w:pPr>
-      <w:proofErr w:type="spellStart"/>
       <w:r>
         <w:rPr>
           <w:b/>
         </w:rPr>
         <w:t>CohortBiomass</w:t>
       </w:r>
-      <w:proofErr w:type="spellEnd"/>
       <w:r>
         <w:t>:</w:t>
       </w:r>
@@ -12798,25 +12406,21 @@
       <w:r>
         <w:t xml:space="preserve">  If there is an active map code that does not have any vegetation, the data should be represented as:  </w:t>
       </w:r>
-      <w:proofErr w:type="spellStart"/>
       <w:r>
         <w:rPr>
           <w:i/>
         </w:rPr>
         <w:t>TheActualMapCode</w:t>
       </w:r>
-      <w:proofErr w:type="spellEnd"/>
       <w:r>
         <w:t xml:space="preserve">, NA, 0, 0 (where </w:t>
       </w:r>
-      <w:proofErr w:type="spellStart"/>
       <w:r>
         <w:rPr>
           <w:i/>
         </w:rPr>
         <w:t>TheActualMapCode</w:t>
       </w:r>
-      <w:proofErr w:type="spellEnd"/>
       <w:r>
         <w:t xml:space="preserve"> is the code without data, e.g. 1968).</w:t>
       </w:r>
@@ -12887,34 +12491,8 @@
       <w:pPr>
         <w:pStyle w:val="textinputfile"/>
       </w:pPr>
-      <w:proofErr w:type="spellStart"/>
-      <w:proofErr w:type="gramStart"/>
-      <w:r>
-        <w:t>acersacc</w:t>
-      </w:r>
-      <w:proofErr w:type="spellEnd"/>
-      <w:r>
-        <w:t xml:space="preserve">  10</w:t>
-      </w:r>
-      <w:proofErr w:type="gramEnd"/>
-      <w:r>
-        <w:t xml:space="preserve">  </w:t>
-      </w:r>
-      <w:proofErr w:type="gramStart"/>
-      <w:r>
-        <w:t>25  30</w:t>
-      </w:r>
-      <w:proofErr w:type="gramEnd"/>
-      <w:r>
-        <w:t xml:space="preserve">  </w:t>
-      </w:r>
-      <w:proofErr w:type="gramStart"/>
-      <w:r>
-        <w:t>40  183</w:t>
-      </w:r>
-      <w:proofErr w:type="gramEnd"/>
-      <w:r>
-        <w:t xml:space="preserve">  200</w:t>
+      <w:r>
+        <w:t>acersacc  10  25  30  40  183  200</w:t>
       </w:r>
     </w:p>
     <w:p>
@@ -12937,34 +12515,8 @@
       <w:pPr>
         <w:pStyle w:val="textinputfile"/>
       </w:pPr>
-      <w:proofErr w:type="spellStart"/>
-      <w:proofErr w:type="gramStart"/>
-      <w:r>
-        <w:t>acersacc</w:t>
-      </w:r>
-      <w:proofErr w:type="spellEnd"/>
-      <w:r>
-        <w:t xml:space="preserve">  10</w:t>
-      </w:r>
-      <w:proofErr w:type="gramEnd"/>
-      <w:r>
-        <w:t xml:space="preserve">  </w:t>
-      </w:r>
-      <w:proofErr w:type="gramStart"/>
-      <w:r>
-        <w:t>20  30</w:t>
-      </w:r>
-      <w:proofErr w:type="gramEnd"/>
-      <w:r>
-        <w:t xml:space="preserve">  </w:t>
-      </w:r>
-      <w:proofErr w:type="gramStart"/>
-      <w:r>
-        <w:t>40  190</w:t>
-      </w:r>
-      <w:proofErr w:type="gramEnd"/>
-      <w:r>
-        <w:t xml:space="preserve">  200</w:t>
+      <w:r>
+        <w:t>acersacc  10  20  30  40  190  200</w:t>
       </w:r>
     </w:p>
     <w:p>
@@ -12992,24 +12544,9 @@
       <w:pPr>
         <w:pStyle w:val="textinputfile"/>
       </w:pPr>
-      <w:proofErr w:type="spellStart"/>
-      <w:proofErr w:type="gramStart"/>
-      <w:r>
-        <w:t>acersacc</w:t>
-      </w:r>
-      <w:proofErr w:type="spellEnd"/>
-      <w:r>
-        <w:t xml:space="preserve">  20</w:t>
-      </w:r>
-      <w:proofErr w:type="gramEnd"/>
-      <w:r>
-        <w:t xml:space="preserve">  </w:t>
-      </w:r>
-      <w:proofErr w:type="gramStart"/>
-      <w:r>
-        <w:t>40  200</w:t>
-      </w:r>
-      <w:proofErr w:type="gramEnd"/>
+      <w:r>
+        <w:t>acersacc  20  40  200</w:t>
+      </w:r>
     </w:p>
     <w:p>
       <w:pPr>
@@ -13137,12 +12674,10 @@
         <w:pStyle w:val="Heading3"/>
       </w:pPr>
       <w:bookmarkStart w:id="150" w:name="_Toc193102147"/>
-      <w:proofErr w:type="spellStart"/>
       <w:r>
         <w:t>NumSites</w:t>
       </w:r>
       <w:bookmarkEnd w:id="150"/>
-      <w:proofErr w:type="spellEnd"/>
     </w:p>
     <w:p>
       <w:pPr>
@@ -13157,12 +12692,10 @@
         <w:pStyle w:val="Heading3"/>
       </w:pPr>
       <w:bookmarkStart w:id="151" w:name="_Toc193102148"/>
-      <w:proofErr w:type="spellStart"/>
       <w:r>
         <w:t>LiveB</w:t>
       </w:r>
       <w:bookmarkEnd w:id="151"/>
-      <w:proofErr w:type="spellEnd"/>
     </w:p>
     <w:p>
       <w:pPr>
@@ -13228,12 +12761,10 @@
         <w:pStyle w:val="Heading3"/>
       </w:pPr>
       <w:bookmarkStart w:id="153" w:name="_Toc193102150"/>
-      <w:proofErr w:type="spellStart"/>
       <w:r>
         <w:t>LitterB</w:t>
       </w:r>
       <w:bookmarkEnd w:id="153"/>
-      <w:proofErr w:type="spellEnd"/>
     </w:p>
     <w:p>
       <w:pPr>
@@ -13291,18 +12822,8 @@
         <w:pStyle w:val="textinputfile"/>
         <w:ind w:hanging="376"/>
       </w:pPr>
-      <w:proofErr w:type="spellStart"/>
-      <w:proofErr w:type="gramStart"/>
-      <w:r>
-        <w:t>LandisData</w:t>
-      </w:r>
-      <w:proofErr w:type="spellEnd"/>
-      <w:r>
-        <w:t xml:space="preserve">  "</w:t>
-      </w:r>
-      <w:proofErr w:type="gramEnd"/>
-      <w:r>
-        <w:t>Biomass Succession"</w:t>
+      <w:r>
+        <w:t>LandisData  "Biomass Succession"</w:t>
       </w:r>
     </w:p>
     <w:p>
@@ -13316,11 +12837,9 @@
         <w:pStyle w:val="textinputfile"/>
         <w:ind w:hanging="376"/>
       </w:pPr>
-      <w:proofErr w:type="gramStart"/>
       <w:r>
         <w:t>Timestep  10</w:t>
       </w:r>
-      <w:proofErr w:type="gramEnd"/>
     </w:p>
     <w:p>
       <w:pPr>
@@ -13333,21 +12852,9 @@
         <w:pStyle w:val="textinputfile"/>
         <w:ind w:hanging="376"/>
       </w:pPr>
-      <w:proofErr w:type="spellStart"/>
-      <w:proofErr w:type="gramStart"/>
-      <w:r>
-        <w:t>SeedingAlgorithm</w:t>
-      </w:r>
-      <w:proofErr w:type="spellEnd"/>
-      <w:r>
-        <w:t xml:space="preserve">  </w:t>
-      </w:r>
-      <w:proofErr w:type="spellStart"/>
-      <w:r>
-        <w:t>WardSeedDispersal</w:t>
-      </w:r>
-      <w:proofErr w:type="spellEnd"/>
-      <w:proofErr w:type="gramEnd"/>
+      <w:r>
+        <w:t>SeedingAlgorithm  WardSeedDispersal</w:t>
+      </w:r>
     </w:p>
     <w:p>
       <w:pPr>
@@ -13355,29 +12862,8 @@
         <w:ind w:left="1122"/>
       </w:pPr>
       <w:r>
-        <w:t xml:space="preserve">&gt;&gt; </w:t>
-      </w:r>
-      <w:proofErr w:type="gramStart"/>
-      <w:r>
-        <w:t>Also</w:t>
-      </w:r>
-      <w:proofErr w:type="gramEnd"/>
-      <w:r>
-        <w:t xml:space="preserve"> </w:t>
-      </w:r>
-      <w:proofErr w:type="spellStart"/>
-      <w:r>
-        <w:t>NoDispersal</w:t>
-      </w:r>
-      <w:proofErr w:type="spellEnd"/>
-      <w:r>
-        <w:t xml:space="preserve"> or </w:t>
-      </w:r>
-      <w:proofErr w:type="spellStart"/>
-      <w:r>
-        <w:t>UniversalDispersal</w:t>
-      </w:r>
-      <w:proofErr w:type="spellEnd"/>
+        <w:t>&gt;&gt; Also NoDispersal or UniversalDispersal</w:t>
+      </w:r>
     </w:p>
     <w:p>
       <w:pPr>
@@ -13390,13 +12876,8 @@
         <w:pStyle w:val="textinputfile"/>
         <w:ind w:left="1170"/>
       </w:pPr>
-      <w:proofErr w:type="spellStart"/>
-      <w:r>
-        <w:t>InitialCommunities</w:t>
-      </w:r>
-      <w:proofErr w:type="spellEnd"/>
-      <w:r>
-        <w:t xml:space="preserve">      "./initial-communities.</w:t>
+      <w:r>
+        <w:t>InitialCommunities      "./initial-communities.</w:t>
       </w:r>
       <w:r>
         <w:t>csv</w:t>
@@ -13410,22 +12891,12 @@
         <w:pStyle w:val="textinputfile"/>
         <w:ind w:left="1170"/>
       </w:pPr>
-      <w:proofErr w:type="spellStart"/>
-      <w:r>
-        <w:t>InitialCommunitiesMap</w:t>
-      </w:r>
-      <w:proofErr w:type="spellEnd"/>
-      <w:r>
-        <w:t xml:space="preserve">   "initial </w:t>
-      </w:r>
-      <w:proofErr w:type="spellStart"/>
-      <w:r>
-        <w:t>communities.</w:t>
+      <w:r>
+        <w:t>InitialCommunitiesMap   "initial communities.</w:t>
       </w:r>
       <w:r>
         <w:t>tif</w:t>
       </w:r>
-      <w:proofErr w:type="spellEnd"/>
       <w:r>
         <w:t>"</w:t>
       </w:r>
@@ -13441,24 +12912,15 @@
         <w:pStyle w:val="textinputfile"/>
         <w:ind w:left="1170"/>
       </w:pPr>
-      <w:proofErr w:type="spellStart"/>
       <w:r>
         <w:t>ClimateConfigFile</w:t>
       </w:r>
-      <w:proofErr w:type="spellEnd"/>
       <w:r>
         <w:tab/>
-      </w:r>
-      <w:proofErr w:type="gramStart"/>
-      <w:r>
         <w:t>./ClimateGenerator.txt</w:t>
       </w:r>
       <w:r>
-        <w:t xml:space="preserve">  &lt;</w:t>
-      </w:r>
-      <w:proofErr w:type="gramEnd"/>
-      <w:r>
-        <w:t>&lt; optional</w:t>
+        <w:t xml:space="preserve">  &lt;&lt; optional</w:t>
       </w:r>
     </w:p>
     <w:p>
@@ -13472,21 +12934,8 @@
         <w:pStyle w:val="textinputfile"/>
         <w:ind w:hanging="376"/>
       </w:pPr>
-      <w:proofErr w:type="spellStart"/>
-      <w:r>
-        <w:t>CalibrateMode</w:t>
-      </w:r>
-      <w:proofErr w:type="spellEnd"/>
-      <w:r>
-        <w:t xml:space="preserve"> </w:t>
-      </w:r>
-      <w:proofErr w:type="gramStart"/>
-      <w:r>
-        <w:t>no  &lt;</w:t>
-      </w:r>
-      <w:proofErr w:type="gramEnd"/>
-      <w:r>
-        <w:t>&lt; optional parameter</w:t>
+      <w:r>
+        <w:t>CalibrateMode no  &lt;&lt; optional parameter</w:t>
       </w:r>
     </w:p>
     <w:p>
@@ -13510,13 +12959,8 @@
         <w:ind w:hanging="376"/>
       </w:pPr>
       <w:r>
-        <w:t xml:space="preserve">   </w:t>
-      </w:r>
-      <w:proofErr w:type="spellStart"/>
-      <w:r>
-        <w:t>MinRelativeBiomass</w:t>
-      </w:r>
-      <w:proofErr w:type="spellEnd"/>
+        <w:t xml:space="preserve">   MinRelativeBiomass</w:t>
+      </w:r>
     </w:p>
     <w:p>
       <w:pPr>
@@ -13631,11 +13075,9 @@
         <w:pStyle w:val="textinputfile"/>
         <w:ind w:hanging="376"/>
       </w:pPr>
-      <w:proofErr w:type="spellStart"/>
       <w:r>
         <w:t>SufficientLight</w:t>
       </w:r>
-      <w:proofErr w:type="spellEnd"/>
     </w:p>
     <w:p>
       <w:pPr>
@@ -13643,15 +13085,7 @@
         <w:ind w:hanging="376"/>
       </w:pPr>
       <w:r>
-        <w:t xml:space="preserve">&gt;&gt; </w:t>
-      </w:r>
-      <w:proofErr w:type="spellStart"/>
-      <w:r>
-        <w:t>Spp</w:t>
-      </w:r>
-      <w:proofErr w:type="spellEnd"/>
-      <w:r>
-        <w:t xml:space="preserve"> Shade</w:t>
+        <w:t>&gt;&gt; Spp Shade</w:t>
       </w:r>
       <w:r>
         <w:tab/>
@@ -13934,16 +13368,11 @@
         <w:pStyle w:val="textinputfile"/>
         <w:ind w:hanging="376"/>
       </w:pPr>
-      <w:proofErr w:type="spellStart"/>
       <w:r>
         <w:t>Species</w:t>
       </w:r>
       <w:r>
-        <w:t>DataFile</w:t>
-      </w:r>
-      <w:proofErr w:type="spellEnd"/>
-      <w:r>
-        <w:t xml:space="preserve"> SppData.csv</w:t>
+        <w:t>DataFile SppData.csv</w:t>
       </w:r>
     </w:p>
     <w:p>
@@ -13966,11 +13395,9 @@
         <w:pStyle w:val="textinputfile"/>
         <w:ind w:hanging="376"/>
       </w:pPr>
-      <w:proofErr w:type="spellStart"/>
       <w:r>
         <w:t>EcoregionParameters</w:t>
       </w:r>
-      <w:proofErr w:type="spellEnd"/>
     </w:p>
     <w:p>
       <w:pPr>
@@ -14042,11 +13469,9 @@
         <w:pStyle w:val="textinputfile"/>
         <w:ind w:hanging="376"/>
       </w:pPr>
-      <w:proofErr w:type="spellStart"/>
       <w:r>
         <w:t>SpeciesEcoregionDataFile</w:t>
       </w:r>
-      <w:proofErr w:type="spellEnd"/>
       <w:r>
         <w:tab/>
       </w:r>
@@ -14065,18 +13490,8 @@
         <w:pStyle w:val="textinputfile"/>
         <w:ind w:hanging="376"/>
       </w:pPr>
-      <w:proofErr w:type="spellStart"/>
-      <w:proofErr w:type="gramStart"/>
-      <w:r>
-        <w:t>FireReductionParameters</w:t>
-      </w:r>
-      <w:proofErr w:type="spellEnd"/>
-      <w:r>
-        <w:t xml:space="preserve">  &lt;</w:t>
-      </w:r>
-      <w:proofErr w:type="gramEnd"/>
-      <w:r>
-        <w:t xml:space="preserve">&lt; You can include up to </w:t>
+      <w:r>
+        <w:t xml:space="preserve">FireReductionParameters  &lt;&lt; You can include up to </w:t>
       </w:r>
     </w:p>
     <w:p>
@@ -14102,12 +13517,8 @@
       </w:r>
       <w:r>
         <w:tab/>
-      </w:r>
-      <w:proofErr w:type="spellStart"/>
-      <w:r>
         <w:t>WoodLitter</w:t>
       </w:r>
-      <w:proofErr w:type="spellEnd"/>
       <w:r>
         <w:tab/>
         <w:t>Litter</w:t>
@@ -14133,20 +13544,12 @@
       </w:r>
       <w:r>
         <w:tab/>
-      </w:r>
-      <w:proofErr w:type="spellStart"/>
-      <w:r>
         <w:t>Reduct</w:t>
       </w:r>
-      <w:proofErr w:type="spellEnd"/>
       <w:r>
         <w:tab/>
-      </w:r>
-      <w:proofErr w:type="spellStart"/>
-      <w:r>
         <w:t>Reduct</w:t>
       </w:r>
-      <w:proofErr w:type="spellEnd"/>
       <w:r>
         <w:tab/>
       </w:r>
@@ -14243,11 +13646,9 @@
         <w:pStyle w:val="textinputfile"/>
         <w:ind w:hanging="376"/>
       </w:pPr>
-      <w:proofErr w:type="spellStart"/>
       <w:r>
         <w:t>HarvestReductionParameters</w:t>
       </w:r>
-      <w:proofErr w:type="spellEnd"/>
     </w:p>
     <w:p>
       <w:pPr>
@@ -14283,12 +13684,8 @@
       </w:r>
       <w:r>
         <w:tab/>
-      </w:r>
-      <w:proofErr w:type="spellStart"/>
-      <w:r>
         <w:t>Cohort</w:t>
       </w:r>
-      <w:proofErr w:type="spellEnd"/>
     </w:p>
     <w:p>
       <w:pPr>
@@ -14303,56 +13700,42 @@
       </w:r>
       <w:r>
         <w:tab/>
-      </w:r>
-      <w:proofErr w:type="spellStart"/>
-      <w:r>
         <w:t>Reduc</w:t>
       </w:r>
       <w:r>
         <w:t>t</w:t>
       </w:r>
-      <w:proofErr w:type="spellEnd"/>
       <w:r>
         <w:tab/>
       </w:r>
-      <w:proofErr w:type="spellStart"/>
       <w:r>
         <w:t>Reduct</w:t>
       </w:r>
-      <w:proofErr w:type="spellEnd"/>
       <w:r>
         <w:tab/>
       </w:r>
-      <w:proofErr w:type="spellStart"/>
       <w:r>
         <w:t>WoodRemo</w:t>
       </w:r>
       <w:r>
         <w:t>ve</w:t>
       </w:r>
-      <w:proofErr w:type="spellEnd"/>
       <w:r>
         <w:tab/>
-      </w:r>
-      <w:proofErr w:type="spellStart"/>
-      <w:r>
         <w:t>LeafRemov</w:t>
       </w:r>
       <w:r>
         <w:t>e</w:t>
       </w:r>
-      <w:proofErr w:type="spellEnd"/>
     </w:p>
     <w:p>
       <w:pPr>
         <w:pStyle w:val="textinputfile"/>
         <w:ind w:hanging="376"/>
       </w:pPr>
-      <w:proofErr w:type="spellStart"/>
       <w:r>
         <w:t>MaxAgeClearcut</w:t>
       </w:r>
-      <w:proofErr w:type="spellEnd"/>
       <w:r>
         <w:tab/>
         <w:t>0.5</w:t>
@@ -14383,11 +13766,9 @@
         <w:pStyle w:val="textinputfile"/>
         <w:ind w:hanging="376"/>
       </w:pPr>
-      <w:proofErr w:type="spellStart"/>
       <w:r>
         <w:t>PatchCutting</w:t>
       </w:r>
-      <w:proofErr w:type="spellEnd"/>
       <w:r>
         <w:tab/>
         <w:t>1.0</w:t>

</xml_diff>